<commit_message>
Anyadida portada, autores y sangrias a los parrafos
</commit_message>
<xml_diff>
--- a/Documento.v002.docx
+++ b/Documento.v002.docx
@@ -1,7 +1,1079 @@
 
 <file path=word/document.xml><?xml version="1.0" encoding="utf-8"?>
-<w:document xmlns:wpc="http://schemas.microsoft.com/office/word/2010/wordprocessingCanvas" xmlns:mc="http://schemas.openxmlformats.org/markup-compatibility/2006" xmlns:o="urn:schemas-microsoft-com:office:office" xmlns:r="http://schemas.openxmlformats.org/officeDocument/2006/relationships" xmlns:m="http://schemas.openxmlformats.org/officeDocument/2006/math" xmlns:v="urn:schemas-microsoft-com:vml" xmlns:wp14="http://schemas.microsoft.com/office/word/2010/wordprocessingDrawing" xmlns:wp="http://schemas.openxmlformats.org/drawingml/2006/wordprocessingDrawing" xmlns:w10="urn:schemas-microsoft-com:office:word" xmlns:w="http://schemas.openxmlformats.org/wordprocessingml/2006/main" xmlns:w14="http://schemas.microsoft.com/office/word/2010/wordml" xmlns:wpg="http://schemas.microsoft.com/office/word/2010/wordprocessingGroup" xmlns:wpi="http://schemas.microsoft.com/office/word/2010/wordprocessingInk" xmlns:wne="http://schemas.microsoft.com/office/word/2006/wordml" xmlns:wps="http://schemas.microsoft.com/office/word/2010/wordprocessingShape" mc:Ignorable="w14 wp14">
+<w:document xmlns:wpc="http://schemas.microsoft.com/office/word/2010/wordprocessingCanvas" xmlns:mc="http://schemas.openxmlformats.org/markup-compatibility/2006" xmlns:o="urn:schemas-microsoft-com:office:office" xmlns:r="http://schemas.openxmlformats.org/officeDocument/2006/relationships" xmlns:m="http://schemas.openxmlformats.org/officeDocument/2006/math" xmlns:v="urn:schemas-microsoft-com:vml" xmlns:wp14="http://schemas.microsoft.com/office/word/2010/wordprocessingDrawing" xmlns:wp="http://schemas.openxmlformats.org/drawingml/2006/wordprocessingDrawing" xmlns:w10="urn:schemas-microsoft-com:office:word" xmlns:w="http://schemas.openxmlformats.org/wordprocessingml/2006/main" xmlns:w14="http://schemas.microsoft.com/office/word/2010/wordml" xmlns:w15="http://schemas.microsoft.com/office/word/2012/wordml" xmlns:wpg="http://schemas.microsoft.com/office/word/2010/wordprocessingGroup" xmlns:wpi="http://schemas.microsoft.com/office/word/2010/wordprocessingInk" xmlns:wne="http://schemas.microsoft.com/office/word/2006/wordml" xmlns:wps="http://schemas.microsoft.com/office/word/2010/wordprocessingShape" mc:Ignorable="w14 w15 wp14">
   <w:body>
+    <w:sdt>
+      <w:sdtPr>
+        <w:id w:val="-200870900"/>
+        <w:docPartObj>
+          <w:docPartGallery w:val="Cover Pages"/>
+          <w:docPartUnique/>
+        </w:docPartObj>
+      </w:sdtPr>
+      <w:sdtEndPr>
+        <w:rPr>
+          <w:b/>
+          <w:bCs/>
+        </w:rPr>
+      </w:sdtEndPr>
+      <w:sdtContent>
+        <w:p>
+          <w:r>
+            <w:rPr>
+              <w:noProof/>
+            </w:rPr>
+            <mc:AlternateContent>
+              <mc:Choice Requires="wpg">
+                <w:drawing>
+                  <wp:anchor distT="0" distB="0" distL="114300" distR="114300" simplePos="0" relativeHeight="251662336" behindDoc="0" locked="0" layoutInCell="1" allowOverlap="1" wp14:anchorId="28A8EB1D" wp14:editId="73508109">
+                    <wp:simplePos x="0" y="0"/>
+                    <wp:positionH relativeFrom="page">
+                      <wp:align>center</wp:align>
+                    </wp:positionH>
+                    <mc:AlternateContent>
+                      <mc:Choice Requires="wp14">
+                        <wp:positionV relativeFrom="page">
+                          <wp14:pctPosVOffset>2300</wp14:pctPosVOffset>
+                        </wp:positionV>
+                      </mc:Choice>
+                      <mc:Fallback>
+                        <wp:positionV relativeFrom="page">
+                          <wp:posOffset>245745</wp:posOffset>
+                        </wp:positionV>
+                      </mc:Fallback>
+                    </mc:AlternateContent>
+                    <wp:extent cx="7315200" cy="1215391"/>
+                    <wp:effectExtent l="0" t="0" r="1270" b="1905"/>
+                    <wp:wrapNone/>
+                    <wp:docPr id="149" name="Grupo 149"/>
+                    <wp:cNvGraphicFramePr/>
+                    <a:graphic xmlns:a="http://schemas.openxmlformats.org/drawingml/2006/main">
+                      <a:graphicData uri="http://schemas.microsoft.com/office/word/2010/wordprocessingGroup">
+                        <wpg:wgp>
+                          <wpg:cNvGrpSpPr/>
+                          <wpg:grpSpPr>
+                            <a:xfrm>
+                              <a:off x="0" y="0"/>
+                              <a:ext cx="7315200" cy="1215391"/>
+                              <a:chOff x="0" y="-1"/>
+                              <a:chExt cx="7315200" cy="1216153"/>
+                            </a:xfrm>
+                          </wpg:grpSpPr>
+                          <wps:wsp>
+                            <wps:cNvPr id="150" name="Rectángulo 51"/>
+                            <wps:cNvSpPr/>
+                            <wps:spPr>
+                              <a:xfrm>
+                                <a:off x="0" y="-1"/>
+                                <a:ext cx="7315200" cy="1130373"/>
+                              </a:xfrm>
+                              <a:custGeom>
+                                <a:avLst/>
+                                <a:gdLst>
+                                  <a:gd name="connsiteX0" fmla="*/ 0 w 7312660"/>
+                                  <a:gd name="connsiteY0" fmla="*/ 0 h 1215390"/>
+                                  <a:gd name="connsiteX1" fmla="*/ 7312660 w 7312660"/>
+                                  <a:gd name="connsiteY1" fmla="*/ 0 h 1215390"/>
+                                  <a:gd name="connsiteX2" fmla="*/ 7312660 w 7312660"/>
+                                  <a:gd name="connsiteY2" fmla="*/ 1215390 h 1215390"/>
+                                  <a:gd name="connsiteX3" fmla="*/ 0 w 7312660"/>
+                                  <a:gd name="connsiteY3" fmla="*/ 1215390 h 1215390"/>
+                                  <a:gd name="connsiteX4" fmla="*/ 0 w 7312660"/>
+                                  <a:gd name="connsiteY4" fmla="*/ 0 h 1215390"/>
+                                  <a:gd name="connsiteX0" fmla="*/ 0 w 7312660"/>
+                                  <a:gd name="connsiteY0" fmla="*/ 0 h 1215390"/>
+                                  <a:gd name="connsiteX1" fmla="*/ 7312660 w 7312660"/>
+                                  <a:gd name="connsiteY1" fmla="*/ 0 h 1215390"/>
+                                  <a:gd name="connsiteX2" fmla="*/ 7312660 w 7312660"/>
+                                  <a:gd name="connsiteY2" fmla="*/ 1215390 h 1215390"/>
+                                  <a:gd name="connsiteX3" fmla="*/ 3667125 w 7312660"/>
+                                  <a:gd name="connsiteY3" fmla="*/ 1209675 h 1215390"/>
+                                  <a:gd name="connsiteX4" fmla="*/ 0 w 7312660"/>
+                                  <a:gd name="connsiteY4" fmla="*/ 1215390 h 1215390"/>
+                                  <a:gd name="connsiteX5" fmla="*/ 0 w 7312660"/>
+                                  <a:gd name="connsiteY5" fmla="*/ 0 h 1215390"/>
+                                  <a:gd name="connsiteX0" fmla="*/ 0 w 7312660"/>
+                                  <a:gd name="connsiteY0" fmla="*/ 0 h 1215390"/>
+                                  <a:gd name="connsiteX1" fmla="*/ 7312660 w 7312660"/>
+                                  <a:gd name="connsiteY1" fmla="*/ 0 h 1215390"/>
+                                  <a:gd name="connsiteX2" fmla="*/ 7312660 w 7312660"/>
+                                  <a:gd name="connsiteY2" fmla="*/ 1215390 h 1215390"/>
+                                  <a:gd name="connsiteX3" fmla="*/ 3619500 w 7312660"/>
+                                  <a:gd name="connsiteY3" fmla="*/ 733425 h 1215390"/>
+                                  <a:gd name="connsiteX4" fmla="*/ 0 w 7312660"/>
+                                  <a:gd name="connsiteY4" fmla="*/ 1215390 h 1215390"/>
+                                  <a:gd name="connsiteX5" fmla="*/ 0 w 7312660"/>
+                                  <a:gd name="connsiteY5" fmla="*/ 0 h 1215390"/>
+                                  <a:gd name="connsiteX0" fmla="*/ 0 w 7312660"/>
+                                  <a:gd name="connsiteY0" fmla="*/ 0 h 1215390"/>
+                                  <a:gd name="connsiteX1" fmla="*/ 7312660 w 7312660"/>
+                                  <a:gd name="connsiteY1" fmla="*/ 0 h 1215390"/>
+                                  <a:gd name="connsiteX2" fmla="*/ 7312660 w 7312660"/>
+                                  <a:gd name="connsiteY2" fmla="*/ 1129665 h 1215390"/>
+                                  <a:gd name="connsiteX3" fmla="*/ 3619500 w 7312660"/>
+                                  <a:gd name="connsiteY3" fmla="*/ 733425 h 1215390"/>
+                                  <a:gd name="connsiteX4" fmla="*/ 0 w 7312660"/>
+                                  <a:gd name="connsiteY4" fmla="*/ 1215390 h 1215390"/>
+                                  <a:gd name="connsiteX5" fmla="*/ 0 w 7312660"/>
+                                  <a:gd name="connsiteY5" fmla="*/ 0 h 1215390"/>
+                                  <a:gd name="connsiteX0" fmla="*/ 9525 w 7322185"/>
+                                  <a:gd name="connsiteY0" fmla="*/ 0 h 1129665"/>
+                                  <a:gd name="connsiteX1" fmla="*/ 7322185 w 7322185"/>
+                                  <a:gd name="connsiteY1" fmla="*/ 0 h 1129665"/>
+                                  <a:gd name="connsiteX2" fmla="*/ 7322185 w 7322185"/>
+                                  <a:gd name="connsiteY2" fmla="*/ 1129665 h 1129665"/>
+                                  <a:gd name="connsiteX3" fmla="*/ 3629025 w 7322185"/>
+                                  <a:gd name="connsiteY3" fmla="*/ 733425 h 1129665"/>
+                                  <a:gd name="connsiteX4" fmla="*/ 0 w 7322185"/>
+                                  <a:gd name="connsiteY4" fmla="*/ 1091565 h 1129665"/>
+                                  <a:gd name="connsiteX5" fmla="*/ 9525 w 7322185"/>
+                                  <a:gd name="connsiteY5" fmla="*/ 0 h 1129665"/>
+                                  <a:gd name="connsiteX0" fmla="*/ 0 w 7312660"/>
+                                  <a:gd name="connsiteY0" fmla="*/ 0 h 1129665"/>
+                                  <a:gd name="connsiteX1" fmla="*/ 7312660 w 7312660"/>
+                                  <a:gd name="connsiteY1" fmla="*/ 0 h 1129665"/>
+                                  <a:gd name="connsiteX2" fmla="*/ 7312660 w 7312660"/>
+                                  <a:gd name="connsiteY2" fmla="*/ 1129665 h 1129665"/>
+                                  <a:gd name="connsiteX3" fmla="*/ 3619500 w 7312660"/>
+                                  <a:gd name="connsiteY3" fmla="*/ 733425 h 1129665"/>
+                                  <a:gd name="connsiteX4" fmla="*/ 0 w 7312660"/>
+                                  <a:gd name="connsiteY4" fmla="*/ 1091565 h 1129665"/>
+                                  <a:gd name="connsiteX5" fmla="*/ 0 w 7312660"/>
+                                  <a:gd name="connsiteY5" fmla="*/ 0 h 1129665"/>
+                                </a:gdLst>
+                                <a:ahLst/>
+                                <a:cxnLst>
+                                  <a:cxn ang="0">
+                                    <a:pos x="connsiteX0" y="connsiteY0"/>
+                                  </a:cxn>
+                                  <a:cxn ang="0">
+                                    <a:pos x="connsiteX1" y="connsiteY1"/>
+                                  </a:cxn>
+                                  <a:cxn ang="0">
+                                    <a:pos x="connsiteX2" y="connsiteY2"/>
+                                  </a:cxn>
+                                  <a:cxn ang="0">
+                                    <a:pos x="connsiteX3" y="connsiteY3"/>
+                                  </a:cxn>
+                                  <a:cxn ang="0">
+                                    <a:pos x="connsiteX4" y="connsiteY4"/>
+                                  </a:cxn>
+                                  <a:cxn ang="0">
+                                    <a:pos x="connsiteX5" y="connsiteY5"/>
+                                  </a:cxn>
+                                </a:cxnLst>
+                                <a:rect l="l" t="t" r="r" b="b"/>
+                                <a:pathLst>
+                                  <a:path w="7312660" h="1129665">
+                                    <a:moveTo>
+                                      <a:pt x="0" y="0"/>
+                                    </a:moveTo>
+                                    <a:lnTo>
+                                      <a:pt x="7312660" y="0"/>
+                                    </a:lnTo>
+                                    <a:lnTo>
+                                      <a:pt x="7312660" y="1129665"/>
+                                    </a:lnTo>
+                                    <a:lnTo>
+                                      <a:pt x="3619500" y="733425"/>
+                                    </a:lnTo>
+                                    <a:lnTo>
+                                      <a:pt x="0" y="1091565"/>
+                                    </a:lnTo>
+                                    <a:lnTo>
+                                      <a:pt x="0" y="0"/>
+                                    </a:lnTo>
+                                    <a:close/>
+                                  </a:path>
+                                </a:pathLst>
+                              </a:custGeom>
+                              <a:ln>
+                                <a:noFill/>
+                              </a:ln>
+                            </wps:spPr>
+                            <wps:style>
+                              <a:lnRef idx="2">
+                                <a:schemeClr val="accent1">
+                                  <a:shade val="50000"/>
+                                </a:schemeClr>
+                              </a:lnRef>
+                              <a:fillRef idx="1">
+                                <a:schemeClr val="accent1"/>
+                              </a:fillRef>
+                              <a:effectRef idx="0">
+                                <a:schemeClr val="accent1"/>
+                              </a:effectRef>
+                              <a:fontRef idx="minor">
+                                <a:schemeClr val="lt1"/>
+                              </a:fontRef>
+                            </wps:style>
+                            <wps:bodyPr rot="0" spcFirstLastPara="0" vertOverflow="overflow" horzOverflow="overflow" vert="horz" wrap="square" lIns="91440" tIns="45720" rIns="91440" bIns="45720" numCol="1" spcCol="0" rtlCol="0" fromWordArt="0" anchor="ctr" anchorCtr="0" forceAA="0" compatLnSpc="1">
+                              <a:prstTxWarp prst="textNoShape">
+                                <a:avLst/>
+                              </a:prstTxWarp>
+                              <a:noAutofit/>
+                            </wps:bodyPr>
+                          </wps:wsp>
+                          <wps:wsp>
+                            <wps:cNvPr id="151" name="Rectángulo 151"/>
+                            <wps:cNvSpPr/>
+                            <wps:spPr>
+                              <a:xfrm>
+                                <a:off x="0" y="0"/>
+                                <a:ext cx="7315200" cy="1216152"/>
+                              </a:xfrm>
+                              <a:prstGeom prst="rect">
+                                <a:avLst/>
+                              </a:prstGeom>
+                              <a:blipFill>
+                                <a:blip r:embed="rId9"/>
+                                <a:stretch>
+                                  <a:fillRect r="-7574"/>
+                                </a:stretch>
+                              </a:blipFill>
+                              <a:ln>
+                                <a:noFill/>
+                              </a:ln>
+                            </wps:spPr>
+                            <wps:style>
+                              <a:lnRef idx="2">
+                                <a:schemeClr val="accent1">
+                                  <a:shade val="50000"/>
+                                </a:schemeClr>
+                              </a:lnRef>
+                              <a:fillRef idx="1">
+                                <a:schemeClr val="accent1"/>
+                              </a:fillRef>
+                              <a:effectRef idx="0">
+                                <a:schemeClr val="accent1"/>
+                              </a:effectRef>
+                              <a:fontRef idx="minor">
+                                <a:schemeClr val="lt1"/>
+                              </a:fontRef>
+                            </wps:style>
+                            <wps:bodyPr rot="0" spcFirstLastPara="0" vertOverflow="overflow" horzOverflow="overflow" vert="horz" wrap="square" lIns="91440" tIns="45720" rIns="91440" bIns="45720" numCol="1" spcCol="0" rtlCol="0" fromWordArt="0" anchor="ctr" anchorCtr="0" forceAA="0" compatLnSpc="1">
+                              <a:prstTxWarp prst="textNoShape">
+                                <a:avLst/>
+                              </a:prstTxWarp>
+                              <a:noAutofit/>
+                            </wps:bodyPr>
+                          </wps:wsp>
+                        </wpg:wgp>
+                      </a:graphicData>
+                    </a:graphic>
+                    <wp14:sizeRelH relativeFrom="page">
+                      <wp14:pctWidth>94100</wp14:pctWidth>
+                    </wp14:sizeRelH>
+                    <wp14:sizeRelV relativeFrom="page">
+                      <wp14:pctHeight>12100</wp14:pctHeight>
+                    </wp14:sizeRelV>
+                  </wp:anchor>
+                </w:drawing>
+              </mc:Choice>
+              <mc:Fallback>
+                <w:pict>
+                  <v:group w14:anchorId="62F8809A" id="Grupo 149" o:spid="_x0000_s1026" style="position:absolute;margin-left:0;margin-top:0;width:8in;height:95.7pt;z-index:251662336;mso-width-percent:941;mso-height-percent:121;mso-top-percent:23;mso-position-horizontal:center;mso-position-horizontal-relative:page;mso-position-vertical-relative:page;mso-width-percent:941;mso-height-percent:121;mso-top-percent:23" coordorigin="" coordsize="73152,12161" o:gfxdata="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">
+                    <v:shape id="Rectángulo 51" o:spid="_x0000_s1027" style="position:absolute;width:73152;height:11303;visibility:visible;mso-wrap-style:square;v-text-anchor:middle" coordsize="7312660,1129665" o:gfxdata="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" path="m,l7312660,r,1129665l3619500,733425,,1091565,,xe" fillcolor="#4f81bd [3204]" stroked="f" strokeweight="2pt">
+                      <v:path arrowok="t" o:connecttype="custom" o:connectlocs="0,0;7315200,0;7315200,1130373;3620757,733885;0,1092249;0,0" o:connectangles="0,0,0,0,0,0"/>
+                    </v:shape>
+                    <v:rect id="Rectángulo 151" o:spid="_x0000_s1028" style="position:absolute;width:73152;height:12161;visibility:visible;mso-wrap-style:square;v-text-anchor:middle" o:gfxdata="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" stroked="f" strokeweight="2pt">
+                      <v:fill r:id="rId10" o:title="" recolor="t" rotate="t" type="frame"/>
+                    </v:rect>
+                    <w10:wrap anchorx="page" anchory="page"/>
+                  </v:group>
+                </w:pict>
+              </mc:Fallback>
+            </mc:AlternateContent>
+          </w:r>
+          <w:r>
+            <w:rPr>
+              <w:noProof/>
+            </w:rPr>
+            <mc:AlternateContent>
+              <mc:Choice Requires="wps">
+                <w:drawing>
+                  <wp:anchor distT="0" distB="0" distL="114300" distR="114300" simplePos="0" relativeHeight="251661312" behindDoc="0" locked="0" layoutInCell="1" allowOverlap="1" wp14:anchorId="0B76C65A" wp14:editId="66A41780">
+                    <wp:simplePos x="0" y="0"/>
+                    <wp:positionH relativeFrom="page">
+                      <wp:align>center</wp:align>
+                    </wp:positionH>
+                    <mc:AlternateContent>
+                      <mc:Choice Requires="wp14">
+                        <wp:positionV relativeFrom="page">
+                          <wp14:pctPosVOffset>70000</wp14:pctPosVOffset>
+                        </wp:positionV>
+                      </mc:Choice>
+                      <mc:Fallback>
+                        <wp:positionV relativeFrom="page">
+                          <wp:posOffset>7484110</wp:posOffset>
+                        </wp:positionV>
+                      </mc:Fallback>
+                    </mc:AlternateContent>
+                    <wp:extent cx="7315200" cy="1009650"/>
+                    <wp:effectExtent l="0" t="0" r="0" b="0"/>
+                    <wp:wrapSquare wrapText="bothSides"/>
+                    <wp:docPr id="153" name="Cuadro de texto 153"/>
+                    <wp:cNvGraphicFramePr/>
+                    <a:graphic xmlns:a="http://schemas.openxmlformats.org/drawingml/2006/main">
+                      <a:graphicData uri="http://schemas.microsoft.com/office/word/2010/wordprocessingShape">
+                        <wps:wsp>
+                          <wps:cNvSpPr txBox="1"/>
+                          <wps:spPr>
+                            <a:xfrm>
+                              <a:off x="0" y="0"/>
+                              <a:ext cx="7315200" cy="1009650"/>
+                            </a:xfrm>
+                            <a:prstGeom prst="rect">
+                              <a:avLst/>
+                            </a:prstGeom>
+                            <a:noFill/>
+                            <a:ln w="6350">
+                              <a:noFill/>
+                            </a:ln>
+                            <a:effectLst/>
+                          </wps:spPr>
+                          <wps:style>
+                            <a:lnRef idx="0">
+                              <a:schemeClr val="accent1"/>
+                            </a:lnRef>
+                            <a:fillRef idx="0">
+                              <a:schemeClr val="accent1"/>
+                            </a:fillRef>
+                            <a:effectRef idx="0">
+                              <a:schemeClr val="accent1"/>
+                            </a:effectRef>
+                            <a:fontRef idx="minor">
+                              <a:schemeClr val="dk1"/>
+                            </a:fontRef>
+                          </wps:style>
+                          <wps:txbx>
+                            <w:txbxContent>
+                              <w:p>
+                                <w:pPr>
+                                  <w:pStyle w:val="Sinespaciado"/>
+                                  <w:jc w:val="right"/>
+                                  <w:rPr>
+                                    <w:color w:val="4F81BD" w:themeColor="accent1"/>
+                                    <w:sz w:val="28"/>
+                                    <w:szCs w:val="28"/>
+                                  </w:rPr>
+                                </w:pPr>
+                                <w:r>
+                                  <w:rPr>
+                                    <w:color w:val="4F81BD" w:themeColor="accent1"/>
+                                    <w:sz w:val="28"/>
+                                    <w:szCs w:val="28"/>
+                                  </w:rPr>
+                                  <w:t>Descripción breve</w:t>
+                                </w:r>
+                              </w:p>
+                              <w:sdt>
+                                <w:sdtPr>
+                                  <w:rPr>
+                                    <w:color w:val="595959" w:themeColor="text1" w:themeTint="A6"/>
+                                    <w:sz w:val="20"/>
+                                    <w:szCs w:val="20"/>
+                                  </w:rPr>
+                                  <w:alias w:val="Descripción breve"/>
+                                  <w:tag w:val=""/>
+                                  <w:id w:val="1375273687"/>
+                                  <w:dataBinding w:prefixMappings="xmlns:ns0='http://schemas.microsoft.com/office/2006/coverPageProps' " w:xpath="/ns0:CoverPageProperties[1]/ns0:Abstract[1]" w:storeItemID="{55AF091B-3C7A-41E3-B477-F2FDAA23CFDA}"/>
+                                  <w:text w:multiLine="1"/>
+                                </w:sdtPr>
+                                <w:sdtContent>
+                                  <w:p>
+                                    <w:pPr>
+                                      <w:pStyle w:val="Sinespaciado"/>
+                                      <w:jc w:val="right"/>
+                                      <w:rPr>
+                                        <w:color w:val="595959" w:themeColor="text1" w:themeTint="A6"/>
+                                        <w:sz w:val="20"/>
+                                        <w:szCs w:val="20"/>
+                                      </w:rPr>
+                                    </w:pPr>
+                                    <w:r>
+                                      <w:rPr>
+                                        <w:color w:val="595959" w:themeColor="text1" w:themeTint="A6"/>
+                                        <w:sz w:val="20"/>
+                                        <w:szCs w:val="20"/>
+                                      </w:rPr>
+                                      <w:t>Estudio inicial de la arquitectura a seguir para el proyecto ‘Entrecine’</w:t>
+                                    </w:r>
+                                  </w:p>
+                                </w:sdtContent>
+                              </w:sdt>
+                            </w:txbxContent>
+                          </wps:txbx>
+                          <wps:bodyPr rot="0" spcFirstLastPara="0" vertOverflow="overflow" horzOverflow="overflow" vert="horz" wrap="square" lIns="1600200" tIns="0" rIns="685800" bIns="0" numCol="1" spcCol="0" rtlCol="0" fromWordArt="0" anchor="t" anchorCtr="0" forceAA="0" compatLnSpc="1">
+                            <a:prstTxWarp prst="textNoShape">
+                              <a:avLst/>
+                            </a:prstTxWarp>
+                            <a:spAutoFit/>
+                          </wps:bodyPr>
+                        </wps:wsp>
+                      </a:graphicData>
+                    </a:graphic>
+                    <wp14:sizeRelH relativeFrom="page">
+                      <wp14:pctWidth>94100</wp14:pctWidth>
+                    </wp14:sizeRelH>
+                    <wp14:sizeRelV relativeFrom="page">
+                      <wp14:pctHeight>10000</wp14:pctHeight>
+                    </wp14:sizeRelV>
+                  </wp:anchor>
+                </w:drawing>
+              </mc:Choice>
+              <mc:Fallback>
+                <w:pict>
+                  <v:shapetype w14:anchorId="0B76C65A" id="_x0000_t202" coordsize="21600,21600" o:spt="202" path="m,l,21600r21600,l21600,xe">
+                    <v:stroke joinstyle="miter"/>
+                    <v:path gradientshapeok="t" o:connecttype="rect"/>
+                  </v:shapetype>
+                  <v:shape id="Cuadro de texto 153" o:spid="_x0000_s1026" type="#_x0000_t202" style="position:absolute;margin-left:0;margin-top:0;width:8in;height:79.5pt;z-index:251661312;visibility:visible;mso-wrap-style:square;mso-width-percent:941;mso-height-percent:100;mso-top-percent:700;mso-wrap-distance-left:9pt;mso-wrap-distance-top:0;mso-wrap-distance-right:9pt;mso-wrap-distance-bottom:0;mso-position-horizontal:center;mso-position-horizontal-relative:page;mso-position-vertical-relative:page;mso-width-percent:941;mso-height-percent:100;mso-top-percent:700;mso-width-relative:page;mso-height-relative:page;v-text-anchor:top" o:gfxdata="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" filled="f" stroked="f" strokeweight=".5pt">
+                    <v:textbox style="mso-fit-shape-to-text:t" inset="126pt,0,54pt,0">
+                      <w:txbxContent>
+                        <w:p>
+                          <w:pPr>
+                            <w:pStyle w:val="Sinespaciado"/>
+                            <w:jc w:val="right"/>
+                            <w:rPr>
+                              <w:color w:val="4F81BD" w:themeColor="accent1"/>
+                              <w:sz w:val="28"/>
+                              <w:szCs w:val="28"/>
+                            </w:rPr>
+                          </w:pPr>
+                          <w:r>
+                            <w:rPr>
+                              <w:color w:val="4F81BD" w:themeColor="accent1"/>
+                              <w:sz w:val="28"/>
+                              <w:szCs w:val="28"/>
+                            </w:rPr>
+                            <w:t>Descripción breve</w:t>
+                          </w:r>
+                        </w:p>
+                        <w:sdt>
+                          <w:sdtPr>
+                            <w:rPr>
+                              <w:color w:val="595959" w:themeColor="text1" w:themeTint="A6"/>
+                              <w:sz w:val="20"/>
+                              <w:szCs w:val="20"/>
+                            </w:rPr>
+                            <w:alias w:val="Descripción breve"/>
+                            <w:tag w:val=""/>
+                            <w:id w:val="1375273687"/>
+                            <w:dataBinding w:prefixMappings="xmlns:ns0='http://schemas.microsoft.com/office/2006/coverPageProps' " w:xpath="/ns0:CoverPageProperties[1]/ns0:Abstract[1]" w:storeItemID="{55AF091B-3C7A-41E3-B477-F2FDAA23CFDA}"/>
+                            <w:text w:multiLine="1"/>
+                          </w:sdtPr>
+                          <w:sdtContent>
+                            <w:p>
+                              <w:pPr>
+                                <w:pStyle w:val="Sinespaciado"/>
+                                <w:jc w:val="right"/>
+                                <w:rPr>
+                                  <w:color w:val="595959" w:themeColor="text1" w:themeTint="A6"/>
+                                  <w:sz w:val="20"/>
+                                  <w:szCs w:val="20"/>
+                                </w:rPr>
+                              </w:pPr>
+                              <w:r>
+                                <w:rPr>
+                                  <w:color w:val="595959" w:themeColor="text1" w:themeTint="A6"/>
+                                  <w:sz w:val="20"/>
+                                  <w:szCs w:val="20"/>
+                                </w:rPr>
+                                <w:t>Estudio inicial de la arquitectura a seguir para el proyecto ‘Entrecine’</w:t>
+                              </w:r>
+                            </w:p>
+                          </w:sdtContent>
+                        </w:sdt>
+                      </w:txbxContent>
+                    </v:textbox>
+                    <w10:wrap type="square" anchorx="page" anchory="page"/>
+                  </v:shape>
+                </w:pict>
+              </mc:Fallback>
+            </mc:AlternateContent>
+          </w:r>
+          <w:r>
+            <w:rPr>
+              <w:noProof/>
+            </w:rPr>
+            <mc:AlternateContent>
+              <mc:Choice Requires="wps">
+                <w:drawing>
+                  <wp:anchor distT="0" distB="0" distL="114300" distR="114300" simplePos="0" relativeHeight="251659264" behindDoc="0" locked="0" layoutInCell="1" allowOverlap="1" wp14:anchorId="40267B2B" wp14:editId="1F4FE927">
+                    <wp:simplePos x="0" y="0"/>
+                    <wp:positionH relativeFrom="page">
+                      <wp:align>center</wp:align>
+                    </wp:positionH>
+                    <mc:AlternateContent>
+                      <mc:Choice Requires="wp14">
+                        <wp:positionV relativeFrom="page">
+                          <wp14:pctPosVOffset>30000</wp14:pctPosVOffset>
+                        </wp:positionV>
+                      </mc:Choice>
+                      <mc:Fallback>
+                        <wp:positionV relativeFrom="page">
+                          <wp:posOffset>3207385</wp:posOffset>
+                        </wp:positionV>
+                      </mc:Fallback>
+                    </mc:AlternateContent>
+                    <wp:extent cx="7315200" cy="3638550"/>
+                    <wp:effectExtent l="0" t="0" r="0" b="6350"/>
+                    <wp:wrapSquare wrapText="bothSides"/>
+                    <wp:docPr id="154" name="Cuadro de texto 154"/>
+                    <wp:cNvGraphicFramePr/>
+                    <a:graphic xmlns:a="http://schemas.openxmlformats.org/drawingml/2006/main">
+                      <a:graphicData uri="http://schemas.microsoft.com/office/word/2010/wordprocessingShape">
+                        <wps:wsp>
+                          <wps:cNvSpPr txBox="1"/>
+                          <wps:spPr>
+                            <a:xfrm>
+                              <a:off x="0" y="0"/>
+                              <a:ext cx="7315200" cy="3638550"/>
+                            </a:xfrm>
+                            <a:prstGeom prst="rect">
+                              <a:avLst/>
+                            </a:prstGeom>
+                            <a:noFill/>
+                            <a:ln w="6350">
+                              <a:noFill/>
+                            </a:ln>
+                            <a:effectLst/>
+                          </wps:spPr>
+                          <wps:style>
+                            <a:lnRef idx="0">
+                              <a:schemeClr val="accent1"/>
+                            </a:lnRef>
+                            <a:fillRef idx="0">
+                              <a:schemeClr val="accent1"/>
+                            </a:fillRef>
+                            <a:effectRef idx="0">
+                              <a:schemeClr val="accent1"/>
+                            </a:effectRef>
+                            <a:fontRef idx="minor">
+                              <a:schemeClr val="dk1"/>
+                            </a:fontRef>
+                          </wps:style>
+                          <wps:txbx>
+                            <w:txbxContent>
+                              <w:p>
+                                <w:pPr>
+                                  <w:jc w:val="right"/>
+                                  <w:rPr>
+                                    <w:color w:val="4F81BD" w:themeColor="accent1"/>
+                                    <w:sz w:val="64"/>
+                                    <w:szCs w:val="64"/>
+                                  </w:rPr>
+                                </w:pPr>
+                                <w:sdt>
+                                  <w:sdtPr>
+                                    <w:rPr>
+                                      <w:caps/>
+                                      <w:color w:val="4F81BD" w:themeColor="accent1"/>
+                                      <w:sz w:val="64"/>
+                                      <w:szCs w:val="64"/>
+                                    </w:rPr>
+                                    <w:alias w:val="Título"/>
+                                    <w:tag w:val=""/>
+                                    <w:id w:val="630141079"/>
+                                    <w:dataBinding w:prefixMappings="xmlns:ns0='http://purl.org/dc/elements/1.1/' xmlns:ns1='http://schemas.openxmlformats.org/package/2006/metadata/core-properties' " w:xpath="/ns1:coreProperties[1]/ns0:title[1]" w:storeItemID="{6C3C8BC8-F283-45AE-878A-BAB7291924A1}"/>
+                                    <w:text w:multiLine="1"/>
+                                  </w:sdtPr>
+                                  <w:sdtEndPr>
+                                    <w:rPr>
+                                      <w:caps w:val="0"/>
+                                    </w:rPr>
+                                  </w:sdtEndPr>
+                                  <w:sdtContent>
+                                    <w:r>
+                                      <w:rPr>
+                                        <w:caps/>
+                                        <w:color w:val="4F81BD" w:themeColor="accent1"/>
+                                        <w:sz w:val="64"/>
+                                        <w:szCs w:val="64"/>
+                                      </w:rPr>
+                                      <w:t>Proyecto Entrecine</w:t>
+                                    </w:r>
+                                  </w:sdtContent>
+                                </w:sdt>
+                              </w:p>
+                              <w:sdt>
+                                <w:sdtPr>
+                                  <w:rPr>
+                                    <w:color w:val="404040" w:themeColor="text1" w:themeTint="BF"/>
+                                    <w:sz w:val="36"/>
+                                    <w:szCs w:val="36"/>
+                                  </w:rPr>
+                                  <w:alias w:val="Subtítulo"/>
+                                  <w:tag w:val=""/>
+                                  <w:id w:val="1759551507"/>
+                                  <w:dataBinding w:prefixMappings="xmlns:ns0='http://purl.org/dc/elements/1.1/' xmlns:ns1='http://schemas.openxmlformats.org/package/2006/metadata/core-properties' " w:xpath="/ns1:coreProperties[1]/ns0:subject[1]" w:storeItemID="{6C3C8BC8-F283-45AE-878A-BAB7291924A1}"/>
+                                  <w:text/>
+                                </w:sdtPr>
+                                <w:sdtContent>
+                                  <w:p>
+                                    <w:pPr>
+                                      <w:jc w:val="right"/>
+                                      <w:rPr>
+                                        <w:smallCaps/>
+                                        <w:color w:val="404040" w:themeColor="text1" w:themeTint="BF"/>
+                                        <w:sz w:val="36"/>
+                                        <w:szCs w:val="36"/>
+                                      </w:rPr>
+                                    </w:pPr>
+                                    <w:r>
+                                      <w:rPr>
+                                        <w:color w:val="404040" w:themeColor="text1" w:themeTint="BF"/>
+                                        <w:sz w:val="36"/>
+                                        <w:szCs w:val="36"/>
+                                      </w:rPr>
+                                      <w:t>v002</w:t>
+                                    </w:r>
+                                  </w:p>
+                                </w:sdtContent>
+                              </w:sdt>
+                            </w:txbxContent>
+                          </wps:txbx>
+                          <wps:bodyPr rot="0" spcFirstLastPara="0" vertOverflow="overflow" horzOverflow="overflow" vert="horz" wrap="square" lIns="1600200" tIns="0" rIns="685800" bIns="0" numCol="1" spcCol="0" rtlCol="0" fromWordArt="0" anchor="b" anchorCtr="0" forceAA="0" compatLnSpc="1">
+                            <a:prstTxWarp prst="textNoShape">
+                              <a:avLst/>
+                            </a:prstTxWarp>
+                            <a:noAutofit/>
+                          </wps:bodyPr>
+                        </wps:wsp>
+                      </a:graphicData>
+                    </a:graphic>
+                    <wp14:sizeRelH relativeFrom="page">
+                      <wp14:pctWidth>94100</wp14:pctWidth>
+                    </wp14:sizeRelH>
+                    <wp14:sizeRelV relativeFrom="page">
+                      <wp14:pctHeight>36300</wp14:pctHeight>
+                    </wp14:sizeRelV>
+                  </wp:anchor>
+                </w:drawing>
+              </mc:Choice>
+              <mc:Fallback>
+                <w:pict>
+                  <v:shape w14:anchorId="40267B2B" id="Cuadro de texto 154" o:spid="_x0000_s1027" type="#_x0000_t202" style="position:absolute;margin-left:0;margin-top:0;width:8in;height:286.5pt;z-index:251659264;visibility:visible;mso-wrap-style:square;mso-width-percent:941;mso-height-percent:363;mso-top-percent:300;mso-wrap-distance-left:9pt;mso-wrap-distance-top:0;mso-wrap-distance-right:9pt;mso-wrap-distance-bottom:0;mso-position-horizontal:center;mso-position-horizontal-relative:page;mso-position-vertical-relative:page;mso-width-percent:941;mso-height-percent:363;mso-top-percent:300;mso-width-relative:page;mso-height-relative:page;v-text-anchor:bottom" o:gfxdata="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" filled="f" stroked="f" strokeweight=".5pt">
+                    <v:textbox inset="126pt,0,54pt,0">
+                      <w:txbxContent>
+                        <w:p>
+                          <w:pPr>
+                            <w:jc w:val="right"/>
+                            <w:rPr>
+                              <w:color w:val="4F81BD" w:themeColor="accent1"/>
+                              <w:sz w:val="64"/>
+                              <w:szCs w:val="64"/>
+                            </w:rPr>
+                          </w:pPr>
+                          <w:sdt>
+                            <w:sdtPr>
+                              <w:rPr>
+                                <w:caps/>
+                                <w:color w:val="4F81BD" w:themeColor="accent1"/>
+                                <w:sz w:val="64"/>
+                                <w:szCs w:val="64"/>
+                              </w:rPr>
+                              <w:alias w:val="Título"/>
+                              <w:tag w:val=""/>
+                              <w:id w:val="630141079"/>
+                              <w:dataBinding w:prefixMappings="xmlns:ns0='http://purl.org/dc/elements/1.1/' xmlns:ns1='http://schemas.openxmlformats.org/package/2006/metadata/core-properties' " w:xpath="/ns1:coreProperties[1]/ns0:title[1]" w:storeItemID="{6C3C8BC8-F283-45AE-878A-BAB7291924A1}"/>
+                              <w:text w:multiLine="1"/>
+                            </w:sdtPr>
+                            <w:sdtEndPr>
+                              <w:rPr>
+                                <w:caps w:val="0"/>
+                              </w:rPr>
+                            </w:sdtEndPr>
+                            <w:sdtContent>
+                              <w:r>
+                                <w:rPr>
+                                  <w:caps/>
+                                  <w:color w:val="4F81BD" w:themeColor="accent1"/>
+                                  <w:sz w:val="64"/>
+                                  <w:szCs w:val="64"/>
+                                </w:rPr>
+                                <w:t>Proyecto Entrecine</w:t>
+                              </w:r>
+                            </w:sdtContent>
+                          </w:sdt>
+                        </w:p>
+                        <w:sdt>
+                          <w:sdtPr>
+                            <w:rPr>
+                              <w:color w:val="404040" w:themeColor="text1" w:themeTint="BF"/>
+                              <w:sz w:val="36"/>
+                              <w:szCs w:val="36"/>
+                            </w:rPr>
+                            <w:alias w:val="Subtítulo"/>
+                            <w:tag w:val=""/>
+                            <w:id w:val="1759551507"/>
+                            <w:dataBinding w:prefixMappings="xmlns:ns0='http://purl.org/dc/elements/1.1/' xmlns:ns1='http://schemas.openxmlformats.org/package/2006/metadata/core-properties' " w:xpath="/ns1:coreProperties[1]/ns0:subject[1]" w:storeItemID="{6C3C8BC8-F283-45AE-878A-BAB7291924A1}"/>
+                            <w:text/>
+                          </w:sdtPr>
+                          <w:sdtContent>
+                            <w:p>
+                              <w:pPr>
+                                <w:jc w:val="right"/>
+                                <w:rPr>
+                                  <w:smallCaps/>
+                                  <w:color w:val="404040" w:themeColor="text1" w:themeTint="BF"/>
+                                  <w:sz w:val="36"/>
+                                  <w:szCs w:val="36"/>
+                                </w:rPr>
+                              </w:pPr>
+                              <w:r>
+                                <w:rPr>
+                                  <w:color w:val="404040" w:themeColor="text1" w:themeTint="BF"/>
+                                  <w:sz w:val="36"/>
+                                  <w:szCs w:val="36"/>
+                                </w:rPr>
+                                <w:t>v002</w:t>
+                              </w:r>
+                            </w:p>
+                          </w:sdtContent>
+                        </w:sdt>
+                      </w:txbxContent>
+                    </v:textbox>
+                    <w10:wrap type="square" anchorx="page" anchory="page"/>
+                  </v:shape>
+                </w:pict>
+              </mc:Fallback>
+            </mc:AlternateContent>
+          </w:r>
+        </w:p>
+        <w:p>
+          <w:r>
+            <w:rPr>
+              <w:noProof/>
+            </w:rPr>
+            <mc:AlternateContent>
+              <mc:Choice Requires="wps">
+                <w:drawing>
+                  <wp:anchor distT="0" distB="0" distL="114300" distR="114300" simplePos="0" relativeHeight="251660288" behindDoc="0" locked="0" layoutInCell="1" allowOverlap="1" wp14:anchorId="72733DBD" wp14:editId="4A146515">
+                    <wp:simplePos x="0" y="0"/>
+                    <wp:positionH relativeFrom="page">
+                      <wp:posOffset>2201662</wp:posOffset>
+                    </wp:positionH>
+                    <wp:positionV relativeFrom="page">
+                      <wp:posOffset>7288566</wp:posOffset>
+                    </wp:positionV>
+                    <wp:extent cx="5122058" cy="2920753"/>
+                    <wp:effectExtent l="0" t="0" r="0" b="13335"/>
+                    <wp:wrapSquare wrapText="bothSides"/>
+                    <wp:docPr id="152" name="Cuadro de texto 152"/>
+                    <wp:cNvGraphicFramePr/>
+                    <a:graphic xmlns:a="http://schemas.openxmlformats.org/drawingml/2006/main">
+                      <a:graphicData uri="http://schemas.microsoft.com/office/word/2010/wordprocessingShape">
+                        <wps:wsp>
+                          <wps:cNvSpPr txBox="1"/>
+                          <wps:spPr>
+                            <a:xfrm>
+                              <a:off x="0" y="0"/>
+                              <a:ext cx="5122058" cy="2920753"/>
+                            </a:xfrm>
+                            <a:prstGeom prst="rect">
+                              <a:avLst/>
+                            </a:prstGeom>
+                            <a:noFill/>
+                            <a:ln w="6350">
+                              <a:noFill/>
+                            </a:ln>
+                            <a:effectLst/>
+                          </wps:spPr>
+                          <wps:style>
+                            <a:lnRef idx="0">
+                              <a:schemeClr val="accent1"/>
+                            </a:lnRef>
+                            <a:fillRef idx="0">
+                              <a:schemeClr val="accent1"/>
+                            </a:fillRef>
+                            <a:effectRef idx="0">
+                              <a:schemeClr val="accent1"/>
+                            </a:effectRef>
+                            <a:fontRef idx="minor">
+                              <a:schemeClr val="dk1"/>
+                            </a:fontRef>
+                          </wps:style>
+                          <wps:txbx>
+                            <w:txbxContent>
+                              <w:sdt>
+                                <w:sdtPr>
+                                  <w:rPr>
+                                    <w:color w:val="595959" w:themeColor="text1" w:themeTint="A6"/>
+                                    <w:sz w:val="28"/>
+                                    <w:szCs w:val="28"/>
+                                  </w:rPr>
+                                  <w:alias w:val="Autor"/>
+                                  <w:tag w:val=""/>
+                                  <w:id w:val="789243997"/>
+                                  <w:dataBinding w:prefixMappings="xmlns:ns0='http://purl.org/dc/elements/1.1/' xmlns:ns1='http://schemas.openxmlformats.org/package/2006/metadata/core-properties' " w:xpath="/ns1:coreProperties[1]/ns0:creator[1]" w:storeItemID="{6C3C8BC8-F283-45AE-878A-BAB7291924A1}"/>
+                                  <w:text/>
+                                </w:sdtPr>
+                                <w:sdtContent>
+                                  <w:p>
+                                    <w:pPr>
+                                      <w:pStyle w:val="Sinespaciado"/>
+                                      <w:jc w:val="right"/>
+                                      <w:rPr>
+                                        <w:color w:val="595959" w:themeColor="text1" w:themeTint="A6"/>
+                                        <w:sz w:val="28"/>
+                                        <w:szCs w:val="28"/>
+                                      </w:rPr>
+                                    </w:pPr>
+                                    <w:r>
+                                      <w:rPr>
+                                        <w:color w:val="595959" w:themeColor="text1" w:themeTint="A6"/>
+                                        <w:sz w:val="28"/>
+                                        <w:szCs w:val="28"/>
+                                      </w:rPr>
+                                      <w:t xml:space="preserve">Claudio López Ardura; </w:t>
+                                    </w:r>
+                                    <w:r>
+                                      <w:rPr>
+                                        <w:color w:val="595959" w:themeColor="text1" w:themeTint="A6"/>
+                                        <w:sz w:val="28"/>
+                                        <w:szCs w:val="28"/>
+                                      </w:rPr>
+                                      <w:t xml:space="preserve">                    </w:t>
+                                    </w:r>
+                                    <w:r>
+                                      <w:rPr>
+                                        <w:color w:val="595959" w:themeColor="text1" w:themeTint="A6"/>
+                                        <w:sz w:val="28"/>
+                                        <w:szCs w:val="28"/>
+                                      </w:rPr>
+                                      <w:t xml:space="preserve">Diego Menéndez Díaz; </w:t>
+                                    </w:r>
+                                    <w:r>
+                                      <w:rPr>
+                                        <w:color w:val="595959" w:themeColor="text1" w:themeTint="A6"/>
+                                        <w:sz w:val="28"/>
+                                        <w:szCs w:val="28"/>
+                                      </w:rPr>
+                                      <w:t xml:space="preserve">                   </w:t>
+                                    </w:r>
+                                    <w:r>
+                                      <w:rPr>
+                                        <w:color w:val="595959" w:themeColor="text1" w:themeTint="A6"/>
+                                        <w:sz w:val="28"/>
+                                        <w:szCs w:val="28"/>
+                                      </w:rPr>
+                                      <w:t xml:space="preserve">David Santamaría Martin; </w:t>
+                                    </w:r>
+                                    <w:r>
+                                      <w:rPr>
+                                        <w:color w:val="595959" w:themeColor="text1" w:themeTint="A6"/>
+                                        <w:sz w:val="28"/>
+                                        <w:szCs w:val="28"/>
+                                      </w:rPr>
+                                      <w:t xml:space="preserve">                </w:t>
+                                    </w:r>
+                                    <w:r>
+                                      <w:rPr>
+                                        <w:color w:val="595959" w:themeColor="text1" w:themeTint="A6"/>
+                                        <w:sz w:val="28"/>
+                                        <w:szCs w:val="28"/>
+                                      </w:rPr>
+                                      <w:t>Juan Manuel Sánchez Gómez;</w:t>
+                                    </w:r>
+                                    <w:r>
+                                      <w:rPr>
+                                        <w:color w:val="595959" w:themeColor="text1" w:themeTint="A6"/>
+                                        <w:sz w:val="28"/>
+                                        <w:szCs w:val="28"/>
+                                      </w:rPr>
+                                      <w:t xml:space="preserve"> </w:t>
+                                    </w:r>
+                                    <w:r>
+                                      <w:rPr>
+                                        <w:color w:val="595959" w:themeColor="text1" w:themeTint="A6"/>
+                                        <w:sz w:val="28"/>
+                                        <w:szCs w:val="28"/>
+                                      </w:rPr>
+                                      <w:t>Alejandro Fernández Fernández;</w:t>
+                                    </w:r>
+                                    <w:r>
+                                      <w:rPr>
+                                        <w:color w:val="595959" w:themeColor="text1" w:themeTint="A6"/>
+                                        <w:sz w:val="28"/>
+                                        <w:szCs w:val="28"/>
+                                      </w:rPr>
+                                      <w:t xml:space="preserve"> </w:t>
+                                    </w:r>
+                                    <w:r>
+                                      <w:rPr>
+                                        <w:color w:val="595959" w:themeColor="text1" w:themeTint="A6"/>
+                                        <w:sz w:val="28"/>
+                                        <w:szCs w:val="28"/>
+                                      </w:rPr>
+                                      <w:t>Miguel Ángel González Manchado</w:t>
+                                    </w:r>
+                                  </w:p>
+                                </w:sdtContent>
+                              </w:sdt>
+                              <w:p/>
+                            </w:txbxContent>
+                          </wps:txbx>
+                          <wps:bodyPr rot="0" spcFirstLastPara="0" vertOverflow="overflow" horzOverflow="overflow" vert="horz" wrap="square" lIns="1600200" tIns="0" rIns="685800" bIns="0" numCol="1" spcCol="0" rtlCol="0" fromWordArt="0" anchor="b" anchorCtr="0" forceAA="0" compatLnSpc="1">
+                            <a:prstTxWarp prst="textNoShape">
+                              <a:avLst/>
+                            </a:prstTxWarp>
+                            <a:noAutofit/>
+                          </wps:bodyPr>
+                        </wps:wsp>
+                      </a:graphicData>
+                    </a:graphic>
+                    <wp14:sizeRelH relativeFrom="page">
+                      <wp14:pctWidth>0</wp14:pctWidth>
+                    </wp14:sizeRelH>
+                    <wp14:sizeRelV relativeFrom="page">
+                      <wp14:pctHeight>0</wp14:pctHeight>
+                    </wp14:sizeRelV>
+                  </wp:anchor>
+                </w:drawing>
+              </mc:Choice>
+              <mc:Fallback>
+                <w:pict>
+                  <v:shape w14:anchorId="72733DBD" id="Cuadro de texto 152" o:spid="_x0000_s1028" type="#_x0000_t202" style="position:absolute;margin-left:173.35pt;margin-top:573.9pt;width:403.3pt;height:230pt;z-index:251660288;visibility:visible;mso-wrap-style:square;mso-width-percent:0;mso-height-percent:0;mso-wrap-distance-left:9pt;mso-wrap-distance-top:0;mso-wrap-distance-right:9pt;mso-wrap-distance-bottom:0;mso-position-horizontal:absolute;mso-position-horizontal-relative:page;mso-position-vertical:absolute;mso-position-vertical-relative:page;mso-width-percent:0;mso-height-percent:0;mso-width-relative:page;mso-height-relative:page;v-text-anchor:bottom" o:gfxdata="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" filled="f" stroked="f" strokeweight=".5pt">
+                    <v:textbox inset="126pt,0,54pt,0">
+                      <w:txbxContent>
+                        <w:sdt>
+                          <w:sdtPr>
+                            <w:rPr>
+                              <w:color w:val="595959" w:themeColor="text1" w:themeTint="A6"/>
+                              <w:sz w:val="28"/>
+                              <w:szCs w:val="28"/>
+                            </w:rPr>
+                            <w:alias w:val="Autor"/>
+                            <w:tag w:val=""/>
+                            <w:id w:val="789243997"/>
+                            <w:dataBinding w:prefixMappings="xmlns:ns0='http://purl.org/dc/elements/1.1/' xmlns:ns1='http://schemas.openxmlformats.org/package/2006/metadata/core-properties' " w:xpath="/ns1:coreProperties[1]/ns0:creator[1]" w:storeItemID="{6C3C8BC8-F283-45AE-878A-BAB7291924A1}"/>
+                            <w:text/>
+                          </w:sdtPr>
+                          <w:sdtContent>
+                            <w:p>
+                              <w:pPr>
+                                <w:pStyle w:val="Sinespaciado"/>
+                                <w:jc w:val="right"/>
+                                <w:rPr>
+                                  <w:color w:val="595959" w:themeColor="text1" w:themeTint="A6"/>
+                                  <w:sz w:val="28"/>
+                                  <w:szCs w:val="28"/>
+                                </w:rPr>
+                              </w:pPr>
+                              <w:r>
+                                <w:rPr>
+                                  <w:color w:val="595959" w:themeColor="text1" w:themeTint="A6"/>
+                                  <w:sz w:val="28"/>
+                                  <w:szCs w:val="28"/>
+                                </w:rPr>
+                                <w:t xml:space="preserve">Claudio López Ardura; </w:t>
+                              </w:r>
+                              <w:r>
+                                <w:rPr>
+                                  <w:color w:val="595959" w:themeColor="text1" w:themeTint="A6"/>
+                                  <w:sz w:val="28"/>
+                                  <w:szCs w:val="28"/>
+                                </w:rPr>
+                                <w:t xml:space="preserve">                    </w:t>
+                              </w:r>
+                              <w:r>
+                                <w:rPr>
+                                  <w:color w:val="595959" w:themeColor="text1" w:themeTint="A6"/>
+                                  <w:sz w:val="28"/>
+                                  <w:szCs w:val="28"/>
+                                </w:rPr>
+                                <w:t xml:space="preserve">Diego Menéndez Díaz; </w:t>
+                              </w:r>
+                              <w:r>
+                                <w:rPr>
+                                  <w:color w:val="595959" w:themeColor="text1" w:themeTint="A6"/>
+                                  <w:sz w:val="28"/>
+                                  <w:szCs w:val="28"/>
+                                </w:rPr>
+                                <w:t xml:space="preserve">                   </w:t>
+                              </w:r>
+                              <w:r>
+                                <w:rPr>
+                                  <w:color w:val="595959" w:themeColor="text1" w:themeTint="A6"/>
+                                  <w:sz w:val="28"/>
+                                  <w:szCs w:val="28"/>
+                                </w:rPr>
+                                <w:t xml:space="preserve">David Santamaría Martin; </w:t>
+                              </w:r>
+                              <w:r>
+                                <w:rPr>
+                                  <w:color w:val="595959" w:themeColor="text1" w:themeTint="A6"/>
+                                  <w:sz w:val="28"/>
+                                  <w:szCs w:val="28"/>
+                                </w:rPr>
+                                <w:t xml:space="preserve">                </w:t>
+                              </w:r>
+                              <w:r>
+                                <w:rPr>
+                                  <w:color w:val="595959" w:themeColor="text1" w:themeTint="A6"/>
+                                  <w:sz w:val="28"/>
+                                  <w:szCs w:val="28"/>
+                                </w:rPr>
+                                <w:t>Juan Manuel Sánchez Gómez;</w:t>
+                              </w:r>
+                              <w:r>
+                                <w:rPr>
+                                  <w:color w:val="595959" w:themeColor="text1" w:themeTint="A6"/>
+                                  <w:sz w:val="28"/>
+                                  <w:szCs w:val="28"/>
+                                </w:rPr>
+                                <w:t xml:space="preserve"> </w:t>
+                              </w:r>
+                              <w:r>
+                                <w:rPr>
+                                  <w:color w:val="595959" w:themeColor="text1" w:themeTint="A6"/>
+                                  <w:sz w:val="28"/>
+                                  <w:szCs w:val="28"/>
+                                </w:rPr>
+                                <w:t>Alejandro Fernández Fernández;</w:t>
+                              </w:r>
+                              <w:r>
+                                <w:rPr>
+                                  <w:color w:val="595959" w:themeColor="text1" w:themeTint="A6"/>
+                                  <w:sz w:val="28"/>
+                                  <w:szCs w:val="28"/>
+                                </w:rPr>
+                                <w:t xml:space="preserve"> </w:t>
+                              </w:r>
+                              <w:r>
+                                <w:rPr>
+                                  <w:color w:val="595959" w:themeColor="text1" w:themeTint="A6"/>
+                                  <w:sz w:val="28"/>
+                                  <w:szCs w:val="28"/>
+                                </w:rPr>
+                                <w:t>Miguel Ángel González Manchado</w:t>
+                              </w:r>
+                            </w:p>
+                          </w:sdtContent>
+                        </w:sdt>
+                        <w:p/>
+                      </w:txbxContent>
+                    </v:textbox>
+                    <w10:wrap type="square" anchorx="page" anchory="page"/>
+                  </v:shape>
+                </w:pict>
+              </mc:Fallback>
+            </mc:AlternateContent>
+          </w:r>
+          <w:r>
+            <w:rPr>
+              <w:b/>
+              <w:bCs/>
+            </w:rPr>
+            <w:br w:type="page"/>
+          </w:r>
+        </w:p>
+        <w:bookmarkStart w:id="0" w:name="_GoBack" w:displacedByCustomXml="next"/>
+        <w:bookmarkEnd w:id="0" w:displacedByCustomXml="next"/>
+      </w:sdtContent>
+    </w:sdt>
     <w:p>
       <w:pPr>
         <w:pStyle w:val="Ttulo1"/>
@@ -11,10 +1083,14 @@
         </w:numPr>
       </w:pPr>
       <w:r>
+        <w:lastRenderedPageBreak/>
         <w:t>Planteamiento del Problema</w:t>
       </w:r>
     </w:p>
     <w:p>
+      <w:pPr>
+        <w:ind w:firstLine="360"/>
+      </w:pPr>
       <w:r>
         <w:t xml:space="preserve">Se necesita construir un sistema que permita gestionar automáticamente la venta de entradas de un cine. La venta de las entradas se podrá hacer vía web o desde taquilla. </w:t>
       </w:r>
@@ -32,6 +1108,9 @@
       </w:r>
     </w:p>
     <w:p>
+      <w:pPr>
+        <w:ind w:firstLine="360"/>
+      </w:pPr>
       <w:r>
         <w:t>Se va a realizar un estudio de arquitectura siguiendo el método de ADD (Atribute-D</w:t>
       </w:r>
@@ -58,6 +1137,9 @@
       </w:r>
     </w:p>
     <w:p>
+      <w:pPr>
+        <w:ind w:firstLine="360"/>
+      </w:pPr>
       <w:r>
         <w:t xml:space="preserve">El sistema </w:t>
       </w:r>
@@ -369,12 +1451,16 @@
           <w:ilvl w:val="1"/>
           <w:numId w:val="5"/>
         </w:numPr>
+        <w:ind w:left="1080"/>
       </w:pPr>
       <w:r>
         <w:t>Empleados de taquilla</w:t>
       </w:r>
     </w:p>
     <w:p>
+      <w:pPr>
+        <w:ind w:left="360" w:firstLine="360"/>
+      </w:pPr>
       <w:r>
         <w:t>Trabajadores del cine. Se encargan de atender a los cliente</w:t>
       </w:r>
@@ -401,6 +1487,7 @@
           <w:ilvl w:val="0"/>
           <w:numId w:val="7"/>
         </w:numPr>
+        <w:ind w:left="1080"/>
       </w:pPr>
       <w:r>
         <w:t xml:space="preserve">Manejo intuitivo de la aplicación de la </w:t>
@@ -419,6 +1506,7 @@
           <w:ilvl w:val="0"/>
           <w:numId w:val="7"/>
         </w:numPr>
+        <w:ind w:left="1080"/>
       </w:pPr>
       <w:r>
         <w:t>Control y accesos rápidos entre sesiones y películas para despachar a los clientes en el menor tiempo posible.</w:t>
@@ -431,12 +1519,16 @@
           <w:ilvl w:val="1"/>
           <w:numId w:val="5"/>
         </w:numPr>
+        <w:ind w:left="1080"/>
       </w:pPr>
       <w:r>
         <w:t>Usuario de aplicación web</w:t>
       </w:r>
     </w:p>
     <w:p>
+      <w:pPr>
+        <w:ind w:left="360" w:firstLine="360"/>
+      </w:pPr>
       <w:r>
         <w:t xml:space="preserve">Son los clientes propiamente dichos. Aunque tenga palabra directa en </w:t>
       </w:r>
@@ -454,6 +1546,7 @@
           <w:ilvl w:val="0"/>
           <w:numId w:val="8"/>
         </w:numPr>
+        <w:ind w:left="1080"/>
       </w:pPr>
       <w:r>
         <w:t xml:space="preserve">Fácil acceso a la cartelera del cine, sin navegaciones innecesarias ni información de </w:t>
@@ -472,6 +1565,7 @@
           <w:ilvl w:val="0"/>
           <w:numId w:val="8"/>
         </w:numPr>
+        <w:ind w:left="1080"/>
       </w:pPr>
       <w:r>
         <w:t>Facilidad en el pago mediante tarjeta de crédito.</w:t>
@@ -484,6 +1578,7 @@
           <w:ilvl w:val="0"/>
           <w:numId w:val="8"/>
         </w:numPr>
+        <w:ind w:left="1080"/>
       </w:pPr>
       <w:r>
         <w:t>Control sobre sus datos registrados en el sistema Entrecine.</w:t>
@@ -496,12 +1591,16 @@
           <w:ilvl w:val="1"/>
           <w:numId w:val="5"/>
         </w:numPr>
+        <w:ind w:left="1080"/>
       </w:pPr>
       <w:r>
         <w:t>Administrador del sistema</w:t>
       </w:r>
     </w:p>
     <w:p>
+      <w:pPr>
+        <w:ind w:left="360" w:firstLine="360"/>
+      </w:pPr>
       <w:r>
         <w:t>Es el trabajador del cine que se encarga de mantener actualizados los datos sobre las películas y sesiones, así como los precios. También tiene acceso a los datos de los usuarios y al control de las transacciones bancarias.</w:t>
       </w:r>
@@ -522,6 +1621,7 @@
           <w:ilvl w:val="0"/>
           <w:numId w:val="9"/>
         </w:numPr>
+        <w:ind w:left="1080"/>
       </w:pPr>
       <w:r>
         <w:t>Manejo</w:t>
@@ -537,9 +1637,9 @@
           <w:ilvl w:val="0"/>
           <w:numId w:val="9"/>
         </w:numPr>
+        <w:ind w:left="1080"/>
       </w:pPr>
       <w:r>
-        <w:lastRenderedPageBreak/>
         <w:t>Configuración de los parámetros de la aplicación.</w:t>
       </w:r>
     </w:p>
@@ -550,12 +1650,17 @@
           <w:ilvl w:val="1"/>
           <w:numId w:val="5"/>
         </w:numPr>
+        <w:ind w:left="1080"/>
       </w:pPr>
       <w:r>
+        <w:lastRenderedPageBreak/>
         <w:t>Directivos</w:t>
       </w:r>
     </w:p>
     <w:p>
+      <w:pPr>
+        <w:ind w:left="360" w:firstLine="360"/>
+      </w:pPr>
       <w:r>
         <w:t>Se trata del equipo directivo del cine. Son responsables de los presupuestos y toman las decisiones que comprometen fondos de dicho presupuesto. Sus intereses son:</w:t>
       </w:r>
@@ -567,6 +1672,7 @@
           <w:ilvl w:val="0"/>
           <w:numId w:val="10"/>
         </w:numPr>
+        <w:ind w:left="1080"/>
       </w:pPr>
       <w:r>
         <w:t>Coste del desarrollo de la aplicación bajo.</w:t>
@@ -579,6 +1685,7 @@
           <w:ilvl w:val="0"/>
           <w:numId w:val="10"/>
         </w:numPr>
+        <w:ind w:left="1080"/>
       </w:pPr>
       <w:r>
         <w:t>Tiempo de desarrollo de la aplicación corto.</w:t>
@@ -591,12 +1698,16 @@
           <w:ilvl w:val="1"/>
           <w:numId w:val="5"/>
         </w:numPr>
+        <w:ind w:left="1080"/>
       </w:pPr>
       <w:r>
         <w:t>Banco</w:t>
       </w:r>
     </w:p>
     <w:p>
+      <w:pPr>
+        <w:ind w:left="360" w:firstLine="360"/>
+      </w:pPr>
       <w:r>
         <w:t xml:space="preserve">Aunque no actúe directamente sobre el sistema, es necesario tener relación con </w:t>
       </w:r>
@@ -620,6 +1731,7 @@
           <w:ilvl w:val="0"/>
           <w:numId w:val="11"/>
         </w:numPr>
+        <w:ind w:left="1080"/>
       </w:pPr>
       <w:r>
         <w:t>Ofrece una pasarela de pago con la que es sistema debe comunicarse para la realización de los pagos.</w:t>
@@ -638,6 +1750,9 @@
       </w:r>
     </w:p>
     <w:p>
+      <w:pPr>
+        <w:ind w:firstLine="360"/>
+      </w:pPr>
       <w:r>
         <w:t>Para el sistema se ha definido los siguientes atributos de calidad:</w:t>
       </w:r>
@@ -1327,6 +2442,9 @@
       </w:r>
     </w:p>
     <w:p>
+      <w:pPr>
+        <w:ind w:firstLine="360"/>
+      </w:pPr>
       <w:r>
         <w:t>Los stakeholder y los atributos de calidad están relacionados directamente, siendo los intereses de los stakeholder la principal</w:t>
       </w:r>
@@ -1516,7 +2634,6 @@
               <w:rPr>
                 <w:b/>
               </w:rPr>
-              <w:lastRenderedPageBreak/>
               <w:t>AT-01</w:t>
             </w:r>
           </w:p>
@@ -1627,6 +2744,7 @@
               <w:rPr>
                 <w:b/>
               </w:rPr>
+              <w:lastRenderedPageBreak/>
               <w:t>AT-02</w:t>
             </w:r>
           </w:p>
@@ -2741,10 +3859,13 @@
     </w:p>
     <w:p>
       <w:pPr>
+        <w:ind w:firstLine="360"/>
         <w:sectPr>
           <w:pgSz w:w="11906" w:h="16838"/>
           <w:pgMar w:top="1417" w:right="1701" w:bottom="1417" w:left="1701" w:header="708" w:footer="708" w:gutter="0"/>
+          <w:pgNumType w:start="0"/>
           <w:cols w:space="708"/>
+          <w:titlePg/>
           <w:docGrid w:linePitch="360"/>
         </w:sectPr>
       </w:pPr>
@@ -3698,12 +4819,7 @@
           </w:tcPr>
           <w:p>
             <w:r>
-              <w:t>Explotac</w:t>
-            </w:r>
-            <w:bookmarkStart w:id="0" w:name="_GoBack"/>
-            <w:bookmarkEnd w:id="0"/>
-            <w:r>
-              <w:t>ión</w:t>
+              <w:t>Explotación</w:t>
             </w:r>
           </w:p>
         </w:tc>
@@ -4266,7 +5382,7 @@
 </file>
 
 <file path=word/endnotes.xml><?xml version="1.0" encoding="utf-8"?>
-<w:endnotes xmlns:wpc="http://schemas.microsoft.com/office/word/2010/wordprocessingCanvas" xmlns:mc="http://schemas.openxmlformats.org/markup-compatibility/2006" xmlns:o="urn:schemas-microsoft-com:office:office" xmlns:r="http://schemas.openxmlformats.org/officeDocument/2006/relationships" xmlns:m="http://schemas.openxmlformats.org/officeDocument/2006/math" xmlns:v="urn:schemas-microsoft-com:vml" xmlns:wp14="http://schemas.microsoft.com/office/word/2010/wordprocessingDrawing" xmlns:wp="http://schemas.openxmlformats.org/drawingml/2006/wordprocessingDrawing" xmlns:w10="urn:schemas-microsoft-com:office:word" xmlns:w="http://schemas.openxmlformats.org/wordprocessingml/2006/main" xmlns:w14="http://schemas.microsoft.com/office/word/2010/wordml" xmlns:wpg="http://schemas.microsoft.com/office/word/2010/wordprocessingGroup" xmlns:wpi="http://schemas.microsoft.com/office/word/2010/wordprocessingInk" xmlns:wne="http://schemas.microsoft.com/office/word/2006/wordml" xmlns:wps="http://schemas.microsoft.com/office/word/2010/wordprocessingShape" mc:Ignorable="w14 wp14">
+<w:endnotes xmlns:wpc="http://schemas.microsoft.com/office/word/2010/wordprocessingCanvas" xmlns:mc="http://schemas.openxmlformats.org/markup-compatibility/2006" xmlns:o="urn:schemas-microsoft-com:office:office" xmlns:r="http://schemas.openxmlformats.org/officeDocument/2006/relationships" xmlns:m="http://schemas.openxmlformats.org/officeDocument/2006/math" xmlns:v="urn:schemas-microsoft-com:vml" xmlns:wp14="http://schemas.microsoft.com/office/word/2010/wordprocessingDrawing" xmlns:wp="http://schemas.openxmlformats.org/drawingml/2006/wordprocessingDrawing" xmlns:w10="urn:schemas-microsoft-com:office:word" xmlns:w="http://schemas.openxmlformats.org/wordprocessingml/2006/main" xmlns:w14="http://schemas.microsoft.com/office/word/2010/wordml" xmlns:w15="http://schemas.microsoft.com/office/word/2012/wordml" xmlns:wpg="http://schemas.microsoft.com/office/word/2010/wordprocessingGroup" xmlns:wpi="http://schemas.microsoft.com/office/word/2010/wordprocessingInk" xmlns:wne="http://schemas.microsoft.com/office/word/2006/wordml" xmlns:wps="http://schemas.microsoft.com/office/word/2010/wordprocessingShape" mc:Ignorable="w14 w15 wp14">
   <w:endnote w:type="separator" w:id="-1">
     <w:p>
       <w:pPr>
@@ -4291,7 +5407,7 @@
 </file>
 
 <file path=word/footnotes.xml><?xml version="1.0" encoding="utf-8"?>
-<w:footnotes xmlns:wpc="http://schemas.microsoft.com/office/word/2010/wordprocessingCanvas" xmlns:mc="http://schemas.openxmlformats.org/markup-compatibility/2006" xmlns:o="urn:schemas-microsoft-com:office:office" xmlns:r="http://schemas.openxmlformats.org/officeDocument/2006/relationships" xmlns:m="http://schemas.openxmlformats.org/officeDocument/2006/math" xmlns:v="urn:schemas-microsoft-com:vml" xmlns:wp14="http://schemas.microsoft.com/office/word/2010/wordprocessingDrawing" xmlns:wp="http://schemas.openxmlformats.org/drawingml/2006/wordprocessingDrawing" xmlns:w10="urn:schemas-microsoft-com:office:word" xmlns:w="http://schemas.openxmlformats.org/wordprocessingml/2006/main" xmlns:w14="http://schemas.microsoft.com/office/word/2010/wordml" xmlns:wpg="http://schemas.microsoft.com/office/word/2010/wordprocessingGroup" xmlns:wpi="http://schemas.microsoft.com/office/word/2010/wordprocessingInk" xmlns:wne="http://schemas.microsoft.com/office/word/2006/wordml" xmlns:wps="http://schemas.microsoft.com/office/word/2010/wordprocessingShape" mc:Ignorable="w14 wp14">
+<w:footnotes xmlns:wpc="http://schemas.microsoft.com/office/word/2010/wordprocessingCanvas" xmlns:mc="http://schemas.openxmlformats.org/markup-compatibility/2006" xmlns:o="urn:schemas-microsoft-com:office:office" xmlns:r="http://schemas.openxmlformats.org/officeDocument/2006/relationships" xmlns:m="http://schemas.openxmlformats.org/officeDocument/2006/math" xmlns:v="urn:schemas-microsoft-com:vml" xmlns:wp14="http://schemas.microsoft.com/office/word/2010/wordprocessingDrawing" xmlns:wp="http://schemas.openxmlformats.org/drawingml/2006/wordprocessingDrawing" xmlns:w10="urn:schemas-microsoft-com:office:word" xmlns:w="http://schemas.openxmlformats.org/wordprocessingml/2006/main" xmlns:w14="http://schemas.microsoft.com/office/word/2010/wordml" xmlns:w15="http://schemas.microsoft.com/office/word/2012/wordml" xmlns:wpg="http://schemas.microsoft.com/office/word/2010/wordprocessingGroup" xmlns:wpi="http://schemas.microsoft.com/office/word/2010/wordprocessingInk" xmlns:wne="http://schemas.microsoft.com/office/word/2006/wordml" xmlns:wps="http://schemas.microsoft.com/office/word/2010/wordprocessingShape" mc:Ignorable="w14 w15 wp14">
   <w:footnote w:type="separator" w:id="-1">
     <w:p>
       <w:pPr>
@@ -4316,7 +5432,7 @@
 </file>
 
 <file path=word/numbering.xml><?xml version="1.0" encoding="utf-8"?>
-<w:numbering xmlns:wpc="http://schemas.microsoft.com/office/word/2010/wordprocessingCanvas" xmlns:mc="http://schemas.openxmlformats.org/markup-compatibility/2006" xmlns:o="urn:schemas-microsoft-com:office:office" xmlns:r="http://schemas.openxmlformats.org/officeDocument/2006/relationships" xmlns:m="http://schemas.openxmlformats.org/officeDocument/2006/math" xmlns:v="urn:schemas-microsoft-com:vml" xmlns:wp14="http://schemas.microsoft.com/office/word/2010/wordprocessingDrawing" xmlns:wp="http://schemas.openxmlformats.org/drawingml/2006/wordprocessingDrawing" xmlns:w10="urn:schemas-microsoft-com:office:word" xmlns:w="http://schemas.openxmlformats.org/wordprocessingml/2006/main" xmlns:w14="http://schemas.microsoft.com/office/word/2010/wordml" xmlns:wpg="http://schemas.microsoft.com/office/word/2010/wordprocessingGroup" xmlns:wpi="http://schemas.microsoft.com/office/word/2010/wordprocessingInk" xmlns:wne="http://schemas.microsoft.com/office/word/2006/wordml" xmlns:wps="http://schemas.microsoft.com/office/word/2010/wordprocessingShape" mc:Ignorable="w14 wp14">
+<w:numbering xmlns:wpc="http://schemas.microsoft.com/office/word/2010/wordprocessingCanvas" xmlns:mc="http://schemas.openxmlformats.org/markup-compatibility/2006" xmlns:o="urn:schemas-microsoft-com:office:office" xmlns:r="http://schemas.openxmlformats.org/officeDocument/2006/relationships" xmlns:m="http://schemas.openxmlformats.org/officeDocument/2006/math" xmlns:v="urn:schemas-microsoft-com:vml" xmlns:wp14="http://schemas.microsoft.com/office/word/2010/wordprocessingDrawing" xmlns:wp="http://schemas.openxmlformats.org/drawingml/2006/wordprocessingDrawing" xmlns:w10="urn:schemas-microsoft-com:office:word" xmlns:w="http://schemas.openxmlformats.org/wordprocessingml/2006/main" xmlns:w14="http://schemas.microsoft.com/office/word/2010/wordml" xmlns:w15="http://schemas.microsoft.com/office/word/2012/wordml" xmlns:wpg="http://schemas.microsoft.com/office/word/2010/wordprocessingGroup" xmlns:wpi="http://schemas.microsoft.com/office/word/2010/wordprocessingInk" xmlns:wne="http://schemas.microsoft.com/office/word/2006/wordml" xmlns:wps="http://schemas.microsoft.com/office/word/2010/wordprocessingShape" mc:Ignorable="w14 w15 wp14">
   <w:abstractNum w:abstractNumId="0">
     <w:nsid w:val="07B60BC3"/>
     <w:multiLevelType w:val="hybridMultilevel"/>
@@ -5506,7 +6622,7 @@
 </file>
 
 <file path=word/styles.xml><?xml version="1.0" encoding="utf-8"?>
-<w:styles xmlns:mc="http://schemas.openxmlformats.org/markup-compatibility/2006" xmlns:r="http://schemas.openxmlformats.org/officeDocument/2006/relationships" xmlns:w="http://schemas.openxmlformats.org/wordprocessingml/2006/main" xmlns:w14="http://schemas.microsoft.com/office/word/2010/wordml" mc:Ignorable="w14">
+<w:styles xmlns:mc="http://schemas.openxmlformats.org/markup-compatibility/2006" xmlns:r="http://schemas.openxmlformats.org/officeDocument/2006/relationships" xmlns:w="http://schemas.openxmlformats.org/wordprocessingml/2006/main" xmlns:w14="http://schemas.microsoft.com/office/word/2010/wordml" xmlns:w15="http://schemas.microsoft.com/office/word/2012/wordml" mc:Ignorable="w14 w15">
   <w:docDefaults>
     <w:rPrDefault>
       <w:rPr>
@@ -5522,144 +6638,378 @@
       </w:pPr>
     </w:pPrDefault>
   </w:docDefaults>
-  <w:latentStyles w:defLockedState="0" w:defUIPriority="99" w:defSemiHidden="1" w:defUnhideWhenUsed="1" w:defQFormat="0" w:count="267">
-    <w:lsdException w:name="Normal" w:semiHidden="0" w:uiPriority="0" w:unhideWhenUsed="0" w:qFormat="1"/>
-    <w:lsdException w:name="heading 1" w:semiHidden="0" w:uiPriority="9" w:unhideWhenUsed="0" w:qFormat="1"/>
-    <w:lsdException w:name="heading 2" w:uiPriority="9" w:qFormat="1"/>
-    <w:lsdException w:name="heading 3" w:uiPriority="9" w:qFormat="1"/>
-    <w:lsdException w:name="heading 4" w:uiPriority="9" w:qFormat="1"/>
-    <w:lsdException w:name="heading 5" w:uiPriority="9" w:qFormat="1"/>
-    <w:lsdException w:name="heading 6" w:uiPriority="9" w:qFormat="1"/>
-    <w:lsdException w:name="heading 7" w:uiPriority="9" w:qFormat="1"/>
-    <w:lsdException w:name="heading 8" w:uiPriority="9" w:qFormat="1"/>
-    <w:lsdException w:name="heading 9" w:uiPriority="9" w:qFormat="1"/>
-    <w:lsdException w:name="toc 1" w:uiPriority="39"/>
-    <w:lsdException w:name="toc 2" w:uiPriority="39"/>
-    <w:lsdException w:name="toc 3" w:uiPriority="39"/>
-    <w:lsdException w:name="toc 4" w:uiPriority="39"/>
-    <w:lsdException w:name="toc 5" w:uiPriority="39"/>
-    <w:lsdException w:name="toc 6" w:uiPriority="39"/>
-    <w:lsdException w:name="toc 7" w:uiPriority="39"/>
-    <w:lsdException w:name="toc 8" w:uiPriority="39"/>
-    <w:lsdException w:name="toc 9" w:uiPriority="39"/>
-    <w:lsdException w:name="caption" w:uiPriority="35" w:qFormat="1"/>
-    <w:lsdException w:name="Title" w:semiHidden="0" w:uiPriority="10" w:unhideWhenUsed="0" w:qFormat="1"/>
-    <w:lsdException w:name="Default Paragraph Font" w:uiPriority="1"/>
-    <w:lsdException w:name="Subtitle" w:semiHidden="0" w:uiPriority="11" w:unhideWhenUsed="0" w:qFormat="1"/>
-    <w:lsdException w:name="Strong" w:semiHidden="0" w:uiPriority="22" w:unhideWhenUsed="0" w:qFormat="1"/>
-    <w:lsdException w:name="Emphasis" w:semiHidden="0" w:uiPriority="20" w:unhideWhenUsed="0" w:qFormat="1"/>
-    <w:lsdException w:name="Table Grid" w:semiHidden="0" w:uiPriority="59" w:unhideWhenUsed="0"/>
-    <w:lsdException w:name="Placeholder Text" w:unhideWhenUsed="0"/>
-    <w:lsdException w:name="No Spacing" w:semiHidden="0" w:uiPriority="1" w:unhideWhenUsed="0" w:qFormat="1"/>
-    <w:lsdException w:name="Light Shading" w:semiHidden="0" w:uiPriority="60" w:unhideWhenUsed="0"/>
-    <w:lsdException w:name="Light List" w:semiHidden="0" w:uiPriority="61" w:unhideWhenUsed="0"/>
-    <w:lsdException w:name="Light Grid" w:semiHidden="0" w:uiPriority="62" w:unhideWhenUsed="0"/>
-    <w:lsdException w:name="Medium Shading 1" w:semiHidden="0" w:uiPriority="63" w:unhideWhenUsed="0"/>
-    <w:lsdException w:name="Medium Shading 2" w:semiHidden="0" w:uiPriority="64" w:unhideWhenUsed="0"/>
-    <w:lsdException w:name="Medium List 1" w:semiHidden="0" w:uiPriority="65" w:unhideWhenUsed="0"/>
-    <w:lsdException w:name="Medium List 2" w:semiHidden="0" w:uiPriority="66" w:unhideWhenUsed="0"/>
-    <w:lsdException w:name="Medium Grid 1" w:semiHidden="0" w:uiPriority="67" w:unhideWhenUsed="0"/>
-    <w:lsdException w:name="Medium Grid 2" w:semiHidden="0" w:uiPriority="68" w:unhideWhenUsed="0"/>
-    <w:lsdException w:name="Medium Grid 3" w:semiHidden="0" w:uiPriority="69" w:unhideWhenUsed="0"/>
-    <w:lsdException w:name="Dark List" w:semiHidden="0" w:uiPriority="70" w:unhideWhenUsed="0"/>
-    <w:lsdException w:name="Colorful Shading" w:semiHidden="0" w:uiPriority="71" w:unhideWhenUsed="0"/>
-    <w:lsdException w:name="Colorful List" w:semiHidden="0" w:uiPriority="72" w:unhideWhenUsed="0"/>
-    <w:lsdException w:name="Colorful Grid" w:semiHidden="0" w:uiPriority="73" w:unhideWhenUsed="0"/>
-    <w:lsdException w:name="Light Shading Accent 1" w:semiHidden="0" w:uiPriority="60" w:unhideWhenUsed="0"/>
-    <w:lsdException w:name="Light List Accent 1" w:semiHidden="0" w:uiPriority="61" w:unhideWhenUsed="0"/>
-    <w:lsdException w:name="Light Grid Accent 1" w:semiHidden="0" w:uiPriority="62" w:unhideWhenUsed="0"/>
-    <w:lsdException w:name="Medium Shading 1 Accent 1" w:semiHidden="0" w:uiPriority="63" w:unhideWhenUsed="0"/>
-    <w:lsdException w:name="Medium Shading 2 Accent 1" w:semiHidden="0" w:uiPriority="64" w:unhideWhenUsed="0"/>
-    <w:lsdException w:name="Medium List 1 Accent 1" w:semiHidden="0" w:uiPriority="65" w:unhideWhenUsed="0"/>
-    <w:lsdException w:name="Revision" w:unhideWhenUsed="0"/>
-    <w:lsdException w:name="List Paragraph" w:semiHidden="0" w:uiPriority="34" w:unhideWhenUsed="0" w:qFormat="1"/>
-    <w:lsdException w:name="Quote" w:semiHidden="0" w:uiPriority="29" w:unhideWhenUsed="0" w:qFormat="1"/>
-    <w:lsdException w:name="Intense Quote" w:semiHidden="0" w:uiPriority="30" w:unhideWhenUsed="0" w:qFormat="1"/>
-    <w:lsdException w:name="Medium List 2 Accent 1" w:semiHidden="0" w:uiPriority="66" w:unhideWhenUsed="0"/>
-    <w:lsdException w:name="Medium Grid 1 Accent 1" w:semiHidden="0" w:uiPriority="67" w:unhideWhenUsed="0"/>
-    <w:lsdException w:name="Medium Grid 2 Accent 1" w:semiHidden="0" w:uiPriority="68" w:unhideWhenUsed="0"/>
-    <w:lsdException w:name="Medium Grid 3 Accent 1" w:semiHidden="0" w:uiPriority="69" w:unhideWhenUsed="0"/>
-    <w:lsdException w:name="Dark List Accent 1" w:semiHidden="0" w:uiPriority="70" w:unhideWhenUsed="0"/>
-    <w:lsdException w:name="Colorful Shading Accent 1" w:semiHidden="0" w:uiPriority="71" w:unhideWhenUsed="0"/>
-    <w:lsdException w:name="Colorful List Accent 1" w:semiHidden="0" w:uiPriority="72" w:unhideWhenUsed="0"/>
-    <w:lsdException w:name="Colorful Grid Accent 1" w:semiHidden="0" w:uiPriority="73" w:unhideWhenUsed="0"/>
-    <w:lsdException w:name="Light Shading Accent 2" w:semiHidden="0" w:uiPriority="60" w:unhideWhenUsed="0"/>
-    <w:lsdException w:name="Light List Accent 2" w:semiHidden="0" w:uiPriority="61" w:unhideWhenUsed="0"/>
-    <w:lsdException w:name="Light Grid Accent 2" w:semiHidden="0" w:uiPriority="62" w:unhideWhenUsed="0"/>
-    <w:lsdException w:name="Medium Shading 1 Accent 2" w:semiHidden="0" w:uiPriority="63" w:unhideWhenUsed="0"/>
-    <w:lsdException w:name="Medium Shading 2 Accent 2" w:semiHidden="0" w:uiPriority="64" w:unhideWhenUsed="0"/>
-    <w:lsdException w:name="Medium List 1 Accent 2" w:semiHidden="0" w:uiPriority="65" w:unhideWhenUsed="0"/>
-    <w:lsdException w:name="Medium List 2 Accent 2" w:semiHidden="0" w:uiPriority="66" w:unhideWhenUsed="0"/>
-    <w:lsdException w:name="Medium Grid 1 Accent 2" w:semiHidden="0" w:uiPriority="67" w:unhideWhenUsed="0"/>
-    <w:lsdException w:name="Medium Grid 2 Accent 2" w:semiHidden="0" w:uiPriority="68" w:unhideWhenUsed="0"/>
-    <w:lsdException w:name="Medium Grid 3 Accent 2" w:semiHidden="0" w:uiPriority="69" w:unhideWhenUsed="0"/>
-    <w:lsdException w:name="Dark List Accent 2" w:semiHidden="0" w:uiPriority="70" w:unhideWhenUsed="0"/>
-    <w:lsdException w:name="Colorful Shading Accent 2" w:semiHidden="0" w:uiPriority="71" w:unhideWhenUsed="0"/>
-    <w:lsdException w:name="Colorful List Accent 2" w:semiHidden="0" w:uiPriority="72" w:unhideWhenUsed="0"/>
-    <w:lsdException w:name="Colorful Grid Accent 2" w:semiHidden="0" w:uiPriority="73" w:unhideWhenUsed="0"/>
-    <w:lsdException w:name="Light Shading Accent 3" w:semiHidden="0" w:uiPriority="60" w:unhideWhenUsed="0"/>
-    <w:lsdException w:name="Light List Accent 3" w:semiHidden="0" w:uiPriority="61" w:unhideWhenUsed="0"/>
-    <w:lsdException w:name="Light Grid Accent 3" w:semiHidden="0" w:uiPriority="62" w:unhideWhenUsed="0"/>
-    <w:lsdException w:name="Medium Shading 1 Accent 3" w:semiHidden="0" w:uiPriority="63" w:unhideWhenUsed="0"/>
-    <w:lsdException w:name="Medium Shading 2 Accent 3" w:semiHidden="0" w:uiPriority="64" w:unhideWhenUsed="0"/>
-    <w:lsdException w:name="Medium List 1 Accent 3" w:semiHidden="0" w:uiPriority="65" w:unhideWhenUsed="0"/>
-    <w:lsdException w:name="Medium List 2 Accent 3" w:semiHidden="0" w:uiPriority="66" w:unhideWhenUsed="0"/>
-    <w:lsdException w:name="Medium Grid 1 Accent 3" w:semiHidden="0" w:uiPriority="67" w:unhideWhenUsed="0"/>
-    <w:lsdException w:name="Medium Grid 2 Accent 3" w:semiHidden="0" w:uiPriority="68" w:unhideWhenUsed="0"/>
-    <w:lsdException w:name="Medium Grid 3 Accent 3" w:semiHidden="0" w:uiPriority="69" w:unhideWhenUsed="0"/>
-    <w:lsdException w:name="Dark List Accent 3" w:semiHidden="0" w:uiPriority="70" w:unhideWhenUsed="0"/>
-    <w:lsdException w:name="Colorful Shading Accent 3" w:semiHidden="0" w:uiPriority="71" w:unhideWhenUsed="0"/>
-    <w:lsdException w:name="Colorful List Accent 3" w:semiHidden="0" w:uiPriority="72" w:unhideWhenUsed="0"/>
-    <w:lsdException w:name="Colorful Grid Accent 3" w:semiHidden="0" w:uiPriority="73" w:unhideWhenUsed="0"/>
-    <w:lsdException w:name="Light Shading Accent 4" w:semiHidden="0" w:uiPriority="60" w:unhideWhenUsed="0"/>
-    <w:lsdException w:name="Light List Accent 4" w:semiHidden="0" w:uiPriority="61" w:unhideWhenUsed="0"/>
-    <w:lsdException w:name="Light Grid Accent 4" w:semiHidden="0" w:uiPriority="62" w:unhideWhenUsed="0"/>
-    <w:lsdException w:name="Medium Shading 1 Accent 4" w:semiHidden="0" w:uiPriority="63" w:unhideWhenUsed="0"/>
-    <w:lsdException w:name="Medium Shading 2 Accent 4" w:semiHidden="0" w:uiPriority="64" w:unhideWhenUsed="0"/>
-    <w:lsdException w:name="Medium List 1 Accent 4" w:semiHidden="0" w:uiPriority="65" w:unhideWhenUsed="0"/>
-    <w:lsdException w:name="Medium List 2 Accent 4" w:semiHidden="0" w:uiPriority="66" w:unhideWhenUsed="0"/>
-    <w:lsdException w:name="Medium Grid 1 Accent 4" w:semiHidden="0" w:uiPriority="67" w:unhideWhenUsed="0"/>
-    <w:lsdException w:name="Medium Grid 2 Accent 4" w:semiHidden="0" w:uiPriority="68" w:unhideWhenUsed="0"/>
-    <w:lsdException w:name="Medium Grid 3 Accent 4" w:semiHidden="0" w:uiPriority="69" w:unhideWhenUsed="0"/>
-    <w:lsdException w:name="Dark List Accent 4" w:semiHidden="0" w:uiPriority="70" w:unhideWhenUsed="0"/>
-    <w:lsdException w:name="Colorful Shading Accent 4" w:semiHidden="0" w:uiPriority="71" w:unhideWhenUsed="0"/>
-    <w:lsdException w:name="Colorful List Accent 4" w:semiHidden="0" w:uiPriority="72" w:unhideWhenUsed="0"/>
-    <w:lsdException w:name="Colorful Grid Accent 4" w:semiHidden="0" w:uiPriority="73" w:unhideWhenUsed="0"/>
-    <w:lsdException w:name="Light Shading Accent 5" w:semiHidden="0" w:uiPriority="60" w:unhideWhenUsed="0"/>
-    <w:lsdException w:name="Light List Accent 5" w:semiHidden="0" w:uiPriority="61" w:unhideWhenUsed="0"/>
-    <w:lsdException w:name="Light Grid Accent 5" w:semiHidden="0" w:uiPriority="62" w:unhideWhenUsed="0"/>
-    <w:lsdException w:name="Medium Shading 1 Accent 5" w:semiHidden="0" w:uiPriority="63" w:unhideWhenUsed="0"/>
-    <w:lsdException w:name="Medium Shading 2 Accent 5" w:semiHidden="0" w:uiPriority="64" w:unhideWhenUsed="0"/>
-    <w:lsdException w:name="Medium List 1 Accent 5" w:semiHidden="0" w:uiPriority="65" w:unhideWhenUsed="0"/>
-    <w:lsdException w:name="Medium List 2 Accent 5" w:semiHidden="0" w:uiPriority="66" w:unhideWhenUsed="0"/>
-    <w:lsdException w:name="Medium Grid 1 Accent 5" w:semiHidden="0" w:uiPriority="67" w:unhideWhenUsed="0"/>
-    <w:lsdException w:name="Medium Grid 2 Accent 5" w:semiHidden="0" w:uiPriority="68" w:unhideWhenUsed="0"/>
-    <w:lsdException w:name="Medium Grid 3 Accent 5" w:semiHidden="0" w:uiPriority="69" w:unhideWhenUsed="0"/>
-    <w:lsdException w:name="Dark List Accent 5" w:semiHidden="0" w:uiPriority="70" w:unhideWhenUsed="0"/>
-    <w:lsdException w:name="Colorful Shading Accent 5" w:semiHidden="0" w:uiPriority="71" w:unhideWhenUsed="0"/>
-    <w:lsdException w:name="Colorful List Accent 5" w:semiHidden="0" w:uiPriority="72" w:unhideWhenUsed="0"/>
-    <w:lsdException w:name="Colorful Grid Accent 5" w:semiHidden="0" w:uiPriority="73" w:unhideWhenUsed="0"/>
-    <w:lsdException w:name="Light Shading Accent 6" w:semiHidden="0" w:uiPriority="60" w:unhideWhenUsed="0"/>
-    <w:lsdException w:name="Light List Accent 6" w:semiHidden="0" w:uiPriority="61" w:unhideWhenUsed="0"/>
-    <w:lsdException w:name="Light Grid Accent 6" w:semiHidden="0" w:uiPriority="62" w:unhideWhenUsed="0"/>
-    <w:lsdException w:name="Medium Shading 1 Accent 6" w:semiHidden="0" w:uiPriority="63" w:unhideWhenUsed="0"/>
-    <w:lsdException w:name="Medium Shading 2 Accent 6" w:semiHidden="0" w:uiPriority="64" w:unhideWhenUsed="0"/>
-    <w:lsdException w:name="Medium List 1 Accent 6" w:semiHidden="0" w:uiPriority="65" w:unhideWhenUsed="0"/>
-    <w:lsdException w:name="Medium List 2 Accent 6" w:semiHidden="0" w:uiPriority="66" w:unhideWhenUsed="0"/>
-    <w:lsdException w:name="Medium Grid 1 Accent 6" w:semiHidden="0" w:uiPriority="67" w:unhideWhenUsed="0"/>
-    <w:lsdException w:name="Medium Grid 2 Accent 6" w:semiHidden="0" w:uiPriority="68" w:unhideWhenUsed="0"/>
-    <w:lsdException w:name="Medium Grid 3 Accent 6" w:semiHidden="0" w:uiPriority="69" w:unhideWhenUsed="0"/>
-    <w:lsdException w:name="Dark List Accent 6" w:semiHidden="0" w:uiPriority="70" w:unhideWhenUsed="0"/>
-    <w:lsdException w:name="Colorful Shading Accent 6" w:semiHidden="0" w:uiPriority="71" w:unhideWhenUsed="0"/>
-    <w:lsdException w:name="Colorful List Accent 6" w:semiHidden="0" w:uiPriority="72" w:unhideWhenUsed="0"/>
-    <w:lsdException w:name="Colorful Grid Accent 6" w:semiHidden="0" w:uiPriority="73" w:unhideWhenUsed="0"/>
-    <w:lsdException w:name="Subtle Emphasis" w:semiHidden="0" w:uiPriority="19" w:unhideWhenUsed="0" w:qFormat="1"/>
-    <w:lsdException w:name="Intense Emphasis" w:semiHidden="0" w:uiPriority="21" w:unhideWhenUsed="0" w:qFormat="1"/>
-    <w:lsdException w:name="Subtle Reference" w:semiHidden="0" w:uiPriority="31" w:unhideWhenUsed="0" w:qFormat="1"/>
-    <w:lsdException w:name="Intense Reference" w:semiHidden="0" w:uiPriority="32" w:unhideWhenUsed="0" w:qFormat="1"/>
-    <w:lsdException w:name="Book Title" w:semiHidden="0" w:uiPriority="33" w:unhideWhenUsed="0" w:qFormat="1"/>
-    <w:lsdException w:name="Bibliography" w:uiPriority="37"/>
-    <w:lsdException w:name="TOC Heading" w:uiPriority="39" w:qFormat="1"/>
+  <w:latentStyles w:defLockedState="0" w:defUIPriority="99" w:defSemiHidden="0" w:defUnhideWhenUsed="0" w:defQFormat="0" w:count="371">
+    <w:lsdException w:name="Normal" w:uiPriority="0" w:qFormat="1"/>
+    <w:lsdException w:name="heading 1" w:uiPriority="9" w:qFormat="1"/>
+    <w:lsdException w:name="heading 2" w:semiHidden="1" w:uiPriority="9" w:unhideWhenUsed="1" w:qFormat="1"/>
+    <w:lsdException w:name="heading 3" w:semiHidden="1" w:uiPriority="9" w:unhideWhenUsed="1" w:qFormat="1"/>
+    <w:lsdException w:name="heading 4" w:semiHidden="1" w:uiPriority="9" w:unhideWhenUsed="1" w:qFormat="1"/>
+    <w:lsdException w:name="heading 5" w:semiHidden="1" w:uiPriority="9" w:unhideWhenUsed="1" w:qFormat="1"/>
+    <w:lsdException w:name="heading 6" w:semiHidden="1" w:uiPriority="9" w:unhideWhenUsed="1" w:qFormat="1"/>
+    <w:lsdException w:name="heading 7" w:semiHidden="1" w:uiPriority="9" w:unhideWhenUsed="1" w:qFormat="1"/>
+    <w:lsdException w:name="heading 8" w:semiHidden="1" w:uiPriority="9" w:unhideWhenUsed="1" w:qFormat="1"/>
+    <w:lsdException w:name="heading 9" w:semiHidden="1" w:uiPriority="9" w:unhideWhenUsed="1" w:qFormat="1"/>
+    <w:lsdException w:name="index 1" w:semiHidden="1" w:unhideWhenUsed="1"/>
+    <w:lsdException w:name="index 2" w:semiHidden="1" w:unhideWhenUsed="1"/>
+    <w:lsdException w:name="index 3" w:semiHidden="1" w:unhideWhenUsed="1"/>
+    <w:lsdException w:name="index 4" w:semiHidden="1" w:unhideWhenUsed="1"/>
+    <w:lsdException w:name="index 5" w:semiHidden="1" w:unhideWhenUsed="1"/>
+    <w:lsdException w:name="index 6" w:semiHidden="1" w:unhideWhenUsed="1"/>
+    <w:lsdException w:name="index 7" w:semiHidden="1" w:unhideWhenUsed="1"/>
+    <w:lsdException w:name="index 8" w:semiHidden="1" w:unhideWhenUsed="1"/>
+    <w:lsdException w:name="index 9" w:semiHidden="1" w:unhideWhenUsed="1"/>
+    <w:lsdException w:name="toc 1" w:semiHidden="1" w:uiPriority="39" w:unhideWhenUsed="1"/>
+    <w:lsdException w:name="toc 2" w:semiHidden="1" w:uiPriority="39" w:unhideWhenUsed="1"/>
+    <w:lsdException w:name="toc 3" w:semiHidden="1" w:uiPriority="39" w:unhideWhenUsed="1"/>
+    <w:lsdException w:name="toc 4" w:semiHidden="1" w:uiPriority="39" w:unhideWhenUsed="1"/>
+    <w:lsdException w:name="toc 5" w:semiHidden="1" w:uiPriority="39" w:unhideWhenUsed="1"/>
+    <w:lsdException w:name="toc 6" w:semiHidden="1" w:uiPriority="39" w:unhideWhenUsed="1"/>
+    <w:lsdException w:name="toc 7" w:semiHidden="1" w:uiPriority="39" w:unhideWhenUsed="1"/>
+    <w:lsdException w:name="toc 8" w:semiHidden="1" w:uiPriority="39" w:unhideWhenUsed="1"/>
+    <w:lsdException w:name="toc 9" w:semiHidden="1" w:uiPriority="39" w:unhideWhenUsed="1"/>
+    <w:lsdException w:name="Normal Indent" w:semiHidden="1" w:unhideWhenUsed="1"/>
+    <w:lsdException w:name="footnote text" w:semiHidden="1" w:unhideWhenUsed="1"/>
+    <w:lsdException w:name="annotation text" w:semiHidden="1" w:unhideWhenUsed="1"/>
+    <w:lsdException w:name="header" w:semiHidden="1" w:unhideWhenUsed="1"/>
+    <w:lsdException w:name="footer" w:semiHidden="1" w:unhideWhenUsed="1"/>
+    <w:lsdException w:name="index heading" w:semiHidden="1" w:unhideWhenUsed="1"/>
+    <w:lsdException w:name="caption" w:semiHidden="1" w:uiPriority="35" w:unhideWhenUsed="1" w:qFormat="1"/>
+    <w:lsdException w:name="table of figures" w:semiHidden="1" w:unhideWhenUsed="1"/>
+    <w:lsdException w:name="envelope address" w:semiHidden="1" w:unhideWhenUsed="1"/>
+    <w:lsdException w:name="envelope return" w:semiHidden="1" w:unhideWhenUsed="1"/>
+    <w:lsdException w:name="footnote reference" w:semiHidden="1" w:unhideWhenUsed="1"/>
+    <w:lsdException w:name="annotation reference" w:semiHidden="1" w:unhideWhenUsed="1"/>
+    <w:lsdException w:name="line number" w:semiHidden="1" w:unhideWhenUsed="1"/>
+    <w:lsdException w:name="page number" w:semiHidden="1" w:unhideWhenUsed="1"/>
+    <w:lsdException w:name="endnote reference" w:semiHidden="1" w:unhideWhenUsed="1"/>
+    <w:lsdException w:name="endnote text" w:semiHidden="1" w:unhideWhenUsed="1"/>
+    <w:lsdException w:name="table of authorities" w:semiHidden="1" w:unhideWhenUsed="1"/>
+    <w:lsdException w:name="macro" w:semiHidden="1" w:unhideWhenUsed="1"/>
+    <w:lsdException w:name="toa heading" w:semiHidden="1" w:unhideWhenUsed="1"/>
+    <w:lsdException w:name="List" w:semiHidden="1" w:unhideWhenUsed="1"/>
+    <w:lsdException w:name="List Bullet" w:semiHidden="1" w:unhideWhenUsed="1"/>
+    <w:lsdException w:name="List Number" w:semiHidden="1" w:unhideWhenUsed="1"/>
+    <w:lsdException w:name="List 2" w:semiHidden="1" w:unhideWhenUsed="1"/>
+    <w:lsdException w:name="List 3" w:semiHidden="1" w:unhideWhenUsed="1"/>
+    <w:lsdException w:name="List 4" w:semiHidden="1" w:unhideWhenUsed="1"/>
+    <w:lsdException w:name="List 5" w:semiHidden="1" w:unhideWhenUsed="1"/>
+    <w:lsdException w:name="List Bullet 2" w:semiHidden="1" w:unhideWhenUsed="1"/>
+    <w:lsdException w:name="List Bullet 3" w:semiHidden="1" w:unhideWhenUsed="1"/>
+    <w:lsdException w:name="List Bullet 4" w:semiHidden="1" w:unhideWhenUsed="1"/>
+    <w:lsdException w:name="List Bullet 5" w:semiHidden="1" w:unhideWhenUsed="1"/>
+    <w:lsdException w:name="List Number 2" w:semiHidden="1" w:unhideWhenUsed="1"/>
+    <w:lsdException w:name="List Number 3" w:semiHidden="1" w:unhideWhenUsed="1"/>
+    <w:lsdException w:name="List Number 4" w:semiHidden="1" w:unhideWhenUsed="1"/>
+    <w:lsdException w:name="List Number 5" w:semiHidden="1" w:unhideWhenUsed="1"/>
+    <w:lsdException w:name="Title" w:uiPriority="10" w:qFormat="1"/>
+    <w:lsdException w:name="Closing" w:semiHidden="1" w:unhideWhenUsed="1"/>
+    <w:lsdException w:name="Signature" w:semiHidden="1" w:unhideWhenUsed="1"/>
+    <w:lsdException w:name="Default Paragraph Font" w:semiHidden="1" w:uiPriority="1" w:unhideWhenUsed="1"/>
+    <w:lsdException w:name="Body Text" w:semiHidden="1" w:unhideWhenUsed="1"/>
+    <w:lsdException w:name="Body Text Indent" w:semiHidden="1" w:unhideWhenUsed="1"/>
+    <w:lsdException w:name="List Continue" w:semiHidden="1" w:unhideWhenUsed="1"/>
+    <w:lsdException w:name="List Continue 2" w:semiHidden="1" w:unhideWhenUsed="1"/>
+    <w:lsdException w:name="List Continue 3" w:semiHidden="1" w:unhideWhenUsed="1"/>
+    <w:lsdException w:name="List Continue 4" w:semiHidden="1" w:unhideWhenUsed="1"/>
+    <w:lsdException w:name="List Continue 5" w:semiHidden="1" w:unhideWhenUsed="1"/>
+    <w:lsdException w:name="Message Header" w:semiHidden="1" w:unhideWhenUsed="1"/>
+    <w:lsdException w:name="Subtitle" w:uiPriority="11" w:qFormat="1"/>
+    <w:lsdException w:name="Salutation" w:semiHidden="1" w:unhideWhenUsed="1"/>
+    <w:lsdException w:name="Date" w:semiHidden="1" w:unhideWhenUsed="1"/>
+    <w:lsdException w:name="Body Text First Indent" w:semiHidden="1" w:unhideWhenUsed="1"/>
+    <w:lsdException w:name="Body Text First Indent 2" w:semiHidden="1" w:unhideWhenUsed="1"/>
+    <w:lsdException w:name="Note Heading" w:semiHidden="1" w:unhideWhenUsed="1"/>
+    <w:lsdException w:name="Body Text 2" w:semiHidden="1" w:unhideWhenUsed="1"/>
+    <w:lsdException w:name="Body Text 3" w:semiHidden="1" w:unhideWhenUsed="1"/>
+    <w:lsdException w:name="Body Text Indent 2" w:semiHidden="1" w:unhideWhenUsed="1"/>
+    <w:lsdException w:name="Body Text Indent 3" w:semiHidden="1" w:unhideWhenUsed="1"/>
+    <w:lsdException w:name="Block Text" w:semiHidden="1" w:unhideWhenUsed="1"/>
+    <w:lsdException w:name="Hyperlink" w:semiHidden="1" w:unhideWhenUsed="1"/>
+    <w:lsdException w:name="FollowedHyperlink" w:semiHidden="1" w:unhideWhenUsed="1"/>
+    <w:lsdException w:name="Strong" w:uiPriority="22" w:qFormat="1"/>
+    <w:lsdException w:name="Emphasis" w:uiPriority="20" w:qFormat="1"/>
+    <w:lsdException w:name="Document Map" w:semiHidden="1" w:unhideWhenUsed="1"/>
+    <w:lsdException w:name="Plain Text" w:semiHidden="1" w:unhideWhenUsed="1"/>
+    <w:lsdException w:name="E-mail Signature" w:semiHidden="1" w:unhideWhenUsed="1"/>
+    <w:lsdException w:name="HTML Top of Form" w:semiHidden="1" w:unhideWhenUsed="1"/>
+    <w:lsdException w:name="HTML Bottom of Form" w:semiHidden="1" w:unhideWhenUsed="1"/>
+    <w:lsdException w:name="Normal (Web)" w:semiHidden="1" w:unhideWhenUsed="1"/>
+    <w:lsdException w:name="HTML Acronym" w:semiHidden="1" w:unhideWhenUsed="1"/>
+    <w:lsdException w:name="HTML Address" w:semiHidden="1" w:unhideWhenUsed="1"/>
+    <w:lsdException w:name="HTML Cite" w:semiHidden="1" w:unhideWhenUsed="1"/>
+    <w:lsdException w:name="HTML Code" w:semiHidden="1" w:unhideWhenUsed="1"/>
+    <w:lsdException w:name="HTML Definition" w:semiHidden="1" w:unhideWhenUsed="1"/>
+    <w:lsdException w:name="HTML Keyboard" w:semiHidden="1" w:unhideWhenUsed="1"/>
+    <w:lsdException w:name="HTML Preformatted" w:semiHidden="1" w:unhideWhenUsed="1"/>
+    <w:lsdException w:name="HTML Sample" w:semiHidden="1" w:unhideWhenUsed="1"/>
+    <w:lsdException w:name="HTML Typewriter" w:semiHidden="1" w:unhideWhenUsed="1"/>
+    <w:lsdException w:name="HTML Variable" w:semiHidden="1" w:unhideWhenUsed="1"/>
+    <w:lsdException w:name="Normal Table" w:semiHidden="1" w:unhideWhenUsed="1"/>
+    <w:lsdException w:name="annotation subject" w:semiHidden="1" w:unhideWhenUsed="1"/>
+    <w:lsdException w:name="No List" w:semiHidden="1" w:unhideWhenUsed="1"/>
+    <w:lsdException w:name="Outline List 1" w:semiHidden="1" w:unhideWhenUsed="1"/>
+    <w:lsdException w:name="Outline List 2" w:semiHidden="1" w:unhideWhenUsed="1"/>
+    <w:lsdException w:name="Outline List 3" w:semiHidden="1" w:unhideWhenUsed="1"/>
+    <w:lsdException w:name="Table Simple 1" w:semiHidden="1" w:unhideWhenUsed="1"/>
+    <w:lsdException w:name="Table Simple 2" w:semiHidden="1" w:unhideWhenUsed="1"/>
+    <w:lsdException w:name="Table Simple 3" w:semiHidden="1" w:unhideWhenUsed="1"/>
+    <w:lsdException w:name="Table Classic 1" w:semiHidden="1" w:unhideWhenUsed="1"/>
+    <w:lsdException w:name="Table Classic 2" w:semiHidden="1" w:unhideWhenUsed="1"/>
+    <w:lsdException w:name="Table Classic 3" w:semiHidden="1" w:unhideWhenUsed="1"/>
+    <w:lsdException w:name="Table Classic 4" w:semiHidden="1" w:unhideWhenUsed="1"/>
+    <w:lsdException w:name="Table Colorful 1" w:semiHidden="1" w:unhideWhenUsed="1"/>
+    <w:lsdException w:name="Table Colorful 2" w:semiHidden="1" w:unhideWhenUsed="1"/>
+    <w:lsdException w:name="Table Colorful 3" w:semiHidden="1" w:unhideWhenUsed="1"/>
+    <w:lsdException w:name="Table Columns 1" w:semiHidden="1" w:unhideWhenUsed="1"/>
+    <w:lsdException w:name="Table Columns 2" w:semiHidden="1" w:unhideWhenUsed="1"/>
+    <w:lsdException w:name="Table Columns 3" w:semiHidden="1" w:unhideWhenUsed="1"/>
+    <w:lsdException w:name="Table Columns 4" w:semiHidden="1" w:unhideWhenUsed="1"/>
+    <w:lsdException w:name="Table Columns 5" w:semiHidden="1" w:unhideWhenUsed="1"/>
+    <w:lsdException w:name="Table Grid 1" w:semiHidden="1" w:unhideWhenUsed="1"/>
+    <w:lsdException w:name="Table Grid 2" w:semiHidden="1" w:unhideWhenUsed="1"/>
+    <w:lsdException w:name="Table Grid 3" w:semiHidden="1" w:unhideWhenUsed="1"/>
+    <w:lsdException w:name="Table Grid 4" w:semiHidden="1" w:unhideWhenUsed="1"/>
+    <w:lsdException w:name="Table Grid 5" w:semiHidden="1" w:unhideWhenUsed="1"/>
+    <w:lsdException w:name="Table Grid 6" w:semiHidden="1" w:unhideWhenUsed="1"/>
+    <w:lsdException w:name="Table Grid 7" w:semiHidden="1" w:unhideWhenUsed="1"/>
+    <w:lsdException w:name="Table Grid 8" w:semiHidden="1" w:unhideWhenUsed="1"/>
+    <w:lsdException w:name="Table List 1" w:semiHidden="1" w:unhideWhenUsed="1"/>
+    <w:lsdException w:name="Table List 2" w:semiHidden="1" w:unhideWhenUsed="1"/>
+    <w:lsdException w:name="Table List 3" w:semiHidden="1" w:unhideWhenUsed="1"/>
+    <w:lsdException w:name="Table List 4" w:semiHidden="1" w:unhideWhenUsed="1"/>
+    <w:lsdException w:name="Table List 5" w:semiHidden="1" w:unhideWhenUsed="1"/>
+    <w:lsdException w:name="Table List 6" w:semiHidden="1" w:unhideWhenUsed="1"/>
+    <w:lsdException w:name="Table List 7" w:semiHidden="1" w:unhideWhenUsed="1"/>
+    <w:lsdException w:name="Table List 8" w:semiHidden="1" w:unhideWhenUsed="1"/>
+    <w:lsdException w:name="Table 3D effects 1" w:semiHidden="1" w:unhideWhenUsed="1"/>
+    <w:lsdException w:name="Table 3D effects 2" w:semiHidden="1" w:unhideWhenUsed="1"/>
+    <w:lsdException w:name="Table 3D effects 3" w:semiHidden="1" w:unhideWhenUsed="1"/>
+    <w:lsdException w:name="Table Contemporary" w:semiHidden="1" w:unhideWhenUsed="1"/>
+    <w:lsdException w:name="Table Elegant" w:semiHidden="1" w:unhideWhenUsed="1"/>
+    <w:lsdException w:name="Table Professional" w:semiHidden="1" w:unhideWhenUsed="1"/>
+    <w:lsdException w:name="Table Subtle 1" w:semiHidden="1" w:unhideWhenUsed="1"/>
+    <w:lsdException w:name="Table Subtle 2" w:semiHidden="1" w:unhideWhenUsed="1"/>
+    <w:lsdException w:name="Table Web 1" w:semiHidden="1" w:unhideWhenUsed="1"/>
+    <w:lsdException w:name="Table Web 2" w:semiHidden="1" w:unhideWhenUsed="1"/>
+    <w:lsdException w:name="Table Web 3" w:semiHidden="1" w:unhideWhenUsed="1"/>
+    <w:lsdException w:name="Balloon Text" w:semiHidden="1" w:unhideWhenUsed="1"/>
+    <w:lsdException w:name="Table Grid" w:uiPriority="59"/>
+    <w:lsdException w:name="Table Theme" w:semiHidden="1" w:unhideWhenUsed="1"/>
+    <w:lsdException w:name="Placeholder Text" w:semiHidden="1"/>
+    <w:lsdException w:name="No Spacing" w:uiPriority="1" w:qFormat="1"/>
+    <w:lsdException w:name="Light Shading" w:uiPriority="60"/>
+    <w:lsdException w:name="Light List" w:uiPriority="61"/>
+    <w:lsdException w:name="Light Grid" w:uiPriority="62"/>
+    <w:lsdException w:name="Medium Shading 1" w:uiPriority="63"/>
+    <w:lsdException w:name="Medium Shading 2" w:uiPriority="64"/>
+    <w:lsdException w:name="Medium List 1" w:uiPriority="65"/>
+    <w:lsdException w:name="Medium List 2" w:uiPriority="66"/>
+    <w:lsdException w:name="Medium Grid 1" w:uiPriority="67"/>
+    <w:lsdException w:name="Medium Grid 2" w:uiPriority="68"/>
+    <w:lsdException w:name="Medium Grid 3" w:uiPriority="69"/>
+    <w:lsdException w:name="Dark List" w:uiPriority="70"/>
+    <w:lsdException w:name="Colorful Shading" w:uiPriority="71"/>
+    <w:lsdException w:name="Colorful List" w:uiPriority="72"/>
+    <w:lsdException w:name="Colorful Grid" w:uiPriority="73"/>
+    <w:lsdException w:name="Light Shading Accent 1" w:uiPriority="60"/>
+    <w:lsdException w:name="Light List Accent 1" w:uiPriority="61"/>
+    <w:lsdException w:name="Light Grid Accent 1" w:uiPriority="62"/>
+    <w:lsdException w:name="Medium Shading 1 Accent 1" w:uiPriority="63"/>
+    <w:lsdException w:name="Medium Shading 2 Accent 1" w:uiPriority="64"/>
+    <w:lsdException w:name="Medium List 1 Accent 1" w:uiPriority="65"/>
+    <w:lsdException w:name="Revision" w:semiHidden="1"/>
+    <w:lsdException w:name="List Paragraph" w:uiPriority="34" w:qFormat="1"/>
+    <w:lsdException w:name="Quote" w:uiPriority="29" w:qFormat="1"/>
+    <w:lsdException w:name="Intense Quote" w:uiPriority="30" w:qFormat="1"/>
+    <w:lsdException w:name="Medium List 2 Accent 1" w:uiPriority="66"/>
+    <w:lsdException w:name="Medium Grid 1 Accent 1" w:uiPriority="67"/>
+    <w:lsdException w:name="Medium Grid 2 Accent 1" w:uiPriority="68"/>
+    <w:lsdException w:name="Medium Grid 3 Accent 1" w:uiPriority="69"/>
+    <w:lsdException w:name="Dark List Accent 1" w:uiPriority="70"/>
+    <w:lsdException w:name="Colorful Shading Accent 1" w:uiPriority="71"/>
+    <w:lsdException w:name="Colorful List Accent 1" w:uiPriority="72"/>
+    <w:lsdException w:name="Colorful Grid Accent 1" w:uiPriority="73"/>
+    <w:lsdException w:name="Light Shading Accent 2" w:uiPriority="60"/>
+    <w:lsdException w:name="Light List Accent 2" w:uiPriority="61"/>
+    <w:lsdException w:name="Light Grid Accent 2" w:uiPriority="62"/>
+    <w:lsdException w:name="Medium Shading 1 Accent 2" w:uiPriority="63"/>
+    <w:lsdException w:name="Medium Shading 2 Accent 2" w:uiPriority="64"/>
+    <w:lsdException w:name="Medium List 1 Accent 2" w:uiPriority="65"/>
+    <w:lsdException w:name="Medium List 2 Accent 2" w:uiPriority="66"/>
+    <w:lsdException w:name="Medium Grid 1 Accent 2" w:uiPriority="67"/>
+    <w:lsdException w:name="Medium Grid 2 Accent 2" w:uiPriority="68"/>
+    <w:lsdException w:name="Medium Grid 3 Accent 2" w:uiPriority="69"/>
+    <w:lsdException w:name="Dark List Accent 2" w:uiPriority="70"/>
+    <w:lsdException w:name="Colorful Shading Accent 2" w:uiPriority="71"/>
+    <w:lsdException w:name="Colorful List Accent 2" w:uiPriority="72"/>
+    <w:lsdException w:name="Colorful Grid Accent 2" w:uiPriority="73"/>
+    <w:lsdException w:name="Light Shading Accent 3" w:uiPriority="60"/>
+    <w:lsdException w:name="Light List Accent 3" w:uiPriority="61"/>
+    <w:lsdException w:name="Light Grid Accent 3" w:uiPriority="62"/>
+    <w:lsdException w:name="Medium Shading 1 Accent 3" w:uiPriority="63"/>
+    <w:lsdException w:name="Medium Shading 2 Accent 3" w:uiPriority="64"/>
+    <w:lsdException w:name="Medium List 1 Accent 3" w:uiPriority="65"/>
+    <w:lsdException w:name="Medium List 2 Accent 3" w:uiPriority="66"/>
+    <w:lsdException w:name="Medium Grid 1 Accent 3" w:uiPriority="67"/>
+    <w:lsdException w:name="Medium Grid 2 Accent 3" w:uiPriority="68"/>
+    <w:lsdException w:name="Medium Grid 3 Accent 3" w:uiPriority="69"/>
+    <w:lsdException w:name="Dark List Accent 3" w:uiPriority="70"/>
+    <w:lsdException w:name="Colorful Shading Accent 3" w:uiPriority="71"/>
+    <w:lsdException w:name="Colorful List Accent 3" w:uiPriority="72"/>
+    <w:lsdException w:name="Colorful Grid Accent 3" w:uiPriority="73"/>
+    <w:lsdException w:name="Light Shading Accent 4" w:uiPriority="60"/>
+    <w:lsdException w:name="Light List Accent 4" w:uiPriority="61"/>
+    <w:lsdException w:name="Light Grid Accent 4" w:uiPriority="62"/>
+    <w:lsdException w:name="Medium Shading 1 Accent 4" w:uiPriority="63"/>
+    <w:lsdException w:name="Medium Shading 2 Accent 4" w:uiPriority="64"/>
+    <w:lsdException w:name="Medium List 1 Accent 4" w:uiPriority="65"/>
+    <w:lsdException w:name="Medium List 2 Accent 4" w:uiPriority="66"/>
+    <w:lsdException w:name="Medium Grid 1 Accent 4" w:uiPriority="67"/>
+    <w:lsdException w:name="Medium Grid 2 Accent 4" w:uiPriority="68"/>
+    <w:lsdException w:name="Medium Grid 3 Accent 4" w:uiPriority="69"/>
+    <w:lsdException w:name="Dark List Accent 4" w:uiPriority="70"/>
+    <w:lsdException w:name="Colorful Shading Accent 4" w:uiPriority="71"/>
+    <w:lsdException w:name="Colorful List Accent 4" w:uiPriority="72"/>
+    <w:lsdException w:name="Colorful Grid Accent 4" w:uiPriority="73"/>
+    <w:lsdException w:name="Light Shading Accent 5" w:uiPriority="60"/>
+    <w:lsdException w:name="Light List Accent 5" w:uiPriority="61"/>
+    <w:lsdException w:name="Light Grid Accent 5" w:uiPriority="62"/>
+    <w:lsdException w:name="Medium Shading 1 Accent 5" w:uiPriority="63"/>
+    <w:lsdException w:name="Medium Shading 2 Accent 5" w:uiPriority="64"/>
+    <w:lsdException w:name="Medium List 1 Accent 5" w:uiPriority="65"/>
+    <w:lsdException w:name="Medium List 2 Accent 5" w:uiPriority="66"/>
+    <w:lsdException w:name="Medium Grid 1 Accent 5" w:uiPriority="67"/>
+    <w:lsdException w:name="Medium Grid 2 Accent 5" w:uiPriority="68"/>
+    <w:lsdException w:name="Medium Grid 3 Accent 5" w:uiPriority="69"/>
+    <w:lsdException w:name="Dark List Accent 5" w:uiPriority="70"/>
+    <w:lsdException w:name="Colorful Shading Accent 5" w:uiPriority="71"/>
+    <w:lsdException w:name="Colorful List Accent 5" w:uiPriority="72"/>
+    <w:lsdException w:name="Colorful Grid Accent 5" w:uiPriority="73"/>
+    <w:lsdException w:name="Light Shading Accent 6" w:uiPriority="60"/>
+    <w:lsdException w:name="Light List Accent 6" w:uiPriority="61"/>
+    <w:lsdException w:name="Light Grid Accent 6" w:uiPriority="62"/>
+    <w:lsdException w:name="Medium Shading 1 Accent 6" w:uiPriority="63"/>
+    <w:lsdException w:name="Medium Shading 2 Accent 6" w:uiPriority="64"/>
+    <w:lsdException w:name="Medium List 1 Accent 6" w:uiPriority="65"/>
+    <w:lsdException w:name="Medium List 2 Accent 6" w:uiPriority="66"/>
+    <w:lsdException w:name="Medium Grid 1 Accent 6" w:uiPriority="67"/>
+    <w:lsdException w:name="Medium Grid 2 Accent 6" w:uiPriority="68"/>
+    <w:lsdException w:name="Medium Grid 3 Accent 6" w:uiPriority="69"/>
+    <w:lsdException w:name="Dark List Accent 6" w:uiPriority="70"/>
+    <w:lsdException w:name="Colorful Shading Accent 6" w:uiPriority="71"/>
+    <w:lsdException w:name="Colorful List Accent 6" w:uiPriority="72"/>
+    <w:lsdException w:name="Colorful Grid Accent 6" w:uiPriority="73"/>
+    <w:lsdException w:name="Subtle Emphasis" w:uiPriority="19" w:qFormat="1"/>
+    <w:lsdException w:name="Intense Emphasis" w:uiPriority="21" w:qFormat="1"/>
+    <w:lsdException w:name="Subtle Reference" w:uiPriority="31" w:qFormat="1"/>
+    <w:lsdException w:name="Intense Reference" w:uiPriority="32" w:qFormat="1"/>
+    <w:lsdException w:name="Book Title" w:uiPriority="33" w:qFormat="1"/>
+    <w:lsdException w:name="Bibliography" w:semiHidden="1" w:uiPriority="37" w:unhideWhenUsed="1"/>
+    <w:lsdException w:name="TOC Heading" w:semiHidden="1" w:uiPriority="39" w:unhideWhenUsed="1" w:qFormat="1"/>
+    <w:lsdException w:name="Plain Table 1" w:uiPriority="41"/>
+    <w:lsdException w:name="Plain Table 2" w:uiPriority="42"/>
+    <w:lsdException w:name="Plain Table 3" w:uiPriority="43"/>
+    <w:lsdException w:name="Plain Table 4" w:uiPriority="44"/>
+    <w:lsdException w:name="Plain Table 5" w:uiPriority="45"/>
+    <w:lsdException w:name="Grid Table Light" w:uiPriority="40"/>
+    <w:lsdException w:name="Grid Table 1 Light" w:uiPriority="46"/>
+    <w:lsdException w:name="Grid Table 2" w:uiPriority="47"/>
+    <w:lsdException w:name="Grid Table 3" w:uiPriority="48"/>
+    <w:lsdException w:name="Grid Table 4" w:uiPriority="49"/>
+    <w:lsdException w:name="Grid Table 5 Dark" w:uiPriority="50"/>
+    <w:lsdException w:name="Grid Table 6 Colorful" w:uiPriority="51"/>
+    <w:lsdException w:name="Grid Table 7 Colorful" w:uiPriority="52"/>
+    <w:lsdException w:name="Grid Table 1 Light Accent 1" w:uiPriority="46"/>
+    <w:lsdException w:name="Grid Table 2 Accent 1" w:uiPriority="47"/>
+    <w:lsdException w:name="Grid Table 3 Accent 1" w:uiPriority="48"/>
+    <w:lsdException w:name="Grid Table 4 Accent 1" w:uiPriority="49"/>
+    <w:lsdException w:name="Grid Table 5 Dark Accent 1" w:uiPriority="50"/>
+    <w:lsdException w:name="Grid Table 6 Colorful Accent 1" w:uiPriority="51"/>
+    <w:lsdException w:name="Grid Table 7 Colorful Accent 1" w:uiPriority="52"/>
+    <w:lsdException w:name="Grid Table 1 Light Accent 2" w:uiPriority="46"/>
+    <w:lsdException w:name="Grid Table 2 Accent 2" w:uiPriority="47"/>
+    <w:lsdException w:name="Grid Table 3 Accent 2" w:uiPriority="48"/>
+    <w:lsdException w:name="Grid Table 4 Accent 2" w:uiPriority="49"/>
+    <w:lsdException w:name="Grid Table 5 Dark Accent 2" w:uiPriority="50"/>
+    <w:lsdException w:name="Grid Table 6 Colorful Accent 2" w:uiPriority="51"/>
+    <w:lsdException w:name="Grid Table 7 Colorful Accent 2" w:uiPriority="52"/>
+    <w:lsdException w:name="Grid Table 1 Light Accent 3" w:uiPriority="46"/>
+    <w:lsdException w:name="Grid Table 2 Accent 3" w:uiPriority="47"/>
+    <w:lsdException w:name="Grid Table 3 Accent 3" w:uiPriority="48"/>
+    <w:lsdException w:name="Grid Table 4 Accent 3" w:uiPriority="49"/>
+    <w:lsdException w:name="Grid Table 5 Dark Accent 3" w:uiPriority="50"/>
+    <w:lsdException w:name="Grid Table 6 Colorful Accent 3" w:uiPriority="51"/>
+    <w:lsdException w:name="Grid Table 7 Colorful Accent 3" w:uiPriority="52"/>
+    <w:lsdException w:name="Grid Table 1 Light Accent 4" w:uiPriority="46"/>
+    <w:lsdException w:name="Grid Table 2 Accent 4" w:uiPriority="47"/>
+    <w:lsdException w:name="Grid Table 3 Accent 4" w:uiPriority="48"/>
+    <w:lsdException w:name="Grid Table 4 Accent 4" w:uiPriority="49"/>
+    <w:lsdException w:name="Grid Table 5 Dark Accent 4" w:uiPriority="50"/>
+    <w:lsdException w:name="Grid Table 6 Colorful Accent 4" w:uiPriority="51"/>
+    <w:lsdException w:name="Grid Table 7 Colorful Accent 4" w:uiPriority="52"/>
+    <w:lsdException w:name="Grid Table 1 Light Accent 5" w:uiPriority="46"/>
+    <w:lsdException w:name="Grid Table 2 Accent 5" w:uiPriority="47"/>
+    <w:lsdException w:name="Grid Table 3 Accent 5" w:uiPriority="48"/>
+    <w:lsdException w:name="Grid Table 4 Accent 5" w:uiPriority="49"/>
+    <w:lsdException w:name="Grid Table 5 Dark Accent 5" w:uiPriority="50"/>
+    <w:lsdException w:name="Grid Table 6 Colorful Accent 5" w:uiPriority="51"/>
+    <w:lsdException w:name="Grid Table 7 Colorful Accent 5" w:uiPriority="52"/>
+    <w:lsdException w:name="Grid Table 1 Light Accent 6" w:uiPriority="46"/>
+    <w:lsdException w:name="Grid Table 2 Accent 6" w:uiPriority="47"/>
+    <w:lsdException w:name="Grid Table 3 Accent 6" w:uiPriority="48"/>
+    <w:lsdException w:name="Grid Table 4 Accent 6" w:uiPriority="49"/>
+    <w:lsdException w:name="Grid Table 5 Dark Accent 6" w:uiPriority="50"/>
+    <w:lsdException w:name="Grid Table 6 Colorful Accent 6" w:uiPriority="51"/>
+    <w:lsdException w:name="Grid Table 7 Colorful Accent 6" w:uiPriority="52"/>
+    <w:lsdException w:name="List Table 1 Light" w:uiPriority="46"/>
+    <w:lsdException w:name="List Table 2" w:uiPriority="47"/>
+    <w:lsdException w:name="List Table 3" w:uiPriority="48"/>
+    <w:lsdException w:name="List Table 4" w:uiPriority="49"/>
+    <w:lsdException w:name="List Table 5 Dark" w:uiPriority="50"/>
+    <w:lsdException w:name="List Table 6 Colorful" w:uiPriority="51"/>
+    <w:lsdException w:name="List Table 7 Colorful" w:uiPriority="52"/>
+    <w:lsdException w:name="List Table 1 Light Accent 1" w:uiPriority="46"/>
+    <w:lsdException w:name="List Table 2 Accent 1" w:uiPriority="47"/>
+    <w:lsdException w:name="List Table 3 Accent 1" w:uiPriority="48"/>
+    <w:lsdException w:name="List Table 4 Accent 1" w:uiPriority="49"/>
+    <w:lsdException w:name="List Table 5 Dark Accent 1" w:uiPriority="50"/>
+    <w:lsdException w:name="List Table 6 Colorful Accent 1" w:uiPriority="51"/>
+    <w:lsdException w:name="List Table 7 Colorful Accent 1" w:uiPriority="52"/>
+    <w:lsdException w:name="List Table 1 Light Accent 2" w:uiPriority="46"/>
+    <w:lsdException w:name="List Table 2 Accent 2" w:uiPriority="47"/>
+    <w:lsdException w:name="List Table 3 Accent 2" w:uiPriority="48"/>
+    <w:lsdException w:name="List Table 4 Accent 2" w:uiPriority="49"/>
+    <w:lsdException w:name="List Table 5 Dark Accent 2" w:uiPriority="50"/>
+    <w:lsdException w:name="List Table 6 Colorful Accent 2" w:uiPriority="51"/>
+    <w:lsdException w:name="List Table 7 Colorful Accent 2" w:uiPriority="52"/>
+    <w:lsdException w:name="List Table 1 Light Accent 3" w:uiPriority="46"/>
+    <w:lsdException w:name="List Table 2 Accent 3" w:uiPriority="47"/>
+    <w:lsdException w:name="List Table 3 Accent 3" w:uiPriority="48"/>
+    <w:lsdException w:name="List Table 4 Accent 3" w:uiPriority="49"/>
+    <w:lsdException w:name="List Table 5 Dark Accent 3" w:uiPriority="50"/>
+    <w:lsdException w:name="List Table 6 Colorful Accent 3" w:uiPriority="51"/>
+    <w:lsdException w:name="List Table 7 Colorful Accent 3" w:uiPriority="52"/>
+    <w:lsdException w:name="List Table 1 Light Accent 4" w:uiPriority="46"/>
+    <w:lsdException w:name="List Table 2 Accent 4" w:uiPriority="47"/>
+    <w:lsdException w:name="List Table 3 Accent 4" w:uiPriority="48"/>
+    <w:lsdException w:name="List Table 4 Accent 4" w:uiPriority="49"/>
+    <w:lsdException w:name="List Table 5 Dark Accent 4" w:uiPriority="50"/>
+    <w:lsdException w:name="List Table 6 Colorful Accent 4" w:uiPriority="51"/>
+    <w:lsdException w:name="List Table 7 Colorful Accent 4" w:uiPriority="52"/>
+    <w:lsdException w:name="List Table 1 Light Accent 5" w:uiPriority="46"/>
+    <w:lsdException w:name="List Table 2 Accent 5" w:uiPriority="47"/>
+    <w:lsdException w:name="List Table 3 Accent 5" w:uiPriority="48"/>
+    <w:lsdException w:name="List Table 4 Accent 5" w:uiPriority="49"/>
+    <w:lsdException w:name="List Table 5 Dark Accent 5" w:uiPriority="50"/>
+    <w:lsdException w:name="List Table 6 Colorful Accent 5" w:uiPriority="51"/>
+    <w:lsdException w:name="List Table 7 Colorful Accent 5" w:uiPriority="52"/>
+    <w:lsdException w:name="List Table 1 Light Accent 6" w:uiPriority="46"/>
+    <w:lsdException w:name="List Table 2 Accent 6" w:uiPriority="47"/>
+    <w:lsdException w:name="List Table 3 Accent 6" w:uiPriority="48"/>
+    <w:lsdException w:name="List Table 4 Accent 6" w:uiPriority="49"/>
+    <w:lsdException w:name="List Table 5 Dark Accent 6" w:uiPriority="50"/>
+    <w:lsdException w:name="List Table 6 Colorful Accent 6" w:uiPriority="51"/>
+    <w:lsdException w:name="List Table 7 Colorful Accent 6" w:uiPriority="52"/>
   </w:latentStyles>
   <w:style w:type="paragraph" w:default="1" w:styleId="Normal">
     <w:name w:val="Normal"/>
@@ -5971,6 +7321,7 @@
   </w:style>
   <w:style w:type="paragraph" w:styleId="Sinespaciado">
     <w:name w:val="No Spacing"/>
+    <w:link w:val="SinespaciadoCar"/>
     <w:uiPriority w:val="1"/>
     <w:qFormat/>
     <w:rsid w:val="002B1340"/>
@@ -6204,414 +7555,525 @@
     <w:uiPriority w:val="99"/>
     <w:rsid w:val="004D18AD"/>
   </w:style>
+  <w:style w:type="character" w:customStyle="1" w:styleId="SinespaciadoCar">
+    <w:name w:val="Sin espaciado Car"/>
+    <w:basedOn w:val="Fuentedeprrafopredeter"/>
+    <w:link w:val="Sinespaciado"/>
+    <w:uiPriority w:val="1"/>
+    <w:rsid w:val="004A353D"/>
+  </w:style>
+  <w:style w:type="character" w:styleId="Textodelmarcadordeposicin">
+    <w:name w:val="Placeholder Text"/>
+    <w:basedOn w:val="Fuentedeprrafopredeter"/>
+    <w:uiPriority w:val="99"/>
+    <w:semiHidden/>
+    <w:rsid w:val="005308A7"/>
+    <w:rPr>
+      <w:color w:val="808080"/>
+    </w:rPr>
+  </w:style>
 </w:styles>
 </file>
 
-<file path=word/stylesWithEffects.xml><?xml version="1.0" encoding="utf-8"?>
-<w:styles xmlns:wpc="http://schemas.microsoft.com/office/word/2010/wordprocessingCanvas" xmlns:mc="http://schemas.openxmlformats.org/markup-compatibility/2006" xmlns:o="urn:schemas-microsoft-com:office:office" xmlns:r="http://schemas.openxmlformats.org/officeDocument/2006/relationships" xmlns:m="http://schemas.openxmlformats.org/officeDocument/2006/math" xmlns:v="urn:schemas-microsoft-com:vml" xmlns:wp14="http://schemas.microsoft.com/office/word/2010/wordprocessingDrawing" xmlns:wp="http://schemas.openxmlformats.org/drawingml/2006/wordprocessingDrawing" xmlns:w10="urn:schemas-microsoft-com:office:word" xmlns:w="http://schemas.openxmlformats.org/wordprocessingml/2006/main" xmlns:w14="http://schemas.microsoft.com/office/word/2010/wordml" xmlns:wpg="http://schemas.microsoft.com/office/word/2010/wordprocessingGroup" xmlns:wpi="http://schemas.microsoft.com/office/word/2010/wordprocessingInk" xmlns:wne="http://schemas.microsoft.com/office/word/2006/wordml" xmlns:wps="http://schemas.microsoft.com/office/word/2010/wordprocessingShape" mc:Ignorable="w14 wp14">
+<file path=word/glossary/document.xml><?xml version="1.0" encoding="utf-8"?>
+<w:glossaryDocument xmlns:wpc="http://schemas.microsoft.com/office/word/2010/wordprocessingCanvas" xmlns:mc="http://schemas.openxmlformats.org/markup-compatibility/2006" xmlns:o="urn:schemas-microsoft-com:office:office" xmlns:r="http://schemas.openxmlformats.org/officeDocument/2006/relationships" xmlns:m="http://schemas.openxmlformats.org/officeDocument/2006/math" xmlns:v="urn:schemas-microsoft-com:vml" xmlns:wp14="http://schemas.microsoft.com/office/word/2010/wordprocessingDrawing" xmlns:wp="http://schemas.openxmlformats.org/drawingml/2006/wordprocessingDrawing" xmlns:w10="urn:schemas-microsoft-com:office:word" xmlns:w="http://schemas.openxmlformats.org/wordprocessingml/2006/main" xmlns:w14="http://schemas.microsoft.com/office/word/2010/wordml" xmlns:w15="http://schemas.microsoft.com/office/word/2012/wordml" xmlns:wpg="http://schemas.microsoft.com/office/word/2010/wordprocessingGroup" xmlns:wpi="http://schemas.microsoft.com/office/word/2010/wordprocessingInk" xmlns:wne="http://schemas.microsoft.com/office/word/2006/wordml" xmlns:wps="http://schemas.microsoft.com/office/word/2010/wordprocessingShape" mc:Ignorable="w14 w15 wp14"/>
+</file>
+
+<file path=word/glossary/fontTable.xml><?xml version="1.0" encoding="utf-8"?>
+<w:fonts xmlns:mc="http://schemas.openxmlformats.org/markup-compatibility/2006" xmlns:r="http://schemas.openxmlformats.org/officeDocument/2006/relationships" xmlns:w="http://schemas.openxmlformats.org/wordprocessingml/2006/main" xmlns:w14="http://schemas.microsoft.com/office/word/2010/wordml" xmlns:w15="http://schemas.microsoft.com/office/word/2012/wordml" mc:Ignorable="w14 w15">
+  <w:font w:name="Symbol">
+    <w:panose1 w:val="05050102010706020507"/>
+    <w:charset w:val="02"/>
+    <w:family w:val="roman"/>
+    <w:pitch w:val="variable"/>
+    <w:sig w:usb0="00000000" w:usb1="10000000" w:usb2="00000000" w:usb3="00000000" w:csb0="80000000" w:csb1="00000000"/>
+  </w:font>
+  <w:font w:name="Times New Roman">
+    <w:panose1 w:val="02020603050405020304"/>
+    <w:charset w:val="00"/>
+    <w:family w:val="roman"/>
+    <w:pitch w:val="variable"/>
+    <w:sig w:usb0="E0002AFF" w:usb1="C0007841" w:usb2="00000009" w:usb3="00000000" w:csb0="000001FF" w:csb1="00000000"/>
+  </w:font>
+  <w:font w:name="Courier New">
+    <w:panose1 w:val="02070309020205020404"/>
+    <w:charset w:val="00"/>
+    <w:family w:val="modern"/>
+    <w:pitch w:val="fixed"/>
+    <w:sig w:usb0="E0002AFF" w:usb1="C0007843" w:usb2="00000009" w:usb3="00000000" w:csb0="000001FF" w:csb1="00000000"/>
+  </w:font>
+  <w:font w:name="Wingdings">
+    <w:panose1 w:val="05000000000000000000"/>
+    <w:charset w:val="02"/>
+    <w:family w:val="auto"/>
+    <w:pitch w:val="variable"/>
+    <w:sig w:usb0="00000000" w:usb1="10000000" w:usb2="00000000" w:usb3="00000000" w:csb0="80000000" w:csb1="00000000"/>
+  </w:font>
+  <w:font w:name="Calibri">
+    <w:panose1 w:val="020F0502020204030204"/>
+    <w:charset w:val="00"/>
+    <w:family w:val="swiss"/>
+    <w:pitch w:val="variable"/>
+    <w:sig w:usb0="E00002FF" w:usb1="4000ACFF" w:usb2="00000001" w:usb3="00000000" w:csb0="0000019F" w:csb1="00000000"/>
+  </w:font>
+  <w:font w:name="Cambria">
+    <w:panose1 w:val="02040503050406030204"/>
+    <w:charset w:val="00"/>
+    <w:family w:val="roman"/>
+    <w:pitch w:val="variable"/>
+    <w:sig w:usb0="E00002FF" w:usb1="400004FF" w:usb2="00000000" w:usb3="00000000" w:csb0="0000019F" w:csb1="00000000"/>
+  </w:font>
+  <w:font w:name="Tahoma">
+    <w:panose1 w:val="020B0604030504040204"/>
+    <w:charset w:val="00"/>
+    <w:family w:val="swiss"/>
+    <w:notTrueType/>
+    <w:pitch w:val="variable"/>
+    <w:sig w:usb0="00000003" w:usb1="00000000" w:usb2="00000000" w:usb3="00000000" w:csb0="00000001" w:csb1="00000000"/>
+  </w:font>
+  <w:font w:name="Calibri Light">
+    <w:panose1 w:val="020F0302020204030204"/>
+    <w:charset w:val="00"/>
+    <w:family w:val="swiss"/>
+    <w:pitch w:val="variable"/>
+    <w:sig w:usb0="A00002EF" w:usb1="4000207B" w:usb2="00000000" w:usb3="00000000" w:csb0="0000019F" w:csb1="00000000"/>
+  </w:font>
+</w:fonts>
+</file>
+
+<file path=word/glossary/settings.xml><?xml version="1.0" encoding="utf-8"?>
+<w:settings xmlns:mc="http://schemas.openxmlformats.org/markup-compatibility/2006" xmlns:o="urn:schemas-microsoft-com:office:office" xmlns:r="http://schemas.openxmlformats.org/officeDocument/2006/relationships" xmlns:m="http://schemas.openxmlformats.org/officeDocument/2006/math" xmlns:v="urn:schemas-microsoft-com:vml" xmlns:w10="urn:schemas-microsoft-com:office:word" xmlns:w="http://schemas.openxmlformats.org/wordprocessingml/2006/main" xmlns:w14="http://schemas.microsoft.com/office/word/2010/wordml" xmlns:w15="http://schemas.microsoft.com/office/word/2012/wordml" xmlns:sl="http://schemas.openxmlformats.org/schemaLibrary/2006/main" mc:Ignorable="w14 w15">
+  <w:view w:val="normal"/>
+  <w:defaultTabStop w:val="708"/>
+  <w:hyphenationZone w:val="425"/>
+  <w:characterSpacingControl w:val="doNotCompress"/>
+  <w:compat>
+    <w:useFELayout/>
+    <w:compatSetting w:name="compatibilityMode" w:uri="http://schemas.microsoft.com/office/word" w:val="15"/>
+    <w:compatSetting w:name="overrideTableStyleFontSizeAndJustification" w:uri="http://schemas.microsoft.com/office/word" w:val="1"/>
+    <w:compatSetting w:name="enableOpenTypeFeatures" w:uri="http://schemas.microsoft.com/office/word" w:val="1"/>
+    <w:compatSetting w:name="doNotFlipMirrorIndents" w:uri="http://schemas.microsoft.com/office/word" w:val="1"/>
+    <w:compatSetting w:name="differentiateMultirowTableHeaders" w:uri="http://schemas.microsoft.com/office/word" w:val="1"/>
+  </w:compat>
+  <w:rsids>
+    <w:rsidRoot w:val="00B65F42"/>
+    <w:rsid w:val="00430F5D"/>
+    <w:rsid w:val="00B65F42"/>
+  </w:rsids>
+  <m:mathPr>
+    <m:mathFont m:val="Cambria Math"/>
+    <m:brkBin m:val="before"/>
+    <m:brkBinSub m:val="--"/>
+    <m:smallFrac m:val="0"/>
+    <m:dispDef/>
+    <m:lMargin m:val="0"/>
+    <m:rMargin m:val="0"/>
+    <m:defJc m:val="centerGroup"/>
+    <m:wrapIndent m:val="1440"/>
+    <m:intLim m:val="subSup"/>
+    <m:naryLim m:val="undOvr"/>
+  </m:mathPr>
+  <w:themeFontLang w:val="es-ES"/>
+  <w:clrSchemeMapping w:bg1="light1" w:t1="dark1" w:bg2="light2" w:t2="dark2" w:accent1="accent1" w:accent2="accent2" w:accent3="accent3" w:accent4="accent4" w:accent5="accent5" w:accent6="accent6" w:hyperlink="hyperlink" w:followedHyperlink="followedHyperlink"/>
+  <w:decimalSymbol w:val=","/>
+  <w:listSeparator w:val=";"/>
+  <w15:chartTrackingRefBased/>
+</w:settings>
+</file>
+
+<file path=word/glossary/styles.xml><?xml version="1.0" encoding="utf-8"?>
+<w:styles xmlns:mc="http://schemas.openxmlformats.org/markup-compatibility/2006" xmlns:r="http://schemas.openxmlformats.org/officeDocument/2006/relationships" xmlns:w="http://schemas.openxmlformats.org/wordprocessingml/2006/main" xmlns:w14="http://schemas.microsoft.com/office/word/2010/wordml" xmlns:w15="http://schemas.microsoft.com/office/word/2012/wordml" mc:Ignorable="w14 w15">
   <w:docDefaults>
     <w:rPrDefault>
       <w:rPr>
-        <w:rFonts w:asciiTheme="minorHAnsi" w:eastAsiaTheme="minorHAnsi" w:hAnsiTheme="minorHAnsi" w:cstheme="minorBidi"/>
+        <w:rFonts w:asciiTheme="minorHAnsi" w:eastAsiaTheme="minorEastAsia" w:hAnsiTheme="minorHAnsi" w:cstheme="minorBidi"/>
         <w:sz w:val="22"/>
         <w:szCs w:val="22"/>
-        <w:lang w:val="es-ES" w:eastAsia="en-US" w:bidi="ar-SA"/>
+        <w:lang w:val="es-ES" w:eastAsia="es-ES" w:bidi="ar-SA"/>
       </w:rPr>
     </w:rPrDefault>
     <w:pPrDefault>
       <w:pPr>
-        <w:spacing w:after="200" w:line="276" w:lineRule="auto"/>
+        <w:spacing w:after="160" w:line="259" w:lineRule="auto"/>
       </w:pPr>
     </w:pPrDefault>
   </w:docDefaults>
-  <w:latentStyles w:defLockedState="0" w:defUIPriority="99" w:defSemiHidden="1" w:defUnhideWhenUsed="1" w:defQFormat="0" w:count="267">
-    <w:lsdException w:name="Normal" w:semiHidden="0" w:uiPriority="0" w:unhideWhenUsed="0" w:qFormat="1"/>
-    <w:lsdException w:name="heading 1" w:semiHidden="0" w:uiPriority="9" w:unhideWhenUsed="0" w:qFormat="1"/>
-    <w:lsdException w:name="heading 2" w:uiPriority="9" w:qFormat="1"/>
-    <w:lsdException w:name="heading 3" w:uiPriority="9" w:qFormat="1"/>
-    <w:lsdException w:name="heading 4" w:uiPriority="9" w:qFormat="1"/>
-    <w:lsdException w:name="heading 5" w:uiPriority="9" w:qFormat="1"/>
-    <w:lsdException w:name="heading 6" w:uiPriority="9" w:qFormat="1"/>
-    <w:lsdException w:name="heading 7" w:uiPriority="9" w:qFormat="1"/>
-    <w:lsdException w:name="heading 8" w:uiPriority="9" w:qFormat="1"/>
-    <w:lsdException w:name="heading 9" w:uiPriority="9" w:qFormat="1"/>
-    <w:lsdException w:name="toc 1" w:uiPriority="39"/>
-    <w:lsdException w:name="toc 2" w:uiPriority="39"/>
-    <w:lsdException w:name="toc 3" w:uiPriority="39"/>
-    <w:lsdException w:name="toc 4" w:uiPriority="39"/>
-    <w:lsdException w:name="toc 5" w:uiPriority="39"/>
-    <w:lsdException w:name="toc 6" w:uiPriority="39"/>
-    <w:lsdException w:name="toc 7" w:uiPriority="39"/>
-    <w:lsdException w:name="toc 8" w:uiPriority="39"/>
-    <w:lsdException w:name="toc 9" w:uiPriority="39"/>
-    <w:lsdException w:name="caption" w:uiPriority="35" w:qFormat="1"/>
-    <w:lsdException w:name="Title" w:semiHidden="0" w:uiPriority="10" w:unhideWhenUsed="0" w:qFormat="1"/>
-    <w:lsdException w:name="Default Paragraph Font" w:uiPriority="1"/>
-    <w:lsdException w:name="Subtitle" w:semiHidden="0" w:uiPriority="11" w:unhideWhenUsed="0" w:qFormat="1"/>
-    <w:lsdException w:name="Strong" w:semiHidden="0" w:uiPriority="22" w:unhideWhenUsed="0" w:qFormat="1"/>
-    <w:lsdException w:name="Emphasis" w:semiHidden="0" w:uiPriority="20" w:unhideWhenUsed="0" w:qFormat="1"/>
-    <w:lsdException w:name="Table Grid" w:semiHidden="0" w:uiPriority="59" w:unhideWhenUsed="0"/>
-    <w:lsdException w:name="Placeholder Text" w:unhideWhenUsed="0"/>
-    <w:lsdException w:name="No Spacing" w:semiHidden="0" w:uiPriority="1" w:unhideWhenUsed="0" w:qFormat="1"/>
-    <w:lsdException w:name="Light Shading" w:semiHidden="0" w:uiPriority="60" w:unhideWhenUsed="0"/>
-    <w:lsdException w:name="Light List" w:semiHidden="0" w:uiPriority="61" w:unhideWhenUsed="0"/>
-    <w:lsdException w:name="Light Grid" w:semiHidden="0" w:uiPriority="62" w:unhideWhenUsed="0"/>
-    <w:lsdException w:name="Medium Shading 1" w:semiHidden="0" w:uiPriority="63" w:unhideWhenUsed="0"/>
-    <w:lsdException w:name="Medium Shading 2" w:semiHidden="0" w:uiPriority="64" w:unhideWhenUsed="0"/>
-    <w:lsdException w:name="Medium List 1" w:semiHidden="0" w:uiPriority="65" w:unhideWhenUsed="0"/>
-    <w:lsdException w:name="Medium List 2" w:semiHidden="0" w:uiPriority="66" w:unhideWhenUsed="0"/>
-    <w:lsdException w:name="Medium Grid 1" w:semiHidden="0" w:uiPriority="67" w:unhideWhenUsed="0"/>
-    <w:lsdException w:name="Medium Grid 2" w:semiHidden="0" w:uiPriority="68" w:unhideWhenUsed="0"/>
-    <w:lsdException w:name="Medium Grid 3" w:semiHidden="0" w:uiPriority="69" w:unhideWhenUsed="0"/>
-    <w:lsdException w:name="Dark List" w:semiHidden="0" w:uiPriority="70" w:unhideWhenUsed="0"/>
-    <w:lsdException w:name="Colorful Shading" w:semiHidden="0" w:uiPriority="71" w:unhideWhenUsed="0"/>
-    <w:lsdException w:name="Colorful List" w:semiHidden="0" w:uiPriority="72" w:unhideWhenUsed="0"/>
-    <w:lsdException w:name="Colorful Grid" w:semiHidden="0" w:uiPriority="73" w:unhideWhenUsed="0"/>
-    <w:lsdException w:name="Light Shading Accent 1" w:semiHidden="0" w:uiPriority="60" w:unhideWhenUsed="0"/>
-    <w:lsdException w:name="Light List Accent 1" w:semiHidden="0" w:uiPriority="61" w:unhideWhenUsed="0"/>
-    <w:lsdException w:name="Light Grid Accent 1" w:semiHidden="0" w:uiPriority="62" w:unhideWhenUsed="0"/>
-    <w:lsdException w:name="Medium Shading 1 Accent 1" w:semiHidden="0" w:uiPriority="63" w:unhideWhenUsed="0"/>
-    <w:lsdException w:name="Medium Shading 2 Accent 1" w:semiHidden="0" w:uiPriority="64" w:unhideWhenUsed="0"/>
-    <w:lsdException w:name="Medium List 1 Accent 1" w:semiHidden="0" w:uiPriority="65" w:unhideWhenUsed="0"/>
-    <w:lsdException w:name="Revision" w:unhideWhenUsed="0"/>
-    <w:lsdException w:name="List Paragraph" w:semiHidden="0" w:uiPriority="34" w:unhideWhenUsed="0" w:qFormat="1"/>
-    <w:lsdException w:name="Quote" w:semiHidden="0" w:uiPriority="29" w:unhideWhenUsed="0" w:qFormat="1"/>
-    <w:lsdException w:name="Intense Quote" w:semiHidden="0" w:uiPriority="30" w:unhideWhenUsed="0" w:qFormat="1"/>
-    <w:lsdException w:name="Medium List 2 Accent 1" w:semiHidden="0" w:uiPriority="66" w:unhideWhenUsed="0"/>
-    <w:lsdException w:name="Medium Grid 1 Accent 1" w:semiHidden="0" w:uiPriority="67" w:unhideWhenUsed="0"/>
-    <w:lsdException w:name="Medium Grid 2 Accent 1" w:semiHidden="0" w:uiPriority="68" w:unhideWhenUsed="0"/>
-    <w:lsdException w:name="Medium Grid 3 Accent 1" w:semiHidden="0" w:uiPriority="69" w:unhideWhenUsed="0"/>
-    <w:lsdException w:name="Dark List Accent 1" w:semiHidden="0" w:uiPriority="70" w:unhideWhenUsed="0"/>
-    <w:lsdException w:name="Colorful Shading Accent 1" w:semiHidden="0" w:uiPriority="71" w:unhideWhenUsed="0"/>
-    <w:lsdException w:name="Colorful List Accent 1" w:semiHidden="0" w:uiPriority="72" w:unhideWhenUsed="0"/>
-    <w:lsdException w:name="Colorful Grid Accent 1" w:semiHidden="0" w:uiPriority="73" w:unhideWhenUsed="0"/>
-    <w:lsdException w:name="Light Shading Accent 2" w:semiHidden="0" w:uiPriority="60" w:unhideWhenUsed="0"/>
-    <w:lsdException w:name="Light List Accent 2" w:semiHidden="0" w:uiPriority="61" w:unhideWhenUsed="0"/>
-    <w:lsdException w:name="Light Grid Accent 2" w:semiHidden="0" w:uiPriority="62" w:unhideWhenUsed="0"/>
-    <w:lsdException w:name="Medium Shading 1 Accent 2" w:semiHidden="0" w:uiPriority="63" w:unhideWhenUsed="0"/>
-    <w:lsdException w:name="Medium Shading 2 Accent 2" w:semiHidden="0" w:uiPriority="64" w:unhideWhenUsed="0"/>
-    <w:lsdException w:name="Medium List 1 Accent 2" w:semiHidden="0" w:uiPriority="65" w:unhideWhenUsed="0"/>
-    <w:lsdException w:name="Medium List 2 Accent 2" w:semiHidden="0" w:uiPriority="66" w:unhideWhenUsed="0"/>
-    <w:lsdException w:name="Medium Grid 1 Accent 2" w:semiHidden="0" w:uiPriority="67" w:unhideWhenUsed="0"/>
-    <w:lsdException w:name="Medium Grid 2 Accent 2" w:semiHidden="0" w:uiPriority="68" w:unhideWhenUsed="0"/>
-    <w:lsdException w:name="Medium Grid 3 Accent 2" w:semiHidden="0" w:uiPriority="69" w:unhideWhenUsed="0"/>
-    <w:lsdException w:name="Dark List Accent 2" w:semiHidden="0" w:uiPriority="70" w:unhideWhenUsed="0"/>
-    <w:lsdException w:name="Colorful Shading Accent 2" w:semiHidden="0" w:uiPriority="71" w:unhideWhenUsed="0"/>
-    <w:lsdException w:name="Colorful List Accent 2" w:semiHidden="0" w:uiPriority="72" w:unhideWhenUsed="0"/>
-    <w:lsdException w:name="Colorful Grid Accent 2" w:semiHidden="0" w:uiPriority="73" w:unhideWhenUsed="0"/>
-    <w:lsdException w:name="Light Shading Accent 3" w:semiHidden="0" w:uiPriority="60" w:unhideWhenUsed="0"/>
-    <w:lsdException w:name="Light List Accent 3" w:semiHidden="0" w:uiPriority="61" w:unhideWhenUsed="0"/>
-    <w:lsdException w:name="Light Grid Accent 3" w:semiHidden="0" w:uiPriority="62" w:unhideWhenUsed="0"/>
-    <w:lsdException w:name="Medium Shading 1 Accent 3" w:semiHidden="0" w:uiPriority="63" w:unhideWhenUsed="0"/>
-    <w:lsdException w:name="Medium Shading 2 Accent 3" w:semiHidden="0" w:uiPriority="64" w:unhideWhenUsed="0"/>
-    <w:lsdException w:name="Medium List 1 Accent 3" w:semiHidden="0" w:uiPriority="65" w:unhideWhenUsed="0"/>
-    <w:lsdException w:name="Medium List 2 Accent 3" w:semiHidden="0" w:uiPriority="66" w:unhideWhenUsed="0"/>
-    <w:lsdException w:name="Medium Grid 1 Accent 3" w:semiHidden="0" w:uiPriority="67" w:unhideWhenUsed="0"/>
-    <w:lsdException w:name="Medium Grid 2 Accent 3" w:semiHidden="0" w:uiPriority="68" w:unhideWhenUsed="0"/>
-    <w:lsdException w:name="Medium Grid 3 Accent 3" w:semiHidden="0" w:uiPriority="69" w:unhideWhenUsed="0"/>
-    <w:lsdException w:name="Dark List Accent 3" w:semiHidden="0" w:uiPriority="70" w:unhideWhenUsed="0"/>
-    <w:lsdException w:name="Colorful Shading Accent 3" w:semiHidden="0" w:uiPriority="71" w:unhideWhenUsed="0"/>
-    <w:lsdException w:name="Colorful List Accent 3" w:semiHidden="0" w:uiPriority="72" w:unhideWhenUsed="0"/>
-    <w:lsdException w:name="Colorful Grid Accent 3" w:semiHidden="0" w:uiPriority="73" w:unhideWhenUsed="0"/>
-    <w:lsdException w:name="Light Shading Accent 4" w:semiHidden="0" w:uiPriority="60" w:unhideWhenUsed="0"/>
-    <w:lsdException w:name="Light List Accent 4" w:semiHidden="0" w:uiPriority="61" w:unhideWhenUsed="0"/>
-    <w:lsdException w:name="Light Grid Accent 4" w:semiHidden="0" w:uiPriority="62" w:unhideWhenUsed="0"/>
-    <w:lsdException w:name="Medium Shading 1 Accent 4" w:semiHidden="0" w:uiPriority="63" w:unhideWhenUsed="0"/>
-    <w:lsdException w:name="Medium Shading 2 Accent 4" w:semiHidden="0" w:uiPriority="64" w:unhideWhenUsed="0"/>
-    <w:lsdException w:name="Medium List 1 Accent 4" w:semiHidden="0" w:uiPriority="65" w:unhideWhenUsed="0"/>
-    <w:lsdException w:name="Medium List 2 Accent 4" w:semiHidden="0" w:uiPriority="66" w:unhideWhenUsed="0"/>
-    <w:lsdException w:name="Medium Grid 1 Accent 4" w:semiHidden="0" w:uiPriority="67" w:unhideWhenUsed="0"/>
-    <w:lsdException w:name="Medium Grid 2 Accent 4" w:semiHidden="0" w:uiPriority="68" w:unhideWhenUsed="0"/>
-    <w:lsdException w:name="Medium Grid 3 Accent 4" w:semiHidden="0" w:uiPriority="69" w:unhideWhenUsed="0"/>
-    <w:lsdException w:name="Dark List Accent 4" w:semiHidden="0" w:uiPriority="70" w:unhideWhenUsed="0"/>
-    <w:lsdException w:name="Colorful Shading Accent 4" w:semiHidden="0" w:uiPriority="71" w:unhideWhenUsed="0"/>
-    <w:lsdException w:name="Colorful List Accent 4" w:semiHidden="0" w:uiPriority="72" w:unhideWhenUsed="0"/>
-    <w:lsdException w:name="Colorful Grid Accent 4" w:semiHidden="0" w:uiPriority="73" w:unhideWhenUsed="0"/>
-    <w:lsdException w:name="Light Shading Accent 5" w:semiHidden="0" w:uiPriority="60" w:unhideWhenUsed="0"/>
-    <w:lsdException w:name="Light List Accent 5" w:semiHidden="0" w:uiPriority="61" w:unhideWhenUsed="0"/>
-    <w:lsdException w:name="Light Grid Accent 5" w:semiHidden="0" w:uiPriority="62" w:unhideWhenUsed="0"/>
-    <w:lsdException w:name="Medium Shading 1 Accent 5" w:semiHidden="0" w:uiPriority="63" w:unhideWhenUsed="0"/>
-    <w:lsdException w:name="Medium Shading 2 Accent 5" w:semiHidden="0" w:uiPriority="64" w:unhideWhenUsed="0"/>
-    <w:lsdException w:name="Medium List 1 Accent 5" w:semiHidden="0" w:uiPriority="65" w:unhideWhenUsed="0"/>
-    <w:lsdException w:name="Medium List 2 Accent 5" w:semiHidden="0" w:uiPriority="66" w:unhideWhenUsed="0"/>
-    <w:lsdException w:name="Medium Grid 1 Accent 5" w:semiHidden="0" w:uiPriority="67" w:unhideWhenUsed="0"/>
-    <w:lsdException w:name="Medium Grid 2 Accent 5" w:semiHidden="0" w:uiPriority="68" w:unhideWhenUsed="0"/>
-    <w:lsdException w:name="Medium Grid 3 Accent 5" w:semiHidden="0" w:uiPriority="69" w:unhideWhenUsed="0"/>
-    <w:lsdException w:name="Dark List Accent 5" w:semiHidden="0" w:uiPriority="70" w:unhideWhenUsed="0"/>
-    <w:lsdException w:name="Colorful Shading Accent 5" w:semiHidden="0" w:uiPriority="71" w:unhideWhenUsed="0"/>
-    <w:lsdException w:name="Colorful List Accent 5" w:semiHidden="0" w:uiPriority="72" w:unhideWhenUsed="0"/>
-    <w:lsdException w:name="Colorful Grid Accent 5" w:semiHidden="0" w:uiPriority="73" w:unhideWhenUsed="0"/>
-    <w:lsdException w:name="Light Shading Accent 6" w:semiHidden="0" w:uiPriority="60" w:unhideWhenUsed="0"/>
-    <w:lsdException w:name="Light List Accent 6" w:semiHidden="0" w:uiPriority="61" w:unhideWhenUsed="0"/>
-    <w:lsdException w:name="Light Grid Accent 6" w:semiHidden="0" w:uiPriority="62" w:unhideWhenUsed="0"/>
-    <w:lsdException w:name="Medium Shading 1 Accent 6" w:semiHidden="0" w:uiPriority="63" w:unhideWhenUsed="0"/>
-    <w:lsdException w:name="Medium Shading 2 Accent 6" w:semiHidden="0" w:uiPriority="64" w:unhideWhenUsed="0"/>
-    <w:lsdException w:name="Medium List 1 Accent 6" w:semiHidden="0" w:uiPriority="65" w:unhideWhenUsed="0"/>
-    <w:lsdException w:name="Medium List 2 Accent 6" w:semiHidden="0" w:uiPriority="66" w:unhideWhenUsed="0"/>
-    <w:lsdException w:name="Medium Grid 1 Accent 6" w:semiHidden="0" w:uiPriority="67" w:unhideWhenUsed="0"/>
-    <w:lsdException w:name="Medium Grid 2 Accent 6" w:semiHidden="0" w:uiPriority="68" w:unhideWhenUsed="0"/>
-    <w:lsdException w:name="Medium Grid 3 Accent 6" w:semiHidden="0" w:uiPriority="69" w:unhideWhenUsed="0"/>
-    <w:lsdException w:name="Dark List Accent 6" w:semiHidden="0" w:uiPriority="70" w:unhideWhenUsed="0"/>
-    <w:lsdException w:name="Colorful Shading Accent 6" w:semiHidden="0" w:uiPriority="71" w:unhideWhenUsed="0"/>
-    <w:lsdException w:name="Colorful List Accent 6" w:semiHidden="0" w:uiPriority="72" w:unhideWhenUsed="0"/>
-    <w:lsdException w:name="Colorful Grid Accent 6" w:semiHidden="0" w:uiPriority="73" w:unhideWhenUsed="0"/>
-    <w:lsdException w:name="Subtle Emphasis" w:semiHidden="0" w:uiPriority="19" w:unhideWhenUsed="0" w:qFormat="1"/>
-    <w:lsdException w:name="Intense Emphasis" w:semiHidden="0" w:uiPriority="21" w:unhideWhenUsed="0" w:qFormat="1"/>
-    <w:lsdException w:name="Subtle Reference" w:semiHidden="0" w:uiPriority="31" w:unhideWhenUsed="0" w:qFormat="1"/>
-    <w:lsdException w:name="Intense Reference" w:semiHidden="0" w:uiPriority="32" w:unhideWhenUsed="0" w:qFormat="1"/>
-    <w:lsdException w:name="Book Title" w:semiHidden="0" w:uiPriority="33" w:unhideWhenUsed="0" w:qFormat="1"/>
-    <w:lsdException w:name="Bibliography" w:uiPriority="37"/>
-    <w:lsdException w:name="TOC Heading" w:uiPriority="39" w:qFormat="1"/>
+  <w:latentStyles w:defLockedState="0" w:defUIPriority="99" w:defSemiHidden="0" w:defUnhideWhenUsed="0" w:defQFormat="0" w:count="371">
+    <w:lsdException w:name="Normal" w:uiPriority="0" w:qFormat="1"/>
+    <w:lsdException w:name="heading 1" w:uiPriority="9" w:qFormat="1"/>
+    <w:lsdException w:name="heading 2" w:semiHidden="1" w:uiPriority="9" w:unhideWhenUsed="1" w:qFormat="1"/>
+    <w:lsdException w:name="heading 3" w:semiHidden="1" w:uiPriority="9" w:unhideWhenUsed="1" w:qFormat="1"/>
+    <w:lsdException w:name="heading 4" w:semiHidden="1" w:uiPriority="9" w:unhideWhenUsed="1" w:qFormat="1"/>
+    <w:lsdException w:name="heading 5" w:semiHidden="1" w:uiPriority="9" w:unhideWhenUsed="1" w:qFormat="1"/>
+    <w:lsdException w:name="heading 6" w:semiHidden="1" w:uiPriority="9" w:unhideWhenUsed="1" w:qFormat="1"/>
+    <w:lsdException w:name="heading 7" w:semiHidden="1" w:uiPriority="9" w:unhideWhenUsed="1" w:qFormat="1"/>
+    <w:lsdException w:name="heading 8" w:semiHidden="1" w:uiPriority="9" w:unhideWhenUsed="1" w:qFormat="1"/>
+    <w:lsdException w:name="heading 9" w:semiHidden="1" w:uiPriority="9" w:unhideWhenUsed="1" w:qFormat="1"/>
+    <w:lsdException w:name="index 1" w:semiHidden="1" w:unhideWhenUsed="1"/>
+    <w:lsdException w:name="index 2" w:semiHidden="1" w:unhideWhenUsed="1"/>
+    <w:lsdException w:name="index 3" w:semiHidden="1" w:unhideWhenUsed="1"/>
+    <w:lsdException w:name="index 4" w:semiHidden="1" w:unhideWhenUsed="1"/>
+    <w:lsdException w:name="index 5" w:semiHidden="1" w:unhideWhenUsed="1"/>
+    <w:lsdException w:name="index 6" w:semiHidden="1" w:unhideWhenUsed="1"/>
+    <w:lsdException w:name="index 7" w:semiHidden="1" w:unhideWhenUsed="1"/>
+    <w:lsdException w:name="index 8" w:semiHidden="1" w:unhideWhenUsed="1"/>
+    <w:lsdException w:name="index 9" w:semiHidden="1" w:unhideWhenUsed="1"/>
+    <w:lsdException w:name="toc 1" w:semiHidden="1" w:uiPriority="39" w:unhideWhenUsed="1"/>
+    <w:lsdException w:name="toc 2" w:semiHidden="1" w:uiPriority="39" w:unhideWhenUsed="1"/>
+    <w:lsdException w:name="toc 3" w:semiHidden="1" w:uiPriority="39" w:unhideWhenUsed="1"/>
+    <w:lsdException w:name="toc 4" w:semiHidden="1" w:uiPriority="39" w:unhideWhenUsed="1"/>
+    <w:lsdException w:name="toc 5" w:semiHidden="1" w:uiPriority="39" w:unhideWhenUsed="1"/>
+    <w:lsdException w:name="toc 6" w:semiHidden="1" w:uiPriority="39" w:unhideWhenUsed="1"/>
+    <w:lsdException w:name="toc 7" w:semiHidden="1" w:uiPriority="39" w:unhideWhenUsed="1"/>
+    <w:lsdException w:name="toc 8" w:semiHidden="1" w:uiPriority="39" w:unhideWhenUsed="1"/>
+    <w:lsdException w:name="toc 9" w:semiHidden="1" w:uiPriority="39" w:unhideWhenUsed="1"/>
+    <w:lsdException w:name="Normal Indent" w:semiHidden="1" w:unhideWhenUsed="1"/>
+    <w:lsdException w:name="footnote text" w:semiHidden="1" w:unhideWhenUsed="1"/>
+    <w:lsdException w:name="annotation text" w:semiHidden="1" w:unhideWhenUsed="1"/>
+    <w:lsdException w:name="header" w:semiHidden="1" w:unhideWhenUsed="1"/>
+    <w:lsdException w:name="footer" w:semiHidden="1" w:unhideWhenUsed="1"/>
+    <w:lsdException w:name="index heading" w:semiHidden="1" w:unhideWhenUsed="1"/>
+    <w:lsdException w:name="caption" w:semiHidden="1" w:uiPriority="35" w:unhideWhenUsed="1" w:qFormat="1"/>
+    <w:lsdException w:name="table of figures" w:semiHidden="1" w:unhideWhenUsed="1"/>
+    <w:lsdException w:name="envelope address" w:semiHidden="1" w:unhideWhenUsed="1"/>
+    <w:lsdException w:name="envelope return" w:semiHidden="1" w:unhideWhenUsed="1"/>
+    <w:lsdException w:name="footnote reference" w:semiHidden="1" w:unhideWhenUsed="1"/>
+    <w:lsdException w:name="annotation reference" w:semiHidden="1" w:unhideWhenUsed="1"/>
+    <w:lsdException w:name="line number" w:semiHidden="1" w:unhideWhenUsed="1"/>
+    <w:lsdException w:name="page number" w:semiHidden="1" w:unhideWhenUsed="1"/>
+    <w:lsdException w:name="endnote reference" w:semiHidden="1" w:unhideWhenUsed="1"/>
+    <w:lsdException w:name="endnote text" w:semiHidden="1" w:unhideWhenUsed="1"/>
+    <w:lsdException w:name="table of authorities" w:semiHidden="1" w:unhideWhenUsed="1"/>
+    <w:lsdException w:name="macro" w:semiHidden="1" w:unhideWhenUsed="1"/>
+    <w:lsdException w:name="toa heading" w:semiHidden="1" w:unhideWhenUsed="1"/>
+    <w:lsdException w:name="List" w:semiHidden="1" w:unhideWhenUsed="1"/>
+    <w:lsdException w:name="List Bullet" w:semiHidden="1" w:unhideWhenUsed="1"/>
+    <w:lsdException w:name="List Number" w:semiHidden="1" w:unhideWhenUsed="1"/>
+    <w:lsdException w:name="List 2" w:semiHidden="1" w:unhideWhenUsed="1"/>
+    <w:lsdException w:name="List 3" w:semiHidden="1" w:unhideWhenUsed="1"/>
+    <w:lsdException w:name="List 4" w:semiHidden="1" w:unhideWhenUsed="1"/>
+    <w:lsdException w:name="List 5" w:semiHidden="1" w:unhideWhenUsed="1"/>
+    <w:lsdException w:name="List Bullet 2" w:semiHidden="1" w:unhideWhenUsed="1"/>
+    <w:lsdException w:name="List Bullet 3" w:semiHidden="1" w:unhideWhenUsed="1"/>
+    <w:lsdException w:name="List Bullet 4" w:semiHidden="1" w:unhideWhenUsed="1"/>
+    <w:lsdException w:name="List Bullet 5" w:semiHidden="1" w:unhideWhenUsed="1"/>
+    <w:lsdException w:name="List Number 2" w:semiHidden="1" w:unhideWhenUsed="1"/>
+    <w:lsdException w:name="List Number 3" w:semiHidden="1" w:unhideWhenUsed="1"/>
+    <w:lsdException w:name="List Number 4" w:semiHidden="1" w:unhideWhenUsed="1"/>
+    <w:lsdException w:name="List Number 5" w:semiHidden="1" w:unhideWhenUsed="1"/>
+    <w:lsdException w:name="Title" w:uiPriority="10" w:qFormat="1"/>
+    <w:lsdException w:name="Closing" w:semiHidden="1" w:unhideWhenUsed="1"/>
+    <w:lsdException w:name="Signature" w:semiHidden="1" w:unhideWhenUsed="1"/>
+    <w:lsdException w:name="Default Paragraph Font" w:semiHidden="1" w:uiPriority="1" w:unhideWhenUsed="1"/>
+    <w:lsdException w:name="Body Text" w:semiHidden="1" w:unhideWhenUsed="1"/>
+    <w:lsdException w:name="Body Text Indent" w:semiHidden="1" w:unhideWhenUsed="1"/>
+    <w:lsdException w:name="List Continue" w:semiHidden="1" w:unhideWhenUsed="1"/>
+    <w:lsdException w:name="List Continue 2" w:semiHidden="1" w:unhideWhenUsed="1"/>
+    <w:lsdException w:name="List Continue 3" w:semiHidden="1" w:unhideWhenUsed="1"/>
+    <w:lsdException w:name="List Continue 4" w:semiHidden="1" w:unhideWhenUsed="1"/>
+    <w:lsdException w:name="List Continue 5" w:semiHidden="1" w:unhideWhenUsed="1"/>
+    <w:lsdException w:name="Message Header" w:semiHidden="1" w:unhideWhenUsed="1"/>
+    <w:lsdException w:name="Subtitle" w:uiPriority="11" w:qFormat="1"/>
+    <w:lsdException w:name="Salutation" w:semiHidden="1" w:unhideWhenUsed="1"/>
+    <w:lsdException w:name="Date" w:semiHidden="1" w:unhideWhenUsed="1"/>
+    <w:lsdException w:name="Body Text First Indent" w:semiHidden="1" w:unhideWhenUsed="1"/>
+    <w:lsdException w:name="Body Text First Indent 2" w:semiHidden="1" w:unhideWhenUsed="1"/>
+    <w:lsdException w:name="Note Heading" w:semiHidden="1" w:unhideWhenUsed="1"/>
+    <w:lsdException w:name="Body Text 2" w:semiHidden="1" w:unhideWhenUsed="1"/>
+    <w:lsdException w:name="Body Text 3" w:semiHidden="1" w:unhideWhenUsed="1"/>
+    <w:lsdException w:name="Body Text Indent 2" w:semiHidden="1" w:unhideWhenUsed="1"/>
+    <w:lsdException w:name="Body Text Indent 3" w:semiHidden="1" w:unhideWhenUsed="1"/>
+    <w:lsdException w:name="Block Text" w:semiHidden="1" w:unhideWhenUsed="1"/>
+    <w:lsdException w:name="Hyperlink" w:semiHidden="1" w:unhideWhenUsed="1"/>
+    <w:lsdException w:name="FollowedHyperlink" w:semiHidden="1" w:unhideWhenUsed="1"/>
+    <w:lsdException w:name="Strong" w:uiPriority="22" w:qFormat="1"/>
+    <w:lsdException w:name="Emphasis" w:uiPriority="20" w:qFormat="1"/>
+    <w:lsdException w:name="Document Map" w:semiHidden="1" w:unhideWhenUsed="1"/>
+    <w:lsdException w:name="Plain Text" w:semiHidden="1" w:unhideWhenUsed="1"/>
+    <w:lsdException w:name="E-mail Signature" w:semiHidden="1" w:unhideWhenUsed="1"/>
+    <w:lsdException w:name="HTML Top of Form" w:semiHidden="1" w:unhideWhenUsed="1"/>
+    <w:lsdException w:name="HTML Bottom of Form" w:semiHidden="1" w:unhideWhenUsed="1"/>
+    <w:lsdException w:name="Normal (Web)" w:semiHidden="1" w:unhideWhenUsed="1"/>
+    <w:lsdException w:name="HTML Acronym" w:semiHidden="1" w:unhideWhenUsed="1"/>
+    <w:lsdException w:name="HTML Address" w:semiHidden="1" w:unhideWhenUsed="1"/>
+    <w:lsdException w:name="HTML Cite" w:semiHidden="1" w:unhideWhenUsed="1"/>
+    <w:lsdException w:name="HTML Code" w:semiHidden="1" w:unhideWhenUsed="1"/>
+    <w:lsdException w:name="HTML Definition" w:semiHidden="1" w:unhideWhenUsed="1"/>
+    <w:lsdException w:name="HTML Keyboard" w:semiHidden="1" w:unhideWhenUsed="1"/>
+    <w:lsdException w:name="HTML Preformatted" w:semiHidden="1" w:unhideWhenUsed="1"/>
+    <w:lsdException w:name="HTML Sample" w:semiHidden="1" w:unhideWhenUsed="1"/>
+    <w:lsdException w:name="HTML Typewriter" w:semiHidden="1" w:unhideWhenUsed="1"/>
+    <w:lsdException w:name="HTML Variable" w:semiHidden="1" w:unhideWhenUsed="1"/>
+    <w:lsdException w:name="Normal Table" w:semiHidden="1" w:unhideWhenUsed="1"/>
+    <w:lsdException w:name="annotation subject" w:semiHidden="1" w:unhideWhenUsed="1"/>
+    <w:lsdException w:name="No List" w:semiHidden="1" w:unhideWhenUsed="1"/>
+    <w:lsdException w:name="Outline List 1" w:semiHidden="1" w:unhideWhenUsed="1"/>
+    <w:lsdException w:name="Outline List 2" w:semiHidden="1" w:unhideWhenUsed="1"/>
+    <w:lsdException w:name="Outline List 3" w:semiHidden="1" w:unhideWhenUsed="1"/>
+    <w:lsdException w:name="Table Simple 1" w:semiHidden="1" w:unhideWhenUsed="1"/>
+    <w:lsdException w:name="Table Simple 2" w:semiHidden="1" w:unhideWhenUsed="1"/>
+    <w:lsdException w:name="Table Simple 3" w:semiHidden="1" w:unhideWhenUsed="1"/>
+    <w:lsdException w:name="Table Classic 1" w:semiHidden="1" w:unhideWhenUsed="1"/>
+    <w:lsdException w:name="Table Classic 2" w:semiHidden="1" w:unhideWhenUsed="1"/>
+    <w:lsdException w:name="Table Classic 3" w:semiHidden="1" w:unhideWhenUsed="1"/>
+    <w:lsdException w:name="Table Classic 4" w:semiHidden="1" w:unhideWhenUsed="1"/>
+    <w:lsdException w:name="Table Colorful 1" w:semiHidden="1" w:unhideWhenUsed="1"/>
+    <w:lsdException w:name="Table Colorful 2" w:semiHidden="1" w:unhideWhenUsed="1"/>
+    <w:lsdException w:name="Table Colorful 3" w:semiHidden="1" w:unhideWhenUsed="1"/>
+    <w:lsdException w:name="Table Columns 1" w:semiHidden="1" w:unhideWhenUsed="1"/>
+    <w:lsdException w:name="Table Columns 2" w:semiHidden="1" w:unhideWhenUsed="1"/>
+    <w:lsdException w:name="Table Columns 3" w:semiHidden="1" w:unhideWhenUsed="1"/>
+    <w:lsdException w:name="Table Columns 4" w:semiHidden="1" w:unhideWhenUsed="1"/>
+    <w:lsdException w:name="Table Columns 5" w:semiHidden="1" w:unhideWhenUsed="1"/>
+    <w:lsdException w:name="Table Grid 1" w:semiHidden="1" w:unhideWhenUsed="1"/>
+    <w:lsdException w:name="Table Grid 2" w:semiHidden="1" w:unhideWhenUsed="1"/>
+    <w:lsdException w:name="Table Grid 3" w:semiHidden="1" w:unhideWhenUsed="1"/>
+    <w:lsdException w:name="Table Grid 4" w:semiHidden="1" w:unhideWhenUsed="1"/>
+    <w:lsdException w:name="Table Grid 5" w:semiHidden="1" w:unhideWhenUsed="1"/>
+    <w:lsdException w:name="Table Grid 6" w:semiHidden="1" w:unhideWhenUsed="1"/>
+    <w:lsdException w:name="Table Grid 7" w:semiHidden="1" w:unhideWhenUsed="1"/>
+    <w:lsdException w:name="Table Grid 8" w:semiHidden="1" w:unhideWhenUsed="1"/>
+    <w:lsdException w:name="Table List 1" w:semiHidden="1" w:unhideWhenUsed="1"/>
+    <w:lsdException w:name="Table List 2" w:semiHidden="1" w:unhideWhenUsed="1"/>
+    <w:lsdException w:name="Table List 3" w:semiHidden="1" w:unhideWhenUsed="1"/>
+    <w:lsdException w:name="Table List 4" w:semiHidden="1" w:unhideWhenUsed="1"/>
+    <w:lsdException w:name="Table List 5" w:semiHidden="1" w:unhideWhenUsed="1"/>
+    <w:lsdException w:name="Table List 6" w:semiHidden="1" w:unhideWhenUsed="1"/>
+    <w:lsdException w:name="Table List 7" w:semiHidden="1" w:unhideWhenUsed="1"/>
+    <w:lsdException w:name="Table List 8" w:semiHidden="1" w:unhideWhenUsed="1"/>
+    <w:lsdException w:name="Table 3D effects 1" w:semiHidden="1" w:unhideWhenUsed="1"/>
+    <w:lsdException w:name="Table 3D effects 2" w:semiHidden="1" w:unhideWhenUsed="1"/>
+    <w:lsdException w:name="Table 3D effects 3" w:semiHidden="1" w:unhideWhenUsed="1"/>
+    <w:lsdException w:name="Table Contemporary" w:semiHidden="1" w:unhideWhenUsed="1"/>
+    <w:lsdException w:name="Table Elegant" w:semiHidden="1" w:unhideWhenUsed="1"/>
+    <w:lsdException w:name="Table Professional" w:semiHidden="1" w:unhideWhenUsed="1"/>
+    <w:lsdException w:name="Table Subtle 1" w:semiHidden="1" w:unhideWhenUsed="1"/>
+    <w:lsdException w:name="Table Subtle 2" w:semiHidden="1" w:unhideWhenUsed="1"/>
+    <w:lsdException w:name="Table Web 1" w:semiHidden="1" w:unhideWhenUsed="1"/>
+    <w:lsdException w:name="Table Web 2" w:semiHidden="1" w:unhideWhenUsed="1"/>
+    <w:lsdException w:name="Table Web 3" w:semiHidden="1" w:unhideWhenUsed="1"/>
+    <w:lsdException w:name="Balloon Text" w:semiHidden="1" w:unhideWhenUsed="1"/>
+    <w:lsdException w:name="Table Grid" w:uiPriority="39"/>
+    <w:lsdException w:name="Table Theme" w:semiHidden="1" w:unhideWhenUsed="1"/>
+    <w:lsdException w:name="Placeholder Text" w:semiHidden="1"/>
+    <w:lsdException w:name="No Spacing" w:uiPriority="1" w:qFormat="1"/>
+    <w:lsdException w:name="Light Shading" w:uiPriority="60"/>
+    <w:lsdException w:name="Light List" w:uiPriority="61"/>
+    <w:lsdException w:name="Light Grid" w:uiPriority="62"/>
+    <w:lsdException w:name="Medium Shading 1" w:uiPriority="63"/>
+    <w:lsdException w:name="Medium Shading 2" w:uiPriority="64"/>
+    <w:lsdException w:name="Medium List 1" w:uiPriority="65"/>
+    <w:lsdException w:name="Medium List 2" w:uiPriority="66"/>
+    <w:lsdException w:name="Medium Grid 1" w:uiPriority="67"/>
+    <w:lsdException w:name="Medium Grid 2" w:uiPriority="68"/>
+    <w:lsdException w:name="Medium Grid 3" w:uiPriority="69"/>
+    <w:lsdException w:name="Dark List" w:uiPriority="70"/>
+    <w:lsdException w:name="Colorful Shading" w:uiPriority="71"/>
+    <w:lsdException w:name="Colorful List" w:uiPriority="72"/>
+    <w:lsdException w:name="Colorful Grid" w:uiPriority="73"/>
+    <w:lsdException w:name="Light Shading Accent 1" w:uiPriority="60"/>
+    <w:lsdException w:name="Light List Accent 1" w:uiPriority="61"/>
+    <w:lsdException w:name="Light Grid Accent 1" w:uiPriority="62"/>
+    <w:lsdException w:name="Medium Shading 1 Accent 1" w:uiPriority="63"/>
+    <w:lsdException w:name="Medium Shading 2 Accent 1" w:uiPriority="64"/>
+    <w:lsdException w:name="Medium List 1 Accent 1" w:uiPriority="65"/>
+    <w:lsdException w:name="Revision" w:semiHidden="1"/>
+    <w:lsdException w:name="List Paragraph" w:uiPriority="34" w:qFormat="1"/>
+    <w:lsdException w:name="Quote" w:uiPriority="29" w:qFormat="1"/>
+    <w:lsdException w:name="Intense Quote" w:uiPriority="30" w:qFormat="1"/>
+    <w:lsdException w:name="Medium List 2 Accent 1" w:uiPriority="66"/>
+    <w:lsdException w:name="Medium Grid 1 Accent 1" w:uiPriority="67"/>
+    <w:lsdException w:name="Medium Grid 2 Accent 1" w:uiPriority="68"/>
+    <w:lsdException w:name="Medium Grid 3 Accent 1" w:uiPriority="69"/>
+    <w:lsdException w:name="Dark List Accent 1" w:uiPriority="70"/>
+    <w:lsdException w:name="Colorful Shading Accent 1" w:uiPriority="71"/>
+    <w:lsdException w:name="Colorful List Accent 1" w:uiPriority="72"/>
+    <w:lsdException w:name="Colorful Grid Accent 1" w:uiPriority="73"/>
+    <w:lsdException w:name="Light Shading Accent 2" w:uiPriority="60"/>
+    <w:lsdException w:name="Light List Accent 2" w:uiPriority="61"/>
+    <w:lsdException w:name="Light Grid Accent 2" w:uiPriority="62"/>
+    <w:lsdException w:name="Medium Shading 1 Accent 2" w:uiPriority="63"/>
+    <w:lsdException w:name="Medium Shading 2 Accent 2" w:uiPriority="64"/>
+    <w:lsdException w:name="Medium List 1 Accent 2" w:uiPriority="65"/>
+    <w:lsdException w:name="Medium List 2 Accent 2" w:uiPriority="66"/>
+    <w:lsdException w:name="Medium Grid 1 Accent 2" w:uiPriority="67"/>
+    <w:lsdException w:name="Medium Grid 2 Accent 2" w:uiPriority="68"/>
+    <w:lsdException w:name="Medium Grid 3 Accent 2" w:uiPriority="69"/>
+    <w:lsdException w:name="Dark List Accent 2" w:uiPriority="70"/>
+    <w:lsdException w:name="Colorful Shading Accent 2" w:uiPriority="71"/>
+    <w:lsdException w:name="Colorful List Accent 2" w:uiPriority="72"/>
+    <w:lsdException w:name="Colorful Grid Accent 2" w:uiPriority="73"/>
+    <w:lsdException w:name="Light Shading Accent 3" w:uiPriority="60"/>
+    <w:lsdException w:name="Light List Accent 3" w:uiPriority="61"/>
+    <w:lsdException w:name="Light Grid Accent 3" w:uiPriority="62"/>
+    <w:lsdException w:name="Medium Shading 1 Accent 3" w:uiPriority="63"/>
+    <w:lsdException w:name="Medium Shading 2 Accent 3" w:uiPriority="64"/>
+    <w:lsdException w:name="Medium List 1 Accent 3" w:uiPriority="65"/>
+    <w:lsdException w:name="Medium List 2 Accent 3" w:uiPriority="66"/>
+    <w:lsdException w:name="Medium Grid 1 Accent 3" w:uiPriority="67"/>
+    <w:lsdException w:name="Medium Grid 2 Accent 3" w:uiPriority="68"/>
+    <w:lsdException w:name="Medium Grid 3 Accent 3" w:uiPriority="69"/>
+    <w:lsdException w:name="Dark List Accent 3" w:uiPriority="70"/>
+    <w:lsdException w:name="Colorful Shading Accent 3" w:uiPriority="71"/>
+    <w:lsdException w:name="Colorful List Accent 3" w:uiPriority="72"/>
+    <w:lsdException w:name="Colorful Grid Accent 3" w:uiPriority="73"/>
+    <w:lsdException w:name="Light Shading Accent 4" w:uiPriority="60"/>
+    <w:lsdException w:name="Light List Accent 4" w:uiPriority="61"/>
+    <w:lsdException w:name="Light Grid Accent 4" w:uiPriority="62"/>
+    <w:lsdException w:name="Medium Shading 1 Accent 4" w:uiPriority="63"/>
+    <w:lsdException w:name="Medium Shading 2 Accent 4" w:uiPriority="64"/>
+    <w:lsdException w:name="Medium List 1 Accent 4" w:uiPriority="65"/>
+    <w:lsdException w:name="Medium List 2 Accent 4" w:uiPriority="66"/>
+    <w:lsdException w:name="Medium Grid 1 Accent 4" w:uiPriority="67"/>
+    <w:lsdException w:name="Medium Grid 2 Accent 4" w:uiPriority="68"/>
+    <w:lsdException w:name="Medium Grid 3 Accent 4" w:uiPriority="69"/>
+    <w:lsdException w:name="Dark List Accent 4" w:uiPriority="70"/>
+    <w:lsdException w:name="Colorful Shading Accent 4" w:uiPriority="71"/>
+    <w:lsdException w:name="Colorful List Accent 4" w:uiPriority="72"/>
+    <w:lsdException w:name="Colorful Grid Accent 4" w:uiPriority="73"/>
+    <w:lsdException w:name="Light Shading Accent 5" w:uiPriority="60"/>
+    <w:lsdException w:name="Light List Accent 5" w:uiPriority="61"/>
+    <w:lsdException w:name="Light Grid Accent 5" w:uiPriority="62"/>
+    <w:lsdException w:name="Medium Shading 1 Accent 5" w:uiPriority="63"/>
+    <w:lsdException w:name="Medium Shading 2 Accent 5" w:uiPriority="64"/>
+    <w:lsdException w:name="Medium List 1 Accent 5" w:uiPriority="65"/>
+    <w:lsdException w:name="Medium List 2 Accent 5" w:uiPriority="66"/>
+    <w:lsdException w:name="Medium Grid 1 Accent 5" w:uiPriority="67"/>
+    <w:lsdException w:name="Medium Grid 2 Accent 5" w:uiPriority="68"/>
+    <w:lsdException w:name="Medium Grid 3 Accent 5" w:uiPriority="69"/>
+    <w:lsdException w:name="Dark List Accent 5" w:uiPriority="70"/>
+    <w:lsdException w:name="Colorful Shading Accent 5" w:uiPriority="71"/>
+    <w:lsdException w:name="Colorful List Accent 5" w:uiPriority="72"/>
+    <w:lsdException w:name="Colorful Grid Accent 5" w:uiPriority="73"/>
+    <w:lsdException w:name="Light Shading Accent 6" w:uiPriority="60"/>
+    <w:lsdException w:name="Light List Accent 6" w:uiPriority="61"/>
+    <w:lsdException w:name="Light Grid Accent 6" w:uiPriority="62"/>
+    <w:lsdException w:name="Medium Shading 1 Accent 6" w:uiPriority="63"/>
+    <w:lsdException w:name="Medium Shading 2 Accent 6" w:uiPriority="64"/>
+    <w:lsdException w:name="Medium List 1 Accent 6" w:uiPriority="65"/>
+    <w:lsdException w:name="Medium List 2 Accent 6" w:uiPriority="66"/>
+    <w:lsdException w:name="Medium Grid 1 Accent 6" w:uiPriority="67"/>
+    <w:lsdException w:name="Medium Grid 2 Accent 6" w:uiPriority="68"/>
+    <w:lsdException w:name="Medium Grid 3 Accent 6" w:uiPriority="69"/>
+    <w:lsdException w:name="Dark List Accent 6" w:uiPriority="70"/>
+    <w:lsdException w:name="Colorful Shading Accent 6" w:uiPriority="71"/>
+    <w:lsdException w:name="Colorful List Accent 6" w:uiPriority="72"/>
+    <w:lsdException w:name="Colorful Grid Accent 6" w:uiPriority="73"/>
+    <w:lsdException w:name="Subtle Emphasis" w:uiPriority="19" w:qFormat="1"/>
+    <w:lsdException w:name="Intense Emphasis" w:uiPriority="21" w:qFormat="1"/>
+    <w:lsdException w:name="Subtle Reference" w:uiPriority="31" w:qFormat="1"/>
+    <w:lsdException w:name="Intense Reference" w:uiPriority="32" w:qFormat="1"/>
+    <w:lsdException w:name="Book Title" w:uiPriority="33" w:qFormat="1"/>
+    <w:lsdException w:name="Bibliography" w:semiHidden="1" w:uiPriority="37" w:unhideWhenUsed="1"/>
+    <w:lsdException w:name="TOC Heading" w:semiHidden="1" w:uiPriority="39" w:unhideWhenUsed="1" w:qFormat="1"/>
+    <w:lsdException w:name="Plain Table 1" w:uiPriority="41"/>
+    <w:lsdException w:name="Plain Table 2" w:uiPriority="42"/>
+    <w:lsdException w:name="Plain Table 3" w:uiPriority="43"/>
+    <w:lsdException w:name="Plain Table 4" w:uiPriority="44"/>
+    <w:lsdException w:name="Plain Table 5" w:uiPriority="45"/>
+    <w:lsdException w:name="Grid Table Light" w:uiPriority="40"/>
+    <w:lsdException w:name="Grid Table 1 Light" w:uiPriority="46"/>
+    <w:lsdException w:name="Grid Table 2" w:uiPriority="47"/>
+    <w:lsdException w:name="Grid Table 3" w:uiPriority="48"/>
+    <w:lsdException w:name="Grid Table 4" w:uiPriority="49"/>
+    <w:lsdException w:name="Grid Table 5 Dark" w:uiPriority="50"/>
+    <w:lsdException w:name="Grid Table 6 Colorful" w:uiPriority="51"/>
+    <w:lsdException w:name="Grid Table 7 Colorful" w:uiPriority="52"/>
+    <w:lsdException w:name="Grid Table 1 Light Accent 1" w:uiPriority="46"/>
+    <w:lsdException w:name="Grid Table 2 Accent 1" w:uiPriority="47"/>
+    <w:lsdException w:name="Grid Table 3 Accent 1" w:uiPriority="48"/>
+    <w:lsdException w:name="Grid Table 4 Accent 1" w:uiPriority="49"/>
+    <w:lsdException w:name="Grid Table 5 Dark Accent 1" w:uiPriority="50"/>
+    <w:lsdException w:name="Grid Table 6 Colorful Accent 1" w:uiPriority="51"/>
+    <w:lsdException w:name="Grid Table 7 Colorful Accent 1" w:uiPriority="52"/>
+    <w:lsdException w:name="Grid Table 1 Light Accent 2" w:uiPriority="46"/>
+    <w:lsdException w:name="Grid Table 2 Accent 2" w:uiPriority="47"/>
+    <w:lsdException w:name="Grid Table 3 Accent 2" w:uiPriority="48"/>
+    <w:lsdException w:name="Grid Table 4 Accent 2" w:uiPriority="49"/>
+    <w:lsdException w:name="Grid Table 5 Dark Accent 2" w:uiPriority="50"/>
+    <w:lsdException w:name="Grid Table 6 Colorful Accent 2" w:uiPriority="51"/>
+    <w:lsdException w:name="Grid Table 7 Colorful Accent 2" w:uiPriority="52"/>
+    <w:lsdException w:name="Grid Table 1 Light Accent 3" w:uiPriority="46"/>
+    <w:lsdException w:name="Grid Table 2 Accent 3" w:uiPriority="47"/>
+    <w:lsdException w:name="Grid Table 3 Accent 3" w:uiPriority="48"/>
+    <w:lsdException w:name="Grid Table 4 Accent 3" w:uiPriority="49"/>
+    <w:lsdException w:name="Grid Table 5 Dark Accent 3" w:uiPriority="50"/>
+    <w:lsdException w:name="Grid Table 6 Colorful Accent 3" w:uiPriority="51"/>
+    <w:lsdException w:name="Grid Table 7 Colorful Accent 3" w:uiPriority="52"/>
+    <w:lsdException w:name="Grid Table 1 Light Accent 4" w:uiPriority="46"/>
+    <w:lsdException w:name="Grid Table 2 Accent 4" w:uiPriority="47"/>
+    <w:lsdException w:name="Grid Table 3 Accent 4" w:uiPriority="48"/>
+    <w:lsdException w:name="Grid Table 4 Accent 4" w:uiPriority="49"/>
+    <w:lsdException w:name="Grid Table 5 Dark Accent 4" w:uiPriority="50"/>
+    <w:lsdException w:name="Grid Table 6 Colorful Accent 4" w:uiPriority="51"/>
+    <w:lsdException w:name="Grid Table 7 Colorful Accent 4" w:uiPriority="52"/>
+    <w:lsdException w:name="Grid Table 1 Light Accent 5" w:uiPriority="46"/>
+    <w:lsdException w:name="Grid Table 2 Accent 5" w:uiPriority="47"/>
+    <w:lsdException w:name="Grid Table 3 Accent 5" w:uiPriority="48"/>
+    <w:lsdException w:name="Grid Table 4 Accent 5" w:uiPriority="49"/>
+    <w:lsdException w:name="Grid Table 5 Dark Accent 5" w:uiPriority="50"/>
+    <w:lsdException w:name="Grid Table 6 Colorful Accent 5" w:uiPriority="51"/>
+    <w:lsdException w:name="Grid Table 7 Colorful Accent 5" w:uiPriority="52"/>
+    <w:lsdException w:name="Grid Table 1 Light Accent 6" w:uiPriority="46"/>
+    <w:lsdException w:name="Grid Table 2 Accent 6" w:uiPriority="47"/>
+    <w:lsdException w:name="Grid Table 3 Accent 6" w:uiPriority="48"/>
+    <w:lsdException w:name="Grid Table 4 Accent 6" w:uiPriority="49"/>
+    <w:lsdException w:name="Grid Table 5 Dark Accent 6" w:uiPriority="50"/>
+    <w:lsdException w:name="Grid Table 6 Colorful Accent 6" w:uiPriority="51"/>
+    <w:lsdException w:name="Grid Table 7 Colorful Accent 6" w:uiPriority="52"/>
+    <w:lsdException w:name="List Table 1 Light" w:uiPriority="46"/>
+    <w:lsdException w:name="List Table 2" w:uiPriority="47"/>
+    <w:lsdException w:name="List Table 3" w:uiPriority="48"/>
+    <w:lsdException w:name="List Table 4" w:uiPriority="49"/>
+    <w:lsdException w:name="List Table 5 Dark" w:uiPriority="50"/>
+    <w:lsdException w:name="List Table 6 Colorful" w:uiPriority="51"/>
+    <w:lsdException w:name="List Table 7 Colorful" w:uiPriority="52"/>
+    <w:lsdException w:name="List Table 1 Light Accent 1" w:uiPriority="46"/>
+    <w:lsdException w:name="List Table 2 Accent 1" w:uiPriority="47"/>
+    <w:lsdException w:name="List Table 3 Accent 1" w:uiPriority="48"/>
+    <w:lsdException w:name="List Table 4 Accent 1" w:uiPriority="49"/>
+    <w:lsdException w:name="List Table 5 Dark Accent 1" w:uiPriority="50"/>
+    <w:lsdException w:name="List Table 6 Colorful Accent 1" w:uiPriority="51"/>
+    <w:lsdException w:name="List Table 7 Colorful Accent 1" w:uiPriority="52"/>
+    <w:lsdException w:name="List Table 1 Light Accent 2" w:uiPriority="46"/>
+    <w:lsdException w:name="List Table 2 Accent 2" w:uiPriority="47"/>
+    <w:lsdException w:name="List Table 3 Accent 2" w:uiPriority="48"/>
+    <w:lsdException w:name="List Table 4 Accent 2" w:uiPriority="49"/>
+    <w:lsdException w:name="List Table 5 Dark Accent 2" w:uiPriority="50"/>
+    <w:lsdException w:name="List Table 6 Colorful Accent 2" w:uiPriority="51"/>
+    <w:lsdException w:name="List Table 7 Colorful Accent 2" w:uiPriority="52"/>
+    <w:lsdException w:name="List Table 1 Light Accent 3" w:uiPriority="46"/>
+    <w:lsdException w:name="List Table 2 Accent 3" w:uiPriority="47"/>
+    <w:lsdException w:name="List Table 3 Accent 3" w:uiPriority="48"/>
+    <w:lsdException w:name="List Table 4 Accent 3" w:uiPriority="49"/>
+    <w:lsdException w:name="List Table 5 Dark Accent 3" w:uiPriority="50"/>
+    <w:lsdException w:name="List Table 6 Colorful Accent 3" w:uiPriority="51"/>
+    <w:lsdException w:name="List Table 7 Colorful Accent 3" w:uiPriority="52"/>
+    <w:lsdException w:name="List Table 1 Light Accent 4" w:uiPriority="46"/>
+    <w:lsdException w:name="List Table 2 Accent 4" w:uiPriority="47"/>
+    <w:lsdException w:name="List Table 3 Accent 4" w:uiPriority="48"/>
+    <w:lsdException w:name="List Table 4 Accent 4" w:uiPriority="49"/>
+    <w:lsdException w:name="List Table 5 Dark Accent 4" w:uiPriority="50"/>
+    <w:lsdException w:name="List Table 6 Colorful Accent 4" w:uiPriority="51"/>
+    <w:lsdException w:name="List Table 7 Colorful Accent 4" w:uiPriority="52"/>
+    <w:lsdException w:name="List Table 1 Light Accent 5" w:uiPriority="46"/>
+    <w:lsdException w:name="List Table 2 Accent 5" w:uiPriority="47"/>
+    <w:lsdException w:name="List Table 3 Accent 5" w:uiPriority="48"/>
+    <w:lsdException w:name="List Table 4 Accent 5" w:uiPriority="49"/>
+    <w:lsdException w:name="List Table 5 Dark Accent 5" w:uiPriority="50"/>
+    <w:lsdException w:name="List Table 6 Colorful Accent 5" w:uiPriority="51"/>
+    <w:lsdException w:name="List Table 7 Colorful Accent 5" w:uiPriority="52"/>
+    <w:lsdException w:name="List Table 1 Light Accent 6" w:uiPriority="46"/>
+    <w:lsdException w:name="List Table 2 Accent 6" w:uiPriority="47"/>
+    <w:lsdException w:name="List Table 3 Accent 6" w:uiPriority="48"/>
+    <w:lsdException w:name="List Table 4 Accent 6" w:uiPriority="49"/>
+    <w:lsdException w:name="List Table 5 Dark Accent 6" w:uiPriority="50"/>
+    <w:lsdException w:name="List Table 6 Colorful Accent 6" w:uiPriority="51"/>
+    <w:lsdException w:name="List Table 7 Colorful Accent 6" w:uiPriority="52"/>
   </w:latentStyles>
   <w:style w:type="paragraph" w:default="1" w:styleId="Normal">
     <w:name w:val="Normal"/>
     <w:qFormat/>
-    <w:rsid w:val="00484A4A"/>
-  </w:style>
-  <w:style w:type="paragraph" w:styleId="Ttulo1">
-    <w:name w:val="heading 1"/>
-    <w:basedOn w:val="Normal"/>
-    <w:next w:val="Normal"/>
-    <w:link w:val="Ttulo1Car"/>
-    <w:uiPriority w:val="9"/>
-    <w:qFormat/>
-    <w:rsid w:val="00AE3E10"/>
-    <w:pPr>
-      <w:keepNext/>
-      <w:keepLines/>
-      <w:numPr>
-        <w:numId w:val="6"/>
-      </w:numPr>
-      <w:spacing w:before="480" w:after="0"/>
-      <w:outlineLvl w:val="0"/>
-    </w:pPr>
-    <w:rPr>
-      <w:rFonts w:asciiTheme="majorHAnsi" w:eastAsiaTheme="majorEastAsia" w:hAnsiTheme="majorHAnsi" w:cstheme="majorBidi"/>
-      <w:b/>
-      <w:bCs/>
-      <w:color w:val="365F91" w:themeColor="accent1" w:themeShade="BF"/>
-      <w:sz w:val="28"/>
-      <w:szCs w:val="28"/>
-    </w:rPr>
-  </w:style>
-  <w:style w:type="paragraph" w:styleId="Ttulo2">
-    <w:name w:val="heading 2"/>
-    <w:basedOn w:val="Normal"/>
-    <w:next w:val="Normal"/>
-    <w:link w:val="Ttulo2Car"/>
-    <w:uiPriority w:val="9"/>
-    <w:unhideWhenUsed/>
-    <w:qFormat/>
-    <w:rsid w:val="00C9235F"/>
-    <w:pPr>
-      <w:keepNext/>
-      <w:keepLines/>
-      <w:numPr>
-        <w:ilvl w:val="1"/>
-        <w:numId w:val="6"/>
-      </w:numPr>
-      <w:spacing w:before="200" w:after="0"/>
-      <w:outlineLvl w:val="1"/>
-    </w:pPr>
-    <w:rPr>
-      <w:rFonts w:asciiTheme="majorHAnsi" w:eastAsiaTheme="majorEastAsia" w:hAnsiTheme="majorHAnsi" w:cstheme="majorBidi"/>
-      <w:b/>
-      <w:bCs/>
-      <w:color w:val="4F81BD" w:themeColor="accent1"/>
-      <w:sz w:val="26"/>
-      <w:szCs w:val="26"/>
-    </w:rPr>
-  </w:style>
-  <w:style w:type="paragraph" w:styleId="Ttulo3">
-    <w:name w:val="heading 3"/>
-    <w:basedOn w:val="Normal"/>
-    <w:next w:val="Normal"/>
-    <w:link w:val="Ttulo3Car"/>
-    <w:uiPriority w:val="9"/>
-    <w:semiHidden/>
-    <w:unhideWhenUsed/>
-    <w:qFormat/>
-    <w:rsid w:val="00C9235F"/>
-    <w:pPr>
-      <w:keepNext/>
-      <w:keepLines/>
-      <w:numPr>
-        <w:ilvl w:val="2"/>
-        <w:numId w:val="6"/>
-      </w:numPr>
-      <w:spacing w:before="200" w:after="0"/>
-      <w:outlineLvl w:val="2"/>
-    </w:pPr>
-    <w:rPr>
-      <w:rFonts w:asciiTheme="majorHAnsi" w:eastAsiaTheme="majorEastAsia" w:hAnsiTheme="majorHAnsi" w:cstheme="majorBidi"/>
-      <w:b/>
-      <w:bCs/>
-      <w:color w:val="4F81BD" w:themeColor="accent1"/>
-    </w:rPr>
-  </w:style>
-  <w:style w:type="paragraph" w:styleId="Ttulo4">
-    <w:name w:val="heading 4"/>
-    <w:basedOn w:val="Normal"/>
-    <w:next w:val="Normal"/>
-    <w:link w:val="Ttulo4Car"/>
-    <w:uiPriority w:val="9"/>
-    <w:semiHidden/>
-    <w:unhideWhenUsed/>
-    <w:qFormat/>
-    <w:rsid w:val="00C9235F"/>
-    <w:pPr>
-      <w:keepNext/>
-      <w:keepLines/>
-      <w:numPr>
-        <w:ilvl w:val="3"/>
-        <w:numId w:val="6"/>
-      </w:numPr>
-      <w:spacing w:before="200" w:after="0"/>
-      <w:outlineLvl w:val="3"/>
-    </w:pPr>
-    <w:rPr>
-      <w:rFonts w:asciiTheme="majorHAnsi" w:eastAsiaTheme="majorEastAsia" w:hAnsiTheme="majorHAnsi" w:cstheme="majorBidi"/>
-      <w:b/>
-      <w:bCs/>
-      <w:i/>
-      <w:iCs/>
-      <w:color w:val="4F81BD" w:themeColor="accent1"/>
-    </w:rPr>
-  </w:style>
-  <w:style w:type="paragraph" w:styleId="Ttulo5">
-    <w:name w:val="heading 5"/>
-    <w:basedOn w:val="Normal"/>
-    <w:next w:val="Normal"/>
-    <w:link w:val="Ttulo5Car"/>
-    <w:uiPriority w:val="9"/>
-    <w:semiHidden/>
-    <w:unhideWhenUsed/>
-    <w:qFormat/>
-    <w:rsid w:val="00C9235F"/>
-    <w:pPr>
-      <w:keepNext/>
-      <w:keepLines/>
-      <w:numPr>
-        <w:ilvl w:val="4"/>
-        <w:numId w:val="6"/>
-      </w:numPr>
-      <w:spacing w:before="200" w:after="0"/>
-      <w:outlineLvl w:val="4"/>
-    </w:pPr>
-    <w:rPr>
-      <w:rFonts w:asciiTheme="majorHAnsi" w:eastAsiaTheme="majorEastAsia" w:hAnsiTheme="majorHAnsi" w:cstheme="majorBidi"/>
-      <w:color w:val="243F60" w:themeColor="accent1" w:themeShade="7F"/>
-    </w:rPr>
-  </w:style>
-  <w:style w:type="paragraph" w:styleId="Ttulo6">
-    <w:name w:val="heading 6"/>
-    <w:basedOn w:val="Normal"/>
-    <w:next w:val="Normal"/>
-    <w:link w:val="Ttulo6Car"/>
-    <w:uiPriority w:val="9"/>
-    <w:semiHidden/>
-    <w:unhideWhenUsed/>
-    <w:qFormat/>
-    <w:rsid w:val="00C9235F"/>
-    <w:pPr>
-      <w:keepNext/>
-      <w:keepLines/>
-      <w:numPr>
-        <w:ilvl w:val="5"/>
-        <w:numId w:val="6"/>
-      </w:numPr>
-      <w:spacing w:before="200" w:after="0"/>
-      <w:outlineLvl w:val="5"/>
-    </w:pPr>
-    <w:rPr>
-      <w:rFonts w:asciiTheme="majorHAnsi" w:eastAsiaTheme="majorEastAsia" w:hAnsiTheme="majorHAnsi" w:cstheme="majorBidi"/>
-      <w:i/>
-      <w:iCs/>
-      <w:color w:val="243F60" w:themeColor="accent1" w:themeShade="7F"/>
-    </w:rPr>
-  </w:style>
-  <w:style w:type="paragraph" w:styleId="Ttulo7">
-    <w:name w:val="heading 7"/>
-    <w:basedOn w:val="Normal"/>
-    <w:next w:val="Normal"/>
-    <w:link w:val="Ttulo7Car"/>
-    <w:uiPriority w:val="9"/>
-    <w:semiHidden/>
-    <w:unhideWhenUsed/>
-    <w:qFormat/>
-    <w:rsid w:val="00C9235F"/>
-    <w:pPr>
-      <w:keepNext/>
-      <w:keepLines/>
-      <w:numPr>
-        <w:ilvl w:val="6"/>
-        <w:numId w:val="6"/>
-      </w:numPr>
-      <w:spacing w:before="200" w:after="0"/>
-      <w:outlineLvl w:val="6"/>
-    </w:pPr>
-    <w:rPr>
-      <w:rFonts w:asciiTheme="majorHAnsi" w:eastAsiaTheme="majorEastAsia" w:hAnsiTheme="majorHAnsi" w:cstheme="majorBidi"/>
-      <w:i/>
-      <w:iCs/>
-      <w:color w:val="404040" w:themeColor="text1" w:themeTint="BF"/>
-    </w:rPr>
-  </w:style>
-  <w:style w:type="paragraph" w:styleId="Ttulo8">
-    <w:name w:val="heading 8"/>
-    <w:basedOn w:val="Normal"/>
-    <w:next w:val="Normal"/>
-    <w:link w:val="Ttulo8Car"/>
-    <w:uiPriority w:val="9"/>
-    <w:semiHidden/>
-    <w:unhideWhenUsed/>
-    <w:qFormat/>
-    <w:rsid w:val="00C9235F"/>
-    <w:pPr>
-      <w:keepNext/>
-      <w:keepLines/>
-      <w:numPr>
-        <w:ilvl w:val="7"/>
-        <w:numId w:val="6"/>
-      </w:numPr>
-      <w:spacing w:before="200" w:after="0"/>
-      <w:outlineLvl w:val="7"/>
-    </w:pPr>
-    <w:rPr>
-      <w:rFonts w:asciiTheme="majorHAnsi" w:eastAsiaTheme="majorEastAsia" w:hAnsiTheme="majorHAnsi" w:cstheme="majorBidi"/>
-      <w:color w:val="404040" w:themeColor="text1" w:themeTint="BF"/>
-      <w:sz w:val="20"/>
-      <w:szCs w:val="20"/>
-    </w:rPr>
-  </w:style>
-  <w:style w:type="paragraph" w:styleId="Ttulo9">
-    <w:name w:val="heading 9"/>
-    <w:basedOn w:val="Normal"/>
-    <w:next w:val="Normal"/>
-    <w:link w:val="Ttulo9Car"/>
-    <w:uiPriority w:val="9"/>
-    <w:semiHidden/>
-    <w:unhideWhenUsed/>
-    <w:qFormat/>
-    <w:rsid w:val="00C9235F"/>
-    <w:pPr>
-      <w:keepNext/>
-      <w:keepLines/>
-      <w:numPr>
-        <w:ilvl w:val="8"/>
-        <w:numId w:val="6"/>
-      </w:numPr>
-      <w:spacing w:before="200" w:after="0"/>
-      <w:outlineLvl w:val="8"/>
-    </w:pPr>
-    <w:rPr>
-      <w:rFonts w:asciiTheme="majorHAnsi" w:eastAsiaTheme="majorEastAsia" w:hAnsiTheme="majorHAnsi" w:cstheme="majorBidi"/>
-      <w:i/>
-      <w:iCs/>
-      <w:color w:val="404040" w:themeColor="text1" w:themeTint="BF"/>
-      <w:sz w:val="20"/>
-      <w:szCs w:val="20"/>
-    </w:rPr>
   </w:style>
   <w:style w:type="character" w:default="1" w:styleId="Fuentedeprrafopredeter">
     <w:name w:val="Default Paragraph Font"/>
@@ -6640,273 +8102,24 @@
     <w:semiHidden/>
     <w:unhideWhenUsed/>
   </w:style>
-  <w:style w:type="character" w:customStyle="1" w:styleId="Ttulo1Car">
-    <w:name w:val="Título 1 Car"/>
+  <w:style w:type="character" w:styleId="Textodelmarcadordeposicin">
+    <w:name w:val="Placeholder Text"/>
     <w:basedOn w:val="Fuentedeprrafopredeter"/>
-    <w:link w:val="Ttulo1"/>
-    <w:uiPriority w:val="9"/>
-    <w:rsid w:val="00AE3E10"/>
+    <w:uiPriority w:val="99"/>
+    <w:semiHidden/>
+    <w:rsid w:val="00B65F42"/>
     <w:rPr>
-      <w:rFonts w:asciiTheme="majorHAnsi" w:eastAsiaTheme="majorEastAsia" w:hAnsiTheme="majorHAnsi" w:cstheme="majorBidi"/>
-      <w:b/>
-      <w:bCs/>
-      <w:color w:val="365F91" w:themeColor="accent1" w:themeShade="BF"/>
-      <w:sz w:val="28"/>
-      <w:szCs w:val="28"/>
+      <w:color w:val="808080"/>
     </w:rPr>
   </w:style>
-  <w:style w:type="paragraph" w:customStyle="1" w:styleId="Default">
-    <w:name w:val="Default"/>
-    <w:rsid w:val="002B1340"/>
-    <w:pPr>
-      <w:autoSpaceDE w:val="0"/>
-      <w:autoSpaceDN w:val="0"/>
-      <w:adjustRightInd w:val="0"/>
-      <w:spacing w:after="0" w:line="240" w:lineRule="auto"/>
-    </w:pPr>
-    <w:rPr>
-      <w:rFonts w:ascii="Calibri" w:hAnsi="Calibri" w:cs="Calibri"/>
-      <w:color w:val="000000"/>
-      <w:sz w:val="24"/>
-      <w:szCs w:val="24"/>
-    </w:rPr>
-  </w:style>
-  <w:style w:type="paragraph" w:styleId="Sinespaciado">
-    <w:name w:val="No Spacing"/>
-    <w:uiPriority w:val="1"/>
-    <w:qFormat/>
-    <w:rsid w:val="002B1340"/>
-    <w:pPr>
-      <w:spacing w:after="0" w:line="240" w:lineRule="auto"/>
-    </w:pPr>
-  </w:style>
-  <w:style w:type="table" w:styleId="Tablaconcuadrcula">
-    <w:name w:val="Table Grid"/>
-    <w:basedOn w:val="Tablanormal"/>
-    <w:uiPriority w:val="59"/>
-    <w:rsid w:val="00521895"/>
-    <w:pPr>
-      <w:spacing w:after="0" w:line="240" w:lineRule="auto"/>
-    </w:pPr>
-    <w:tblPr>
-      <w:tblInd w:w="0" w:type="dxa"/>
-      <w:tblBorders>
-        <w:top w:val="single" w:sz="4" w:space="0" w:color="auto"/>
-        <w:left w:val="single" w:sz="4" w:space="0" w:color="auto"/>
-        <w:bottom w:val="single" w:sz="4" w:space="0" w:color="auto"/>
-        <w:right w:val="single" w:sz="4" w:space="0" w:color="auto"/>
-        <w:insideH w:val="single" w:sz="4" w:space="0" w:color="auto"/>
-        <w:insideV w:val="single" w:sz="4" w:space="0" w:color="auto"/>
-      </w:tblBorders>
-      <w:tblCellMar>
-        <w:top w:w="0" w:type="dxa"/>
-        <w:left w:w="108" w:type="dxa"/>
-        <w:bottom w:w="0" w:type="dxa"/>
-        <w:right w:w="108" w:type="dxa"/>
-      </w:tblCellMar>
-    </w:tblPr>
-  </w:style>
-  <w:style w:type="character" w:customStyle="1" w:styleId="Ttulo2Car">
-    <w:name w:val="Título 2 Car"/>
-    <w:basedOn w:val="Fuentedeprrafopredeter"/>
-    <w:link w:val="Ttulo2"/>
-    <w:uiPriority w:val="9"/>
-    <w:rsid w:val="00C9235F"/>
-    <w:rPr>
-      <w:rFonts w:asciiTheme="majorHAnsi" w:eastAsiaTheme="majorEastAsia" w:hAnsiTheme="majorHAnsi" w:cstheme="majorBidi"/>
-      <w:b/>
-      <w:bCs/>
-      <w:color w:val="4F81BD" w:themeColor="accent1"/>
-      <w:sz w:val="26"/>
-      <w:szCs w:val="26"/>
-    </w:rPr>
-  </w:style>
-  <w:style w:type="character" w:customStyle="1" w:styleId="Ttulo3Car">
-    <w:name w:val="Título 3 Car"/>
-    <w:basedOn w:val="Fuentedeprrafopredeter"/>
-    <w:link w:val="Ttulo3"/>
-    <w:uiPriority w:val="9"/>
-    <w:semiHidden/>
-    <w:rsid w:val="00C9235F"/>
-    <w:rPr>
-      <w:rFonts w:asciiTheme="majorHAnsi" w:eastAsiaTheme="majorEastAsia" w:hAnsiTheme="majorHAnsi" w:cstheme="majorBidi"/>
-      <w:b/>
-      <w:bCs/>
-      <w:color w:val="4F81BD" w:themeColor="accent1"/>
-    </w:rPr>
-  </w:style>
-  <w:style w:type="character" w:customStyle="1" w:styleId="Ttulo4Car">
-    <w:name w:val="Título 4 Car"/>
-    <w:basedOn w:val="Fuentedeprrafopredeter"/>
-    <w:link w:val="Ttulo4"/>
-    <w:uiPriority w:val="9"/>
-    <w:semiHidden/>
-    <w:rsid w:val="00C9235F"/>
-    <w:rPr>
-      <w:rFonts w:asciiTheme="majorHAnsi" w:eastAsiaTheme="majorEastAsia" w:hAnsiTheme="majorHAnsi" w:cstheme="majorBidi"/>
-      <w:b/>
-      <w:bCs/>
-      <w:i/>
-      <w:iCs/>
-      <w:color w:val="4F81BD" w:themeColor="accent1"/>
-    </w:rPr>
-  </w:style>
-  <w:style w:type="character" w:customStyle="1" w:styleId="Ttulo5Car">
-    <w:name w:val="Título 5 Car"/>
-    <w:basedOn w:val="Fuentedeprrafopredeter"/>
-    <w:link w:val="Ttulo5"/>
-    <w:uiPriority w:val="9"/>
-    <w:semiHidden/>
-    <w:rsid w:val="00C9235F"/>
-    <w:rPr>
-      <w:rFonts w:asciiTheme="majorHAnsi" w:eastAsiaTheme="majorEastAsia" w:hAnsiTheme="majorHAnsi" w:cstheme="majorBidi"/>
-      <w:color w:val="243F60" w:themeColor="accent1" w:themeShade="7F"/>
-    </w:rPr>
-  </w:style>
-  <w:style w:type="character" w:customStyle="1" w:styleId="Ttulo6Car">
-    <w:name w:val="Título 6 Car"/>
-    <w:basedOn w:val="Fuentedeprrafopredeter"/>
-    <w:link w:val="Ttulo6"/>
-    <w:uiPriority w:val="9"/>
-    <w:semiHidden/>
-    <w:rsid w:val="00C9235F"/>
-    <w:rPr>
-      <w:rFonts w:asciiTheme="majorHAnsi" w:eastAsiaTheme="majorEastAsia" w:hAnsiTheme="majorHAnsi" w:cstheme="majorBidi"/>
-      <w:i/>
-      <w:iCs/>
-      <w:color w:val="243F60" w:themeColor="accent1" w:themeShade="7F"/>
-    </w:rPr>
-  </w:style>
-  <w:style w:type="character" w:customStyle="1" w:styleId="Ttulo7Car">
-    <w:name w:val="Título 7 Car"/>
-    <w:basedOn w:val="Fuentedeprrafopredeter"/>
-    <w:link w:val="Ttulo7"/>
-    <w:uiPriority w:val="9"/>
-    <w:semiHidden/>
-    <w:rsid w:val="00C9235F"/>
-    <w:rPr>
-      <w:rFonts w:asciiTheme="majorHAnsi" w:eastAsiaTheme="majorEastAsia" w:hAnsiTheme="majorHAnsi" w:cstheme="majorBidi"/>
-      <w:i/>
-      <w:iCs/>
-      <w:color w:val="404040" w:themeColor="text1" w:themeTint="BF"/>
-    </w:rPr>
-  </w:style>
-  <w:style w:type="character" w:customStyle="1" w:styleId="Ttulo8Car">
-    <w:name w:val="Título 8 Car"/>
-    <w:basedOn w:val="Fuentedeprrafopredeter"/>
-    <w:link w:val="Ttulo8"/>
-    <w:uiPriority w:val="9"/>
-    <w:semiHidden/>
-    <w:rsid w:val="00C9235F"/>
-    <w:rPr>
-      <w:rFonts w:asciiTheme="majorHAnsi" w:eastAsiaTheme="majorEastAsia" w:hAnsiTheme="majorHAnsi" w:cstheme="majorBidi"/>
-      <w:color w:val="404040" w:themeColor="text1" w:themeTint="BF"/>
-      <w:sz w:val="20"/>
-      <w:szCs w:val="20"/>
-    </w:rPr>
-  </w:style>
-  <w:style w:type="character" w:customStyle="1" w:styleId="Ttulo9Car">
-    <w:name w:val="Título 9 Car"/>
-    <w:basedOn w:val="Fuentedeprrafopredeter"/>
-    <w:link w:val="Ttulo9"/>
-    <w:uiPriority w:val="9"/>
-    <w:semiHidden/>
-    <w:rsid w:val="00C9235F"/>
-    <w:rPr>
-      <w:rFonts w:asciiTheme="majorHAnsi" w:eastAsiaTheme="majorEastAsia" w:hAnsiTheme="majorHAnsi" w:cstheme="majorBidi"/>
-      <w:i/>
-      <w:iCs/>
-      <w:color w:val="404040" w:themeColor="text1" w:themeTint="BF"/>
-      <w:sz w:val="20"/>
-      <w:szCs w:val="20"/>
-    </w:rPr>
-  </w:style>
-  <w:style w:type="paragraph" w:styleId="Prrafodelista">
-    <w:name w:val="List Paragraph"/>
-    <w:basedOn w:val="Normal"/>
-    <w:uiPriority w:val="34"/>
-    <w:qFormat/>
-    <w:rsid w:val="00A25C50"/>
-    <w:pPr>
-      <w:ind w:left="720"/>
-      <w:contextualSpacing/>
-    </w:pPr>
-  </w:style>
-  <w:style w:type="paragraph" w:styleId="Textodeglobo">
-    <w:name w:val="Balloon Text"/>
-    <w:basedOn w:val="Normal"/>
-    <w:link w:val="TextodegloboCar"/>
-    <w:uiPriority w:val="99"/>
-    <w:semiHidden/>
-    <w:unhideWhenUsed/>
-    <w:rsid w:val="00E549A3"/>
-    <w:pPr>
-      <w:spacing w:after="0" w:line="240" w:lineRule="auto"/>
-    </w:pPr>
-    <w:rPr>
-      <w:rFonts w:ascii="Tahoma" w:hAnsi="Tahoma" w:cs="Tahoma"/>
-      <w:sz w:val="16"/>
-      <w:szCs w:val="16"/>
-    </w:rPr>
-  </w:style>
-  <w:style w:type="character" w:customStyle="1" w:styleId="TextodegloboCar">
-    <w:name w:val="Texto de globo Car"/>
-    <w:basedOn w:val="Fuentedeprrafopredeter"/>
-    <w:link w:val="Textodeglobo"/>
-    <w:uiPriority w:val="99"/>
-    <w:semiHidden/>
-    <w:rsid w:val="00E549A3"/>
-    <w:rPr>
-      <w:rFonts w:ascii="Tahoma" w:hAnsi="Tahoma" w:cs="Tahoma"/>
-      <w:sz w:val="16"/>
-      <w:szCs w:val="16"/>
-    </w:rPr>
-  </w:style>
-  <w:style w:type="paragraph" w:styleId="Encabezado">
-    <w:name w:val="header"/>
-    <w:basedOn w:val="Normal"/>
-    <w:link w:val="EncabezadoCar"/>
-    <w:uiPriority w:val="99"/>
-    <w:unhideWhenUsed/>
-    <w:rsid w:val="004D18AD"/>
-    <w:pPr>
-      <w:tabs>
-        <w:tab w:val="center" w:pos="4252"/>
-        <w:tab w:val="right" w:pos="8504"/>
-      </w:tabs>
-      <w:spacing w:after="0" w:line="240" w:lineRule="auto"/>
-    </w:pPr>
-  </w:style>
-  <w:style w:type="character" w:customStyle="1" w:styleId="EncabezadoCar">
-    <w:name w:val="Encabezado Car"/>
-    <w:basedOn w:val="Fuentedeprrafopredeter"/>
-    <w:link w:val="Encabezado"/>
-    <w:uiPriority w:val="99"/>
-    <w:rsid w:val="004D18AD"/>
-  </w:style>
-  <w:style w:type="paragraph" w:styleId="Piedepgina">
-    <w:name w:val="footer"/>
-    <w:basedOn w:val="Normal"/>
-    <w:link w:val="PiedepginaCar"/>
-    <w:uiPriority w:val="99"/>
-    <w:unhideWhenUsed/>
-    <w:rsid w:val="004D18AD"/>
-    <w:pPr>
-      <w:tabs>
-        <w:tab w:val="center" w:pos="4252"/>
-        <w:tab w:val="right" w:pos="8504"/>
-      </w:tabs>
-      <w:spacing w:after="0" w:line="240" w:lineRule="auto"/>
-    </w:pPr>
-  </w:style>
-  <w:style w:type="character" w:customStyle="1" w:styleId="PiedepginaCar">
-    <w:name w:val="Pie de página Car"/>
-    <w:basedOn w:val="Fuentedeprrafopredeter"/>
-    <w:link w:val="Piedepgina"/>
-    <w:uiPriority w:val="99"/>
-    <w:rsid w:val="004D18AD"/>
-  </w:style>
 </w:styles>
+</file>
+
+<file path=word/glossary/webSettings.xml><?xml version="1.0" encoding="utf-8"?>
+<w:webSettings xmlns:mc="http://schemas.openxmlformats.org/markup-compatibility/2006" xmlns:r="http://schemas.openxmlformats.org/officeDocument/2006/relationships" xmlns:w="http://schemas.openxmlformats.org/wordprocessingml/2006/main" xmlns:w14="http://schemas.microsoft.com/office/word/2010/wordml" xmlns:w15="http://schemas.microsoft.com/office/word/2012/wordml" mc:Ignorable="w14 w15">
+  <w:optimizeForBrowser/>
+  <w:allowPNG/>
+</w:webSettings>
 </file>
 
 <file path=word/theme/theme1.xml><?xml version="1.0" encoding="utf-8"?>
@@ -7195,11 +8408,30 @@
 </file>
 
 <file path=customXml/item1.xml><?xml version="1.0" encoding="utf-8"?>
+<CoverPageProperties xmlns="http://schemas.microsoft.com/office/2006/coverPageProps">
+  <PublishDate/>
+  <Abstract>Estudio inicial de la arquitectura a seguir para el proyecto ‘Entrecine’</Abstract>
+  <CompanyAddress/>
+  <CompanyPhone/>
+  <CompanyFax/>
+  <CompanyEmail/>
+</CoverPageProperties>
+</file>
+
+<file path=customXml/item2.xml><?xml version="1.0" encoding="utf-8"?>
 <b:Sources xmlns:b="http://schemas.openxmlformats.org/officeDocument/2006/bibliography" xmlns="http://schemas.openxmlformats.org/officeDocument/2006/bibliography" SelectedStyle="\APA.XSL" StyleName="APA"/>
 </file>
 
 <file path=customXml/itemProps1.xml><?xml version="1.0" encoding="utf-8"?>
-<ds:datastoreItem xmlns:ds="http://schemas.openxmlformats.org/officeDocument/2006/customXml" ds:itemID="{762DEC60-C355-44F6-BAF9-A5D773B0BCB0}">
+<ds:datastoreItem xmlns:ds="http://schemas.openxmlformats.org/officeDocument/2006/customXml" ds:itemID="{55AF091B-3C7A-41E3-B477-F2FDAA23CFDA}">
+  <ds:schemaRefs>
+    <ds:schemaRef ds:uri="http://schemas.microsoft.com/office/2006/coverPageProps"/>
+  </ds:schemaRefs>
+</ds:datastoreItem>
+</file>
+
+<file path=customXml/itemProps2.xml><?xml version="1.0" encoding="utf-8"?>
+<ds:datastoreItem xmlns:ds="http://schemas.openxmlformats.org/officeDocument/2006/customXml" ds:itemID="{810284B6-94A1-44A8-9EBF-041023BB0CE3}">
   <ds:schemaRefs>
     <ds:schemaRef ds:uri="http://schemas.openxmlformats.org/officeDocument/2006/bibliography"/>
   </ds:schemaRefs>

</xml_diff>